<commit_message>
commit -m "new changes apply"
</commit_message>
<xml_diff>
--- a/How To Start.docx
+++ b/How To Start.docx
@@ -6839,22 +6839,15 @@
           <w:sz w:val="28"/>
           <w:szCs w:val="28"/>
         </w:rPr>
+        <w:lastRenderedPageBreak/>
         <w:t xml:space="preserve">  console.log(id21);</w:t>
       </w:r>
-    </w:p>
-    <w:p>
-      <w:pPr>
-        <w:jc w:val="both"/>
-        <w:rPr>
-          <w:sz w:val="28"/>
-          <w:szCs w:val="28"/>
-        </w:rPr>
-      </w:pPr>
+      <w:bookmarkStart w:id="0" w:name="_GoBack"/>
+      <w:bookmarkEnd w:id="0"/>
       <w:r>
         <w:rPr>
           <w:noProof/>
         </w:rPr>
-        <w:lastRenderedPageBreak/>
         <w:drawing>
           <wp:inline distT="0" distB="0" distL="0" distR="0" wp14:anchorId="358B9B8F" wp14:editId="47DB7F43">
             <wp:extent cx="5038725" cy="8496300"/>
@@ -6913,7 +6906,6 @@
         <w:rPr>
           <w:noProof/>
         </w:rPr>
-        <w:lastRenderedPageBreak/>
         <w:drawing>
           <wp:inline distT="0" distB="0" distL="0" distR="0" wp14:anchorId="22E5BEEC" wp14:editId="1B4EDC6A">
             <wp:extent cx="5731510" cy="2443480"/>
@@ -7204,10 +7196,10 @@
         </w:rPr>
         <w:lastRenderedPageBreak/>
         <w:drawing>
-          <wp:inline distT="0" distB="0" distL="0" distR="0" wp14:anchorId="18542C24" wp14:editId="7D675786">
-            <wp:extent cx="5731510" cy="3335020"/>
+          <wp:inline distT="0" distB="0" distL="0" distR="0" wp14:anchorId="1329FA1E" wp14:editId="1A391992">
+            <wp:extent cx="5731510" cy="3315335"/>
             <wp:effectExtent l="0" t="0" r="2540" b="0"/>
-            <wp:docPr id="36" name="Picture 36"/>
+            <wp:docPr id="7" name="Picture 7"/>
             <wp:cNvGraphicFramePr>
               <a:graphicFrameLocks xmlns:a="http://schemas.openxmlformats.org/drawingml/2006/main" noChangeAspect="1"/>
             </wp:cNvGraphicFramePr>
@@ -7227,7 +7219,7 @@
                   <pic:spPr>
                     <a:xfrm>
                       <a:off x="0" y="0"/>
-                      <a:ext cx="5731510" cy="3335020"/>
+                      <a:ext cx="5731510" cy="3315335"/>
                     </a:xfrm>
                     <a:prstGeom prst="rect">
                       <a:avLst/>
@@ -7279,17 +7271,7 @@
           <w:sz w:val="28"/>
           <w:szCs w:val="28"/>
         </w:rPr>
-        <w:t>As recommendations are stored in local mongodb you won’t be able to see results in your system.</w:t>
-      </w:r>
-      <w:bookmarkStart w:id="0" w:name="_GoBack"/>
-      <w:bookmarkEnd w:id="0"/>
-      <w:r>
-        <w:rPr>
-          <w:color w:val="FF0000"/>
-          <w:sz w:val="28"/>
-          <w:szCs w:val="28"/>
-        </w:rPr>
-        <w:t xml:space="preserve"> </w:t>
+        <w:t xml:space="preserve">As recommendations are stored in local mongodb you won’t be able to see results in your system. </w:t>
       </w:r>
     </w:p>
     <w:p>
@@ -7540,6 +7522,7 @@
     <w:lsdException w:name="HTML Sample" w:semiHidden="1" w:unhideWhenUsed="1"/>
     <w:lsdException w:name="HTML Typewriter" w:semiHidden="1" w:unhideWhenUsed="1"/>
     <w:lsdException w:name="HTML Variable" w:semiHidden="1" w:unhideWhenUsed="1"/>
+    <w:lsdException w:name="Normal Table" w:semiHidden="1" w:unhideWhenUsed="1"/>
     <w:lsdException w:name="annotation subject" w:semiHidden="1" w:unhideWhenUsed="1"/>
     <w:lsdException w:name="No List" w:semiHidden="1" w:unhideWhenUsed="1"/>
     <w:lsdException w:name="Outline List 1" w:semiHidden="1" w:unhideWhenUsed="1"/>
@@ -7585,9 +7568,11 @@
     <w:lsdException w:name="Table Subtle 1" w:semiHidden="1" w:unhideWhenUsed="1"/>
     <w:lsdException w:name="Table Subtle 2" w:semiHidden="1" w:unhideWhenUsed="1"/>
     <w:lsdException w:name="Table Web 1" w:semiHidden="1" w:unhideWhenUsed="1"/>
+    <w:lsdException w:name="Table Web 2" w:semiHidden="1" w:unhideWhenUsed="1"/>
     <w:lsdException w:name="Table Web 3" w:semiHidden="1" w:unhideWhenUsed="1"/>
     <w:lsdException w:name="Balloon Text" w:semiHidden="1" w:unhideWhenUsed="1"/>
     <w:lsdException w:name="Table Grid" w:uiPriority="39"/>
+    <w:lsdException w:name="Table Theme" w:semiHidden="1" w:unhideWhenUsed="1"/>
     <w:lsdException w:name="Placeholder Text" w:semiHidden="1"/>
     <w:lsdException w:name="No Spacing" w:uiPriority="1" w:qFormat="1"/>
     <w:lsdException w:name="Light Shading" w:uiPriority="60"/>

</xml_diff>

<commit_message>
commit -m "done authentication too"
</commit_message>
<xml_diff>
--- a/How To Start.docx
+++ b/How To Start.docx
@@ -379,7 +379,28 @@
           <w:sz w:val="28"/>
           <w:szCs w:val="28"/>
         </w:rPr>
-        <w:t xml:space="preserve"> as </w:t>
+        <w:t xml:space="preserve"> </w:t>
+      </w:r>
+      <w:r>
+        <w:rPr>
+          <w:sz w:val="28"/>
+          <w:szCs w:val="28"/>
+        </w:rPr>
+        <w:t xml:space="preserve">and start it </w:t>
+      </w:r>
+      <w:r>
+        <w:rPr>
+          <w:sz w:val="28"/>
+          <w:szCs w:val="28"/>
+        </w:rPr>
+        <w:t xml:space="preserve">as </w:t>
+      </w:r>
+      <w:r>
+        <w:rPr>
+          <w:sz w:val="28"/>
+          <w:szCs w:val="28"/>
+        </w:rPr>
+        <w:t>“</w:t>
       </w:r>
       <w:r>
         <w:rPr>
@@ -389,6 +410,15 @@
           <w:szCs w:val="28"/>
         </w:rPr>
         <w:t>node app</w:t>
+      </w:r>
+      <w:r>
+        <w:rPr>
+          <w:b/>
+          <w:bCs/>
+          <w:sz w:val="28"/>
+          <w:szCs w:val="28"/>
+        </w:rPr>
+        <w:t>”</w:t>
       </w:r>
     </w:p>
     <w:p>
@@ -1005,16 +1035,16 @@
         <mc:AlternateContent>
           <mc:Choice Requires="wps">
             <w:drawing>
-              <wp:anchor distT="0" distB="0" distL="114300" distR="114300" simplePos="0" relativeHeight="251669504" behindDoc="0" locked="0" layoutInCell="1" allowOverlap="1" wp14:anchorId="3060677D" wp14:editId="4B95F478">
+              <wp:anchor distT="0" distB="0" distL="114300" distR="114300" simplePos="0" relativeHeight="251669504" behindDoc="0" locked="0" layoutInCell="1" allowOverlap="1" wp14:anchorId="3060677D" wp14:editId="47B5FD3D">
                 <wp:simplePos x="0" y="0"/>
                 <wp:positionH relativeFrom="column">
-                  <wp:posOffset>594360</wp:posOffset>
+                  <wp:posOffset>3421380</wp:posOffset>
                 </wp:positionH>
                 <wp:positionV relativeFrom="paragraph">
-                  <wp:posOffset>1173480</wp:posOffset>
+                  <wp:posOffset>1188720</wp:posOffset>
                 </wp:positionV>
-                <wp:extent cx="838200" cy="160020"/>
-                <wp:effectExtent l="0" t="0" r="19050" b="11430"/>
+                <wp:extent cx="990600" cy="274320"/>
+                <wp:effectExtent l="19050" t="19050" r="19050" b="11430"/>
                 <wp:wrapNone/>
                 <wp:docPr id="8" name="Rectangle 8"/>
                 <wp:cNvGraphicFramePr/>
@@ -1025,7 +1055,656 @@
                       <wps:spPr>
                         <a:xfrm>
                           <a:off x="0" y="0"/>
-                          <a:ext cx="838200" cy="160020"/>
+                          <a:ext cx="990600" cy="274320"/>
+                        </a:xfrm>
+                        <a:prstGeom prst="rect">
+                          <a:avLst/>
+                        </a:prstGeom>
+                        <a:noFill/>
+                        <a:ln w="38100">
+                          <a:solidFill>
+                            <a:srgbClr val="FF0000"/>
+                          </a:solidFill>
+                        </a:ln>
+                      </wps:spPr>
+                      <wps:style>
+                        <a:lnRef idx="2">
+                          <a:schemeClr val="accent1">
+                            <a:shade val="50000"/>
+                          </a:schemeClr>
+                        </a:lnRef>
+                        <a:fillRef idx="1">
+                          <a:schemeClr val="accent1"/>
+                        </a:fillRef>
+                        <a:effectRef idx="0">
+                          <a:schemeClr val="accent1"/>
+                        </a:effectRef>
+                        <a:fontRef idx="minor">
+                          <a:schemeClr val="lt1"/>
+                        </a:fontRef>
+                      </wps:style>
+                      <wps:bodyPr rot="0" spcFirstLastPara="0" vertOverflow="overflow" horzOverflow="overflow" vert="horz" wrap="square" lIns="91440" tIns="45720" rIns="91440" bIns="45720" numCol="1" spcCol="0" rtlCol="0" fromWordArt="0" anchor="ctr" anchorCtr="0" forceAA="0" compatLnSpc="1">
+                        <a:prstTxWarp prst="textNoShape">
+                          <a:avLst/>
+                        </a:prstTxWarp>
+                        <a:noAutofit/>
+                      </wps:bodyPr>
+                    </wps:wsp>
+                  </a:graphicData>
+                </a:graphic>
+                <wp14:sizeRelH relativeFrom="margin">
+                  <wp14:pctWidth>0</wp14:pctWidth>
+                </wp14:sizeRelH>
+                <wp14:sizeRelV relativeFrom="margin">
+                  <wp14:pctHeight>0</wp14:pctHeight>
+                </wp14:sizeRelV>
+              </wp:anchor>
+            </w:drawing>
+          </mc:Choice>
+          <mc:Fallback>
+            <w:pict>
+              <v:rect w14:anchorId="0A930BCB" id="Rectangle 8" o:spid="_x0000_s1026" style="position:absolute;margin-left:269.4pt;margin-top:93.6pt;width:78pt;height:21.6pt;z-index:251669504;visibility:visible;mso-wrap-style:square;mso-width-percent:0;mso-height-percent:0;mso-wrap-distance-left:9pt;mso-wrap-distance-top:0;mso-wrap-distance-right:9pt;mso-wrap-distance-bottom:0;mso-position-horizontal:absolute;mso-position-horizontal-relative:text;mso-position-vertical:absolute;mso-position-vertical-relative:text;mso-width-percent:0;mso-height-percent:0;mso-width-relative:margin;mso-height-relative:margin;v-text-anchor:middle" o:gfxdata="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" filled="f" strokecolor="red" strokeweight="3pt"/>
+            </w:pict>
+          </mc:Fallback>
+        </mc:AlternateContent>
+      </w:r>
+      <w:r>
+        <w:rPr>
+          <w:noProof/>
+        </w:rPr>
+        <w:drawing>
+          <wp:inline distT="0" distB="0" distL="0" distR="0" wp14:anchorId="7115246F" wp14:editId="5612B2F5">
+            <wp:extent cx="5731510" cy="3242945"/>
+            <wp:effectExtent l="0" t="0" r="2540" b="0"/>
+            <wp:docPr id="9" name="Picture 9"/>
+            <wp:cNvGraphicFramePr>
+              <a:graphicFrameLocks xmlns:a="http://schemas.openxmlformats.org/drawingml/2006/main" noChangeAspect="1"/>
+            </wp:cNvGraphicFramePr>
+            <a:graphic xmlns:a="http://schemas.openxmlformats.org/drawingml/2006/main">
+              <a:graphicData uri="http://schemas.openxmlformats.org/drawingml/2006/picture">
+                <pic:pic xmlns:pic="http://schemas.openxmlformats.org/drawingml/2006/picture">
+                  <pic:nvPicPr>
+                    <pic:cNvPr id="1" name=""/>
+                    <pic:cNvPicPr/>
+                  </pic:nvPicPr>
+                  <pic:blipFill>
+                    <a:blip r:embed="rId10"/>
+                    <a:stretch>
+                      <a:fillRect/>
+                    </a:stretch>
+                  </pic:blipFill>
+                  <pic:spPr>
+                    <a:xfrm>
+                      <a:off x="0" y="0"/>
+                      <a:ext cx="5731510" cy="3242945"/>
+                    </a:xfrm>
+                    <a:prstGeom prst="rect">
+                      <a:avLst/>
+                    </a:prstGeom>
+                  </pic:spPr>
+                </pic:pic>
+              </a:graphicData>
+            </a:graphic>
+          </wp:inline>
+        </w:drawing>
+      </w:r>
+    </w:p>
+    <w:p>
+      <w:pPr>
+        <w:pStyle w:val="ListParagraph"/>
+        <w:numPr>
+          <w:ilvl w:val="0"/>
+          <w:numId w:val="1"/>
+        </w:numPr>
+        <w:jc w:val="both"/>
+        <w:rPr>
+          <w:sz w:val="28"/>
+          <w:szCs w:val="28"/>
+        </w:rPr>
+      </w:pPr>
+      <w:r>
+        <w:rPr>
+          <w:sz w:val="28"/>
+          <w:szCs w:val="28"/>
+        </w:rPr>
+        <w:t xml:space="preserve">Click on </w:t>
+      </w:r>
+      <w:r>
+        <w:rPr>
+          <w:sz w:val="28"/>
+          <w:szCs w:val="28"/>
+        </w:rPr>
+        <w:t>maturity Assessment</w:t>
+      </w:r>
+      <w:r>
+        <w:rPr>
+          <w:sz w:val="28"/>
+          <w:szCs w:val="28"/>
+        </w:rPr>
+        <w:t xml:space="preserve"> to navigate</w:t>
+      </w:r>
+      <w:r>
+        <w:rPr>
+          <w:sz w:val="28"/>
+          <w:szCs w:val="28"/>
+        </w:rPr>
+        <w:t xml:space="preserve"> all phases for assessment</w:t>
+      </w:r>
+      <w:r>
+        <w:rPr>
+          <w:sz w:val="28"/>
+          <w:szCs w:val="28"/>
+        </w:rPr>
+        <w:t>.</w:t>
+      </w:r>
+    </w:p>
+    <w:p>
+      <w:pPr>
+        <w:pStyle w:val="ListParagraph"/>
+        <w:numPr>
+          <w:ilvl w:val="0"/>
+          <w:numId w:val="1"/>
+        </w:numPr>
+        <w:jc w:val="both"/>
+        <w:rPr>
+          <w:sz w:val="28"/>
+          <w:szCs w:val="28"/>
+        </w:rPr>
+      </w:pPr>
+      <w:r>
+        <w:rPr>
+          <w:sz w:val="28"/>
+          <w:szCs w:val="28"/>
+        </w:rPr>
+        <w:t>Click on identify to start the assessment.</w:t>
+      </w:r>
+    </w:p>
+    <w:p>
+      <w:pPr>
+        <w:pStyle w:val="ListParagraph"/>
+        <w:jc w:val="both"/>
+        <w:rPr>
+          <w:sz w:val="28"/>
+          <w:szCs w:val="28"/>
+        </w:rPr>
+      </w:pPr>
+      <w:r>
+        <w:rPr>
+          <w:noProof/>
+        </w:rPr>
+        <w:lastRenderedPageBreak/>
+        <mc:AlternateContent>
+          <mc:Choice Requires="wps">
+            <w:drawing>
+              <wp:anchor distT="0" distB="0" distL="114300" distR="114300" simplePos="0" relativeHeight="251672576" behindDoc="0" locked="0" layoutInCell="1" allowOverlap="1" wp14:anchorId="4D4E7C9D" wp14:editId="0EB400DB">
+                <wp:simplePos x="0" y="0"/>
+                <wp:positionH relativeFrom="column">
+                  <wp:posOffset>1691640</wp:posOffset>
+                </wp:positionH>
+                <wp:positionV relativeFrom="paragraph">
+                  <wp:posOffset>1143000</wp:posOffset>
+                </wp:positionV>
+                <wp:extent cx="1188720" cy="281940"/>
+                <wp:effectExtent l="19050" t="19050" r="11430" b="22860"/>
+                <wp:wrapNone/>
+                <wp:docPr id="18" name="Rectangle 18"/>
+                <wp:cNvGraphicFramePr/>
+                <a:graphic xmlns:a="http://schemas.openxmlformats.org/drawingml/2006/main">
+                  <a:graphicData uri="http://schemas.microsoft.com/office/word/2010/wordprocessingShape">
+                    <wps:wsp>
+                      <wps:cNvSpPr/>
+                      <wps:spPr>
+                        <a:xfrm>
+                          <a:off x="0" y="0"/>
+                          <a:ext cx="1188720" cy="281940"/>
+                        </a:xfrm>
+                        <a:prstGeom prst="rect">
+                          <a:avLst/>
+                        </a:prstGeom>
+                        <a:noFill/>
+                        <a:ln w="38100">
+                          <a:solidFill>
+                            <a:srgbClr val="FF0000"/>
+                          </a:solidFill>
+                        </a:ln>
+                      </wps:spPr>
+                      <wps:style>
+                        <a:lnRef idx="2">
+                          <a:schemeClr val="accent1">
+                            <a:shade val="50000"/>
+                          </a:schemeClr>
+                        </a:lnRef>
+                        <a:fillRef idx="1">
+                          <a:schemeClr val="accent1"/>
+                        </a:fillRef>
+                        <a:effectRef idx="0">
+                          <a:schemeClr val="accent1"/>
+                        </a:effectRef>
+                        <a:fontRef idx="minor">
+                          <a:schemeClr val="lt1"/>
+                        </a:fontRef>
+                      </wps:style>
+                      <wps:bodyPr rot="0" spcFirstLastPara="0" vertOverflow="overflow" horzOverflow="overflow" vert="horz" wrap="square" lIns="91440" tIns="45720" rIns="91440" bIns="45720" numCol="1" spcCol="0" rtlCol="0" fromWordArt="0" anchor="ctr" anchorCtr="0" forceAA="0" compatLnSpc="1">
+                        <a:prstTxWarp prst="textNoShape">
+                          <a:avLst/>
+                        </a:prstTxWarp>
+                        <a:noAutofit/>
+                      </wps:bodyPr>
+                    </wps:wsp>
+                  </a:graphicData>
+                </a:graphic>
+              </wp:anchor>
+            </w:drawing>
+          </mc:Choice>
+          <mc:Fallback>
+            <w:pict>
+              <v:rect w14:anchorId="5C2AF02C" id="Rectangle 18" o:spid="_x0000_s1026" style="position:absolute;margin-left:133.2pt;margin-top:90pt;width:93.6pt;height:22.2pt;z-index:251672576;visibility:visible;mso-wrap-style:square;mso-wrap-distance-left:9pt;mso-wrap-distance-top:0;mso-wrap-distance-right:9pt;mso-wrap-distance-bottom:0;mso-position-horizontal:absolute;mso-position-horizontal-relative:text;mso-position-vertical:absolute;mso-position-vertical-relative:text;v-text-anchor:middle" o:gfxdata="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" filled="f" strokecolor="red" strokeweight="3pt"/>
+            </w:pict>
+          </mc:Fallback>
+        </mc:AlternateContent>
+      </w:r>
+      <w:r>
+        <w:rPr>
+          <w:noProof/>
+        </w:rPr>
+        <w:drawing>
+          <wp:inline distT="0" distB="0" distL="0" distR="0" wp14:anchorId="31198872" wp14:editId="5C5BD432">
+            <wp:extent cx="5731510" cy="3596640"/>
+            <wp:effectExtent l="0" t="0" r="2540" b="3810"/>
+            <wp:docPr id="16" name="Picture 16"/>
+            <wp:cNvGraphicFramePr>
+              <a:graphicFrameLocks xmlns:a="http://schemas.openxmlformats.org/drawingml/2006/main" noChangeAspect="1"/>
+            </wp:cNvGraphicFramePr>
+            <a:graphic xmlns:a="http://schemas.openxmlformats.org/drawingml/2006/main">
+              <a:graphicData uri="http://schemas.openxmlformats.org/drawingml/2006/picture">
+                <pic:pic xmlns:pic="http://schemas.openxmlformats.org/drawingml/2006/picture">
+                  <pic:nvPicPr>
+                    <pic:cNvPr id="1" name=""/>
+                    <pic:cNvPicPr/>
+                  </pic:nvPicPr>
+                  <pic:blipFill>
+                    <a:blip r:embed="rId11"/>
+                    <a:stretch>
+                      <a:fillRect/>
+                    </a:stretch>
+                  </pic:blipFill>
+                  <pic:spPr>
+                    <a:xfrm>
+                      <a:off x="0" y="0"/>
+                      <a:ext cx="5731510" cy="3596640"/>
+                    </a:xfrm>
+                    <a:prstGeom prst="rect">
+                      <a:avLst/>
+                    </a:prstGeom>
+                  </pic:spPr>
+                </pic:pic>
+              </a:graphicData>
+            </a:graphic>
+          </wp:inline>
+        </w:drawing>
+      </w:r>
+    </w:p>
+    <w:p>
+      <w:pPr>
+        <w:pStyle w:val="ListParagraph"/>
+        <w:jc w:val="both"/>
+        <w:rPr>
+          <w:sz w:val="28"/>
+          <w:szCs w:val="28"/>
+        </w:rPr>
+      </w:pPr>
+    </w:p>
+    <w:p>
+      <w:pPr>
+        <w:pStyle w:val="ListParagraph"/>
+        <w:numPr>
+          <w:ilvl w:val="0"/>
+          <w:numId w:val="1"/>
+        </w:numPr>
+        <w:jc w:val="both"/>
+        <w:rPr>
+          <w:sz w:val="28"/>
+          <w:szCs w:val="28"/>
+        </w:rPr>
+      </w:pPr>
+      <w:r>
+        <w:rPr>
+          <w:sz w:val="28"/>
+          <w:szCs w:val="28"/>
+        </w:rPr>
+        <w:t>Then you will be taken identify phase assessment.</w:t>
+      </w:r>
+    </w:p>
+    <w:p>
+      <w:pPr>
+        <w:pStyle w:val="ListParagraph"/>
+        <w:jc w:val="both"/>
+        <w:rPr>
+          <w:sz w:val="28"/>
+          <w:szCs w:val="28"/>
+        </w:rPr>
+      </w:pPr>
+    </w:p>
+    <w:p>
+      <w:pPr>
+        <w:pStyle w:val="ListParagraph"/>
+        <w:jc w:val="both"/>
+        <w:rPr>
+          <w:sz w:val="28"/>
+          <w:szCs w:val="28"/>
+        </w:rPr>
+      </w:pPr>
+      <w:r>
+        <w:rPr>
+          <w:noProof/>
+        </w:rPr>
+        <w:drawing>
+          <wp:inline distT="0" distB="0" distL="0" distR="0" wp14:anchorId="020E7CDE" wp14:editId="1DD1A350">
+            <wp:extent cx="5731510" cy="3348355"/>
+            <wp:effectExtent l="0" t="0" r="2540" b="4445"/>
+            <wp:docPr id="10" name="Picture 10"/>
+            <wp:cNvGraphicFramePr>
+              <a:graphicFrameLocks xmlns:a="http://schemas.openxmlformats.org/drawingml/2006/main" noChangeAspect="1"/>
+            </wp:cNvGraphicFramePr>
+            <a:graphic xmlns:a="http://schemas.openxmlformats.org/drawingml/2006/main">
+              <a:graphicData uri="http://schemas.openxmlformats.org/drawingml/2006/picture">
+                <pic:pic xmlns:pic="http://schemas.openxmlformats.org/drawingml/2006/picture">
+                  <pic:nvPicPr>
+                    <pic:cNvPr id="1" name=""/>
+                    <pic:cNvPicPr/>
+                  </pic:nvPicPr>
+                  <pic:blipFill>
+                    <a:blip r:embed="rId12"/>
+                    <a:stretch>
+                      <a:fillRect/>
+                    </a:stretch>
+                  </pic:blipFill>
+                  <pic:spPr>
+                    <a:xfrm>
+                      <a:off x="0" y="0"/>
+                      <a:ext cx="5731510" cy="3348355"/>
+                    </a:xfrm>
+                    <a:prstGeom prst="rect">
+                      <a:avLst/>
+                    </a:prstGeom>
+                  </pic:spPr>
+                </pic:pic>
+              </a:graphicData>
+            </a:graphic>
+          </wp:inline>
+        </w:drawing>
+      </w:r>
+    </w:p>
+    <w:p>
+      <w:pPr>
+        <w:pStyle w:val="ListParagraph"/>
+        <w:numPr>
+          <w:ilvl w:val="0"/>
+          <w:numId w:val="1"/>
+        </w:numPr>
+        <w:jc w:val="both"/>
+        <w:rPr>
+          <w:sz w:val="28"/>
+          <w:szCs w:val="28"/>
+        </w:rPr>
+      </w:pPr>
+      <w:r>
+        <w:rPr>
+          <w:sz w:val="28"/>
+          <w:szCs w:val="28"/>
+        </w:rPr>
+        <w:t>Select the option for each question</w:t>
+      </w:r>
+      <w:r>
+        <w:rPr>
+          <w:sz w:val="28"/>
+          <w:szCs w:val="28"/>
+        </w:rPr>
+        <w:t xml:space="preserve"> and difficulty also(by default it highlights Low). </w:t>
+      </w:r>
+    </w:p>
+    <w:p>
+      <w:pPr>
+        <w:pStyle w:val="ListParagraph"/>
+        <w:jc w:val="both"/>
+        <w:rPr>
+          <w:b/>
+          <w:bCs/>
+          <w:color w:val="FF0000"/>
+          <w:sz w:val="28"/>
+          <w:szCs w:val="28"/>
+          <w:u w:val="single"/>
+        </w:rPr>
+      </w:pPr>
+      <w:r>
+        <w:rPr>
+          <w:b/>
+          <w:bCs/>
+          <w:color w:val="FF0000"/>
+          <w:sz w:val="28"/>
+          <w:szCs w:val="28"/>
+          <w:u w:val="single"/>
+        </w:rPr>
+        <w:t>NOTE:-</w:t>
+      </w:r>
+    </w:p>
+    <w:p>
+      <w:pPr>
+        <w:pStyle w:val="ListParagraph"/>
+        <w:jc w:val="both"/>
+        <w:rPr>
+          <w:color w:val="FF0000"/>
+          <w:sz w:val="28"/>
+          <w:szCs w:val="28"/>
+        </w:rPr>
+      </w:pPr>
+      <w:r>
+        <w:rPr>
+          <w:color w:val="FF0000"/>
+          <w:sz w:val="28"/>
+          <w:szCs w:val="28"/>
+        </w:rPr>
+        <w:t>D</w:t>
+      </w:r>
+      <w:r>
+        <w:rPr>
+          <w:color w:val="FF0000"/>
+          <w:sz w:val="28"/>
+          <w:szCs w:val="28"/>
+        </w:rPr>
+        <w:t>ifficulty</w:t>
+      </w:r>
+      <w:r>
+        <w:rPr>
+          <w:color w:val="FF0000"/>
+          <w:sz w:val="28"/>
+          <w:szCs w:val="28"/>
+        </w:rPr>
+        <w:t xml:space="preserve"> appears for Not Implemented and Partially Implemented cases. It does not appear for Fully Implemented.</w:t>
+      </w:r>
+    </w:p>
+    <w:p>
+      <w:pPr>
+        <w:pStyle w:val="ListParagraph"/>
+        <w:numPr>
+          <w:ilvl w:val="0"/>
+          <w:numId w:val="1"/>
+        </w:numPr>
+        <w:jc w:val="both"/>
+        <w:rPr>
+          <w:sz w:val="28"/>
+          <w:szCs w:val="28"/>
+        </w:rPr>
+      </w:pPr>
+      <w:r>
+        <w:rPr>
+          <w:sz w:val="28"/>
+          <w:szCs w:val="28"/>
+        </w:rPr>
+        <w:lastRenderedPageBreak/>
+        <w:t>Click next to go to the next phase</w:t>
+      </w:r>
+    </w:p>
+    <w:p>
+      <w:pPr>
+        <w:pStyle w:val="ListParagraph"/>
+        <w:numPr>
+          <w:ilvl w:val="0"/>
+          <w:numId w:val="1"/>
+        </w:numPr>
+        <w:jc w:val="both"/>
+        <w:rPr>
+          <w:sz w:val="28"/>
+          <w:szCs w:val="28"/>
+        </w:rPr>
+      </w:pPr>
+      <w:r>
+        <w:rPr>
+          <w:sz w:val="28"/>
+          <w:szCs w:val="28"/>
+        </w:rPr>
+        <w:t>Continue the process for all the phases</w:t>
+      </w:r>
+    </w:p>
+    <w:p>
+      <w:pPr>
+        <w:pStyle w:val="ListParagraph"/>
+        <w:numPr>
+          <w:ilvl w:val="0"/>
+          <w:numId w:val="1"/>
+        </w:numPr>
+        <w:jc w:val="both"/>
+        <w:rPr>
+          <w:sz w:val="28"/>
+          <w:szCs w:val="28"/>
+        </w:rPr>
+      </w:pPr>
+      <w:r>
+        <w:rPr>
+          <w:sz w:val="28"/>
+          <w:szCs w:val="28"/>
+        </w:rPr>
+        <w:t xml:space="preserve">Finally you will see the </w:t>
+      </w:r>
+      <w:r>
+        <w:rPr>
+          <w:b/>
+          <w:bCs/>
+          <w:color w:val="FF0000"/>
+          <w:sz w:val="28"/>
+          <w:szCs w:val="28"/>
+          <w:u w:val="single"/>
+        </w:rPr>
+        <w:t>results</w:t>
+      </w:r>
+      <w:r>
+        <w:rPr>
+          <w:sz w:val="28"/>
+          <w:szCs w:val="28"/>
+        </w:rPr>
+        <w:t xml:space="preserve"> and </w:t>
+      </w:r>
+      <w:r>
+        <w:rPr>
+          <w:b/>
+          <w:bCs/>
+          <w:color w:val="FF0000"/>
+          <w:sz w:val="28"/>
+          <w:szCs w:val="28"/>
+          <w:u w:val="single"/>
+        </w:rPr>
+        <w:t>recommendations</w:t>
+      </w:r>
+      <w:r>
+        <w:rPr>
+          <w:sz w:val="28"/>
+          <w:szCs w:val="28"/>
+        </w:rPr>
+        <w:t xml:space="preserve"> based on your answers after answering all the questions in each phase.</w:t>
+      </w:r>
+    </w:p>
+    <w:p>
+      <w:pPr>
+        <w:pStyle w:val="ListParagraph"/>
+        <w:ind w:left="502"/>
+        <w:jc w:val="both"/>
+        <w:rPr>
+          <w:sz w:val="28"/>
+          <w:szCs w:val="28"/>
+        </w:rPr>
+      </w:pPr>
+    </w:p>
+    <w:p>
+      <w:pPr>
+        <w:pStyle w:val="ListParagraph"/>
+        <w:ind w:left="502"/>
+        <w:jc w:val="both"/>
+        <w:rPr>
+          <w:sz w:val="28"/>
+          <w:szCs w:val="28"/>
+        </w:rPr>
+      </w:pPr>
+    </w:p>
+    <w:p>
+      <w:pPr>
+        <w:pStyle w:val="ListParagraph"/>
+        <w:ind w:left="284"/>
+        <w:jc w:val="both"/>
+        <w:rPr>
+          <w:sz w:val="28"/>
+          <w:szCs w:val="28"/>
+        </w:rPr>
+      </w:pPr>
+    </w:p>
+    <w:p>
+      <w:pPr>
+        <w:pStyle w:val="ListParagraph"/>
+        <w:ind w:left="502"/>
+        <w:jc w:val="both"/>
+        <w:rPr>
+          <w:sz w:val="28"/>
+          <w:szCs w:val="28"/>
+        </w:rPr>
+      </w:pPr>
+    </w:p>
+    <w:p>
+      <w:pPr>
+        <w:pStyle w:val="ListParagraph"/>
+        <w:ind w:left="502"/>
+        <w:jc w:val="both"/>
+        <w:rPr>
+          <w:sz w:val="28"/>
+          <w:szCs w:val="28"/>
+        </w:rPr>
+      </w:pPr>
+      <w:r>
+        <w:rPr>
+          <w:noProof/>
+        </w:rPr>
+        <mc:AlternateContent>
+          <mc:Choice Requires="wps">
+            <w:drawing>
+              <wp:anchor distT="0" distB="0" distL="114300" distR="114300" simplePos="0" relativeHeight="251673600" behindDoc="0" locked="0" layoutInCell="1" allowOverlap="1" wp14:anchorId="688F8A50" wp14:editId="106897D1">
+                <wp:simplePos x="0" y="0"/>
+                <wp:positionH relativeFrom="column">
+                  <wp:posOffset>2423160</wp:posOffset>
+                </wp:positionH>
+                <wp:positionV relativeFrom="paragraph">
+                  <wp:posOffset>2141855</wp:posOffset>
+                </wp:positionV>
+                <wp:extent cx="525780" cy="167640"/>
+                <wp:effectExtent l="0" t="0" r="26670" b="22860"/>
+                <wp:wrapNone/>
+                <wp:docPr id="19" name="Rectangle 19"/>
+                <wp:cNvGraphicFramePr/>
+                <a:graphic xmlns:a="http://schemas.openxmlformats.org/drawingml/2006/main">
+                  <a:graphicData uri="http://schemas.microsoft.com/office/word/2010/wordprocessingShape">
+                    <wps:wsp>
+                      <wps:cNvSpPr/>
+                      <wps:spPr>
+                        <a:xfrm>
+                          <a:off x="0" y="0"/>
+                          <a:ext cx="525780" cy="167640"/>
                         </a:xfrm>
                         <a:prstGeom prst="rect">
                           <a:avLst/>
@@ -1067,7 +1746,7 @@
           </mc:Choice>
           <mc:Fallback>
             <w:pict>
-              <v:rect w14:anchorId="64AA4075" id="Rectangle 8" o:spid="_x0000_s1026" style="position:absolute;margin-left:46.8pt;margin-top:92.4pt;width:66pt;height:12.6pt;z-index:251669504;visibility:visible;mso-wrap-style:square;mso-wrap-distance-left:9pt;mso-wrap-distance-top:0;mso-wrap-distance-right:9pt;mso-wrap-distance-bottom:0;mso-position-horizontal:absolute;mso-position-horizontal-relative:text;mso-position-vertical:absolute;mso-position-vertical-relative:text;v-text-anchor:middle" o:gfxdata="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" filled="f" strokecolor="red" strokeweight="1pt"/>
+              <v:rect w14:anchorId="28E248B7" id="Rectangle 19" o:spid="_x0000_s1026" style="position:absolute;margin-left:190.8pt;margin-top:168.65pt;width:41.4pt;height:13.2pt;z-index:251673600;visibility:visible;mso-wrap-style:square;mso-wrap-distance-left:9pt;mso-wrap-distance-top:0;mso-wrap-distance-right:9pt;mso-wrap-distance-bottom:0;mso-position-horizontal:absolute;mso-position-horizontal-relative:text;mso-position-vertical:absolute;mso-position-vertical-relative:text;v-text-anchor:middle" o:gfxdata="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" filled="f" strokecolor="red" strokeweight="1pt"/>
             </w:pict>
           </mc:Fallback>
         </mc:AlternateContent>
@@ -1077,10 +1756,10 @@
           <w:noProof/>
         </w:rPr>
         <w:drawing>
-          <wp:inline distT="0" distB="0" distL="0" distR="0" wp14:anchorId="10EB119F" wp14:editId="2D1E2E8B">
-            <wp:extent cx="5731510" cy="3470910"/>
+          <wp:inline distT="0" distB="0" distL="0" distR="0" wp14:anchorId="7A1916E0" wp14:editId="5B8AB1EF">
+            <wp:extent cx="5731510" cy="3093085"/>
             <wp:effectExtent l="0" t="0" r="2540" b="0"/>
-            <wp:docPr id="5" name="Picture 5"/>
+            <wp:docPr id="23" name="Picture 23"/>
             <wp:cNvGraphicFramePr>
               <a:graphicFrameLocks xmlns:a="http://schemas.openxmlformats.org/drawingml/2006/main" noChangeAspect="1"/>
             </wp:cNvGraphicFramePr>
@@ -1092,7 +1771,7 @@
                     <pic:cNvPicPr/>
                   </pic:nvPicPr>
                   <pic:blipFill>
-                    <a:blip r:embed="rId10"/>
+                    <a:blip r:embed="rId13"/>
                     <a:stretch>
                       <a:fillRect/>
                     </a:stretch>
@@ -1100,7 +1779,7 @@
                   <pic:spPr>
                     <a:xfrm>
                       <a:off x="0" y="0"/>
-                      <a:ext cx="5731510" cy="3470910"/>
+                      <a:ext cx="5731510" cy="3093085"/>
                     </a:xfrm>
                     <a:prstGeom prst="rect">
                       <a:avLst/>
@@ -1116,27 +1795,18 @@
     <w:p>
       <w:pPr>
         <w:pStyle w:val="ListParagraph"/>
-        <w:numPr>
-          <w:ilvl w:val="0"/>
-          <w:numId w:val="1"/>
-        </w:numPr>
-        <w:jc w:val="both"/>
-        <w:rPr>
-          <w:sz w:val="28"/>
-          <w:szCs w:val="28"/>
-        </w:rPr>
-      </w:pPr>
-      <w:r>
-        <w:rPr>
-          <w:sz w:val="28"/>
-          <w:szCs w:val="28"/>
-        </w:rPr>
-        <w:t>Click on identify on the left to navigate to identify phase.</w:t>
-      </w:r>
+        <w:ind w:left="502"/>
+        <w:jc w:val="both"/>
+        <w:rPr>
+          <w:sz w:val="28"/>
+          <w:szCs w:val="28"/>
+        </w:rPr>
+      </w:pPr>
     </w:p>
     <w:p>
       <w:pPr>
         <w:pStyle w:val="ListParagraph"/>
+        <w:ind w:left="502"/>
         <w:jc w:val="both"/>
         <w:rPr>
           <w:sz w:val="28"/>
@@ -1147,12 +1817,11 @@
         <w:rPr>
           <w:noProof/>
         </w:rPr>
-        <w:lastRenderedPageBreak/>
         <w:drawing>
-          <wp:inline distT="0" distB="0" distL="0" distR="0" wp14:anchorId="020E7CDE" wp14:editId="1DD1A350">
-            <wp:extent cx="5731510" cy="3348355"/>
-            <wp:effectExtent l="0" t="0" r="2540" b="4445"/>
-            <wp:docPr id="10" name="Picture 10"/>
+          <wp:inline distT="0" distB="0" distL="0" distR="0" wp14:anchorId="35B73C44" wp14:editId="5200C02F">
+            <wp:extent cx="5731510" cy="3150235"/>
+            <wp:effectExtent l="0" t="0" r="2540" b="0"/>
+            <wp:docPr id="24" name="Picture 24"/>
             <wp:cNvGraphicFramePr>
               <a:graphicFrameLocks xmlns:a="http://schemas.openxmlformats.org/drawingml/2006/main" noChangeAspect="1"/>
             </wp:cNvGraphicFramePr>
@@ -1164,7 +1833,7 @@
                     <pic:cNvPicPr/>
                   </pic:nvPicPr>
                   <pic:blipFill>
-                    <a:blip r:embed="rId11"/>
+                    <a:blip r:embed="rId14"/>
                     <a:stretch>
                       <a:fillRect/>
                     </a:stretch>
@@ -1172,7 +1841,7 @@
                   <pic:spPr>
                     <a:xfrm>
                       <a:off x="0" y="0"/>
-                      <a:ext cx="5731510" cy="3348355"/>
+                      <a:ext cx="5731510" cy="3150235"/>
                     </a:xfrm>
                     <a:prstGeom prst="rect">
                       <a:avLst/>
@@ -1203,59 +1872,19 @@
           <w:sz w:val="28"/>
           <w:szCs w:val="28"/>
         </w:rPr>
-        <w:t>Select the option for each question</w:t>
-      </w:r>
-      <w:r>
-        <w:rPr>
-          <w:sz w:val="28"/>
-          <w:szCs w:val="28"/>
-        </w:rPr>
-        <w:t xml:space="preserve"> and difficulty also(by default it highlights Low). </w:t>
+        <w:t>Click on each phase to see the results in each subcategory.</w:t>
       </w:r>
     </w:p>
     <w:p>
       <w:pPr>
         <w:pStyle w:val="ListParagraph"/>
-        <w:jc w:val="both"/>
-        <w:rPr>
-          <w:b/>
-          <w:bCs/>
-          <w:color w:val="FF0000"/>
-          <w:sz w:val="28"/>
-          <w:szCs w:val="28"/>
-          <w:u w:val="single"/>
-        </w:rPr>
-      </w:pPr>
-      <w:r>
-        <w:rPr>
-          <w:b/>
-          <w:bCs/>
-          <w:color w:val="FF0000"/>
-          <w:sz w:val="28"/>
-          <w:szCs w:val="28"/>
-          <w:u w:val="single"/>
-        </w:rPr>
-        <w:t>NOTE:-</w:t>
-      </w:r>
-    </w:p>
-    <w:p>
-      <w:pPr>
-        <w:pStyle w:val="ListParagraph"/>
-        <w:jc w:val="both"/>
-        <w:rPr>
-          <w:color w:val="FF0000"/>
-          <w:sz w:val="28"/>
-          <w:szCs w:val="28"/>
-        </w:rPr>
-      </w:pPr>
-      <w:r>
-        <w:rPr>
-          <w:color w:val="FF0000"/>
-          <w:sz w:val="28"/>
-          <w:szCs w:val="28"/>
-        </w:rPr>
-        <w:t>Default appears for Not Implemented and Partially Implemented cases. It does not appear for Fully Implemented.</w:t>
-      </w:r>
+        <w:ind w:left="502"/>
+        <w:jc w:val="both"/>
+        <w:rPr>
+          <w:sz w:val="28"/>
+          <w:szCs w:val="28"/>
+        </w:rPr>
+      </w:pPr>
     </w:p>
     <w:p>
       <w:pPr>
@@ -1275,7 +1904,142 @@
           <w:sz w:val="28"/>
           <w:szCs w:val="28"/>
         </w:rPr>
-        <w:t>Click next to go to the next phase</w:t>
+        <w:lastRenderedPageBreak/>
+        <w:t>Click on recommendations to go to next page and see recommendations</w:t>
+      </w:r>
+    </w:p>
+    <w:p>
+      <w:pPr>
+        <w:pStyle w:val="ListParagraph"/>
+        <w:ind w:left="502"/>
+        <w:jc w:val="both"/>
+        <w:rPr>
+          <w:sz w:val="28"/>
+          <w:szCs w:val="28"/>
+        </w:rPr>
+      </w:pPr>
+    </w:p>
+    <w:p>
+      <w:pPr>
+        <w:pStyle w:val="ListParagraph"/>
+        <w:ind w:left="502"/>
+        <w:jc w:val="both"/>
+        <w:rPr>
+          <w:sz w:val="28"/>
+          <w:szCs w:val="28"/>
+        </w:rPr>
+      </w:pPr>
+    </w:p>
+    <w:p>
+      <w:pPr>
+        <w:pStyle w:val="ListParagraph"/>
+        <w:ind w:left="502"/>
+        <w:jc w:val="both"/>
+        <w:rPr>
+          <w:sz w:val="28"/>
+          <w:szCs w:val="28"/>
+        </w:rPr>
+      </w:pPr>
+      <w:r>
+        <w:rPr>
+          <w:noProof/>
+        </w:rPr>
+        <w:drawing>
+          <wp:inline distT="0" distB="0" distL="0" distR="0" wp14:anchorId="6E15DE56" wp14:editId="031984F9">
+            <wp:extent cx="5731510" cy="3080385"/>
+            <wp:effectExtent l="0" t="0" r="2540" b="5715"/>
+            <wp:docPr id="22" name="Picture 22"/>
+            <wp:cNvGraphicFramePr>
+              <a:graphicFrameLocks xmlns:a="http://schemas.openxmlformats.org/drawingml/2006/main" noChangeAspect="1"/>
+            </wp:cNvGraphicFramePr>
+            <a:graphic xmlns:a="http://schemas.openxmlformats.org/drawingml/2006/main">
+              <a:graphicData uri="http://schemas.openxmlformats.org/drawingml/2006/picture">
+                <pic:pic xmlns:pic="http://schemas.openxmlformats.org/drawingml/2006/picture">
+                  <pic:nvPicPr>
+                    <pic:cNvPr id="1" name=""/>
+                    <pic:cNvPicPr/>
+                  </pic:nvPicPr>
+                  <pic:blipFill>
+                    <a:blip r:embed="rId15"/>
+                    <a:stretch>
+                      <a:fillRect/>
+                    </a:stretch>
+                  </pic:blipFill>
+                  <pic:spPr>
+                    <a:xfrm>
+                      <a:off x="0" y="0"/>
+                      <a:ext cx="5731510" cy="3080385"/>
+                    </a:xfrm>
+                    <a:prstGeom prst="rect">
+                      <a:avLst/>
+                    </a:prstGeom>
+                  </pic:spPr>
+                </pic:pic>
+              </a:graphicData>
+            </a:graphic>
+          </wp:inline>
+        </w:drawing>
+      </w:r>
+    </w:p>
+    <w:p>
+      <w:pPr>
+        <w:pStyle w:val="ListParagraph"/>
+        <w:ind w:left="502"/>
+        <w:jc w:val="both"/>
+        <w:rPr>
+          <w:b/>
+          <w:bCs/>
+          <w:color w:val="FF0000"/>
+          <w:sz w:val="28"/>
+          <w:szCs w:val="28"/>
+          <w:u w:val="single"/>
+        </w:rPr>
+      </w:pPr>
+    </w:p>
+    <w:p>
+      <w:pPr>
+        <w:pStyle w:val="ListParagraph"/>
+        <w:ind w:left="502"/>
+        <w:jc w:val="both"/>
+        <w:rPr>
+          <w:b/>
+          <w:bCs/>
+          <w:color w:val="FF0000"/>
+          <w:sz w:val="28"/>
+          <w:szCs w:val="28"/>
+          <w:u w:val="single"/>
+        </w:rPr>
+      </w:pPr>
+      <w:r>
+        <w:rPr>
+          <w:b/>
+          <w:bCs/>
+          <w:color w:val="FF0000"/>
+          <w:sz w:val="28"/>
+          <w:szCs w:val="28"/>
+          <w:u w:val="single"/>
+        </w:rPr>
+        <w:t>NOTE:-</w:t>
+      </w:r>
+    </w:p>
+    <w:p>
+      <w:pPr>
+        <w:pStyle w:val="ListParagraph"/>
+        <w:ind w:left="502"/>
+        <w:jc w:val="both"/>
+        <w:rPr>
+          <w:color w:val="FF0000"/>
+          <w:sz w:val="28"/>
+          <w:szCs w:val="28"/>
+        </w:rPr>
+      </w:pPr>
+      <w:r>
+        <w:rPr>
+          <w:color w:val="FF0000"/>
+          <w:sz w:val="28"/>
+          <w:szCs w:val="28"/>
+        </w:rPr>
+        <w:t xml:space="preserve">As recommendations are stored in local mongodb you won’t be able to see results in your system. </w:t>
       </w:r>
     </w:p>
     <w:p>
@@ -1296,8 +2060,19 @@
           <w:sz w:val="28"/>
           <w:szCs w:val="28"/>
         </w:rPr>
-        <w:t>Continue the process for all the phases</w:t>
-      </w:r>
+        <w:t>Click on arrow pointing downwards(left of Luxing Squad) on the top navigation bar and click on sign out to sign out of the application.</w:t>
+      </w:r>
+    </w:p>
+    <w:p>
+      <w:pPr>
+        <w:pStyle w:val="ListParagraph"/>
+        <w:ind w:left="360"/>
+        <w:jc w:val="both"/>
+        <w:rPr>
+          <w:sz w:val="28"/>
+          <w:szCs w:val="28"/>
+        </w:rPr>
+      </w:pPr>
     </w:p>
     <w:p>
       <w:pPr>
@@ -1317,110 +2092,7 @@
           <w:sz w:val="28"/>
           <w:szCs w:val="28"/>
         </w:rPr>
-        <w:t xml:space="preserve">Finally you will see the </w:t>
-      </w:r>
-      <w:r>
-        <w:rPr>
-          <w:b/>
-          <w:bCs/>
-          <w:color w:val="FF0000"/>
-          <w:sz w:val="28"/>
-          <w:szCs w:val="28"/>
-          <w:u w:val="single"/>
-        </w:rPr>
-        <w:t>result</w:t>
-      </w:r>
-      <w:r>
-        <w:rPr>
-          <w:b/>
-          <w:bCs/>
-          <w:color w:val="FF0000"/>
-          <w:sz w:val="28"/>
-          <w:szCs w:val="28"/>
-          <w:u w:val="single"/>
-        </w:rPr>
-        <w:t>s</w:t>
-      </w:r>
-      <w:r>
-        <w:rPr>
-          <w:sz w:val="28"/>
-          <w:szCs w:val="28"/>
-        </w:rPr>
-        <w:t xml:space="preserve"> and </w:t>
-      </w:r>
-      <w:r>
-        <w:rPr>
-          <w:b/>
-          <w:bCs/>
-          <w:color w:val="FF0000"/>
-          <w:sz w:val="28"/>
-          <w:szCs w:val="28"/>
-          <w:u w:val="single"/>
-        </w:rPr>
-        <w:t>recommendations</w:t>
-      </w:r>
-      <w:r>
-        <w:rPr>
-          <w:sz w:val="28"/>
-          <w:szCs w:val="28"/>
-        </w:rPr>
-        <w:t xml:space="preserve"> </w:t>
-      </w:r>
-      <w:r>
-        <w:rPr>
-          <w:sz w:val="28"/>
-          <w:szCs w:val="28"/>
-        </w:rPr>
-        <w:t xml:space="preserve">based on your answers </w:t>
-      </w:r>
-      <w:r>
-        <w:rPr>
-          <w:sz w:val="28"/>
-          <w:szCs w:val="28"/>
-        </w:rPr>
-        <w:t>after answering all the questions in each phase.</w:t>
-      </w:r>
-    </w:p>
-    <w:p>
-      <w:pPr>
-        <w:pStyle w:val="ListParagraph"/>
-        <w:numPr>
-          <w:ilvl w:val="0"/>
-          <w:numId w:val="1"/>
-        </w:numPr>
-        <w:jc w:val="both"/>
-        <w:rPr>
-          <w:sz w:val="28"/>
-          <w:szCs w:val="28"/>
-        </w:rPr>
-      </w:pPr>
-      <w:r>
-        <w:rPr>
-          <w:sz w:val="28"/>
-          <w:szCs w:val="28"/>
-        </w:rPr>
-        <w:t>Close the mongodb command prompt</w:t>
-      </w:r>
-      <w:r>
-        <w:rPr>
-          <w:sz w:val="28"/>
-          <w:szCs w:val="28"/>
-        </w:rPr>
-        <w:t>(clicking exit)</w:t>
-      </w:r>
-      <w:r>
-        <w:rPr>
-          <w:sz w:val="28"/>
-          <w:szCs w:val="28"/>
-        </w:rPr>
-        <w:t xml:space="preserve"> and t</w:t>
-      </w:r>
-      <w:r>
-        <w:rPr>
-          <w:sz w:val="28"/>
-          <w:szCs w:val="28"/>
-        </w:rPr>
-        <w:t xml:space="preserve">erminate the node application by pressing </w:t>
+        <w:t xml:space="preserve">Close the mongodb command prompt(clicking exit) and terminate the node application by pressing </w:t>
       </w:r>
       <w:r>
         <w:rPr>
@@ -2618,7 +3290,7 @@
                     <pic:cNvPicPr/>
                   </pic:nvPicPr>
                   <pic:blipFill>
-                    <a:blip r:embed="rId12"/>
+                    <a:blip r:embed="rId16"/>
                     <a:stretch>
                       <a:fillRect/>
                     </a:stretch>
@@ -5227,7 +5899,7 @@
                     <pic:cNvPicPr/>
                   </pic:nvPicPr>
                   <pic:blipFill>
-                    <a:blip r:embed="rId13"/>
+                    <a:blip r:embed="rId17"/>
                     <a:stretch>
                       <a:fillRect/>
                     </a:stretch>
@@ -5351,7 +6023,7 @@
                     <pic:cNvPicPr/>
                   </pic:nvPicPr>
                   <pic:blipFill>
-                    <a:blip r:embed="rId14"/>
+                    <a:blip r:embed="rId18"/>
                     <a:stretch>
                       <a:fillRect/>
                     </a:stretch>
@@ -6842,8 +7514,6 @@
         <w:lastRenderedPageBreak/>
         <w:t xml:space="preserve">  console.log(id21);</w:t>
       </w:r>
-      <w:bookmarkStart w:id="0" w:name="_GoBack"/>
-      <w:bookmarkEnd w:id="0"/>
       <w:r>
         <w:rPr>
           <w:noProof/>
@@ -6853,293 +7523,6 @@
             <wp:extent cx="5038725" cy="8496300"/>
             <wp:effectExtent l="0" t="0" r="9525" b="0"/>
             <wp:docPr id="20" name="Picture 20"/>
-            <wp:cNvGraphicFramePr>
-              <a:graphicFrameLocks xmlns:a="http://schemas.openxmlformats.org/drawingml/2006/main" noChangeAspect="1"/>
-            </wp:cNvGraphicFramePr>
-            <a:graphic xmlns:a="http://schemas.openxmlformats.org/drawingml/2006/main">
-              <a:graphicData uri="http://schemas.openxmlformats.org/drawingml/2006/picture">
-                <pic:pic xmlns:pic="http://schemas.openxmlformats.org/drawingml/2006/picture">
-                  <pic:nvPicPr>
-                    <pic:cNvPr id="1" name=""/>
-                    <pic:cNvPicPr/>
-                  </pic:nvPicPr>
-                  <pic:blipFill>
-                    <a:blip r:embed="rId15"/>
-                    <a:stretch>
-                      <a:fillRect/>
-                    </a:stretch>
-                  </pic:blipFill>
-                  <pic:spPr>
-                    <a:xfrm>
-                      <a:off x="0" y="0"/>
-                      <a:ext cx="5038725" cy="8496300"/>
-                    </a:xfrm>
-                    <a:prstGeom prst="rect">
-                      <a:avLst/>
-                    </a:prstGeom>
-                  </pic:spPr>
-                </pic:pic>
-              </a:graphicData>
-            </a:graphic>
-          </wp:inline>
-        </w:drawing>
-      </w:r>
-    </w:p>
-    <w:p>
-      <w:pPr>
-        <w:jc w:val="both"/>
-        <w:rPr>
-          <w:sz w:val="28"/>
-          <w:szCs w:val="28"/>
-        </w:rPr>
-      </w:pPr>
-    </w:p>
-    <w:p>
-      <w:pPr>
-        <w:jc w:val="both"/>
-        <w:rPr>
-          <w:sz w:val="28"/>
-          <w:szCs w:val="28"/>
-        </w:rPr>
-      </w:pPr>
-      <w:r>
-        <w:rPr>
-          <w:noProof/>
-        </w:rPr>
-        <w:drawing>
-          <wp:inline distT="0" distB="0" distL="0" distR="0" wp14:anchorId="22E5BEEC" wp14:editId="1B4EDC6A">
-            <wp:extent cx="5731510" cy="2443480"/>
-            <wp:effectExtent l="0" t="0" r="2540" b="0"/>
-            <wp:docPr id="32" name="Picture 32"/>
-            <wp:cNvGraphicFramePr>
-              <a:graphicFrameLocks xmlns:a="http://schemas.openxmlformats.org/drawingml/2006/main" noChangeAspect="1"/>
-            </wp:cNvGraphicFramePr>
-            <a:graphic xmlns:a="http://schemas.openxmlformats.org/drawingml/2006/main">
-              <a:graphicData uri="http://schemas.openxmlformats.org/drawingml/2006/picture">
-                <pic:pic xmlns:pic="http://schemas.openxmlformats.org/drawingml/2006/picture">
-                  <pic:nvPicPr>
-                    <pic:cNvPr id="1" name=""/>
-                    <pic:cNvPicPr/>
-                  </pic:nvPicPr>
-                  <pic:blipFill>
-                    <a:blip r:embed="rId16"/>
-                    <a:stretch>
-                      <a:fillRect/>
-                    </a:stretch>
-                  </pic:blipFill>
-                  <pic:spPr>
-                    <a:xfrm>
-                      <a:off x="0" y="0"/>
-                      <a:ext cx="5731510" cy="2443480"/>
-                    </a:xfrm>
-                    <a:prstGeom prst="rect">
-                      <a:avLst/>
-                    </a:prstGeom>
-                  </pic:spPr>
-                </pic:pic>
-              </a:graphicData>
-            </a:graphic>
-          </wp:inline>
-        </w:drawing>
-      </w:r>
-    </w:p>
-    <w:p>
-      <w:pPr>
-        <w:jc w:val="both"/>
-        <w:rPr>
-          <w:sz w:val="28"/>
-          <w:szCs w:val="28"/>
-        </w:rPr>
-      </w:pPr>
-      <w:r>
-        <w:rPr>
-          <w:sz w:val="28"/>
-          <w:szCs w:val="28"/>
-        </w:rPr>
-        <w:t xml:space="preserve">Then we have calculated the </w:t>
-      </w:r>
-      <w:r>
-        <w:rPr>
-          <w:sz w:val="28"/>
-          <w:szCs w:val="28"/>
-        </w:rPr>
-        <w:t>total weights and clientscore for each phase</w:t>
-      </w:r>
-      <w:r>
-        <w:rPr>
-          <w:sz w:val="28"/>
-          <w:szCs w:val="28"/>
-        </w:rPr>
-        <w:t>. Then we have</w:t>
-      </w:r>
-      <w:r>
-        <w:rPr>
-          <w:sz w:val="28"/>
-          <w:szCs w:val="28"/>
-        </w:rPr>
-        <w:t xml:space="preserve"> stored the data in database and</w:t>
-      </w:r>
-      <w:r>
-        <w:rPr>
-          <w:sz w:val="28"/>
-          <w:szCs w:val="28"/>
-        </w:rPr>
-        <w:t xml:space="preserve"> sent the data to the front end through an object by collecting the required data </w:t>
-      </w:r>
-      <w:r>
-        <w:rPr>
-          <w:sz w:val="28"/>
-          <w:szCs w:val="28"/>
-        </w:rPr>
-        <w:t>which is calculated for all the phases.</w:t>
-      </w:r>
-    </w:p>
-    <w:p>
-      <w:pPr>
-        <w:jc w:val="both"/>
-        <w:rPr>
-          <w:sz w:val="28"/>
-          <w:szCs w:val="28"/>
-        </w:rPr>
-      </w:pPr>
-      <w:r>
-        <w:rPr>
-          <w:noProof/>
-        </w:rPr>
-        <w:drawing>
-          <wp:inline distT="0" distB="0" distL="0" distR="0" wp14:anchorId="1313DD82" wp14:editId="32E22DEF">
-            <wp:extent cx="6111240" cy="2042160"/>
-            <wp:effectExtent l="0" t="0" r="3810" b="0"/>
-            <wp:docPr id="33" name="Picture 33"/>
-            <wp:cNvGraphicFramePr>
-              <a:graphicFrameLocks xmlns:a="http://schemas.openxmlformats.org/drawingml/2006/main" noChangeAspect="1"/>
-            </wp:cNvGraphicFramePr>
-            <a:graphic xmlns:a="http://schemas.openxmlformats.org/drawingml/2006/main">
-              <a:graphicData uri="http://schemas.openxmlformats.org/drawingml/2006/picture">
-                <pic:pic xmlns:pic="http://schemas.openxmlformats.org/drawingml/2006/picture">
-                  <pic:nvPicPr>
-                    <pic:cNvPr id="1" name=""/>
-                    <pic:cNvPicPr/>
-                  </pic:nvPicPr>
-                  <pic:blipFill>
-                    <a:blip r:embed="rId17"/>
-                    <a:stretch>
-                      <a:fillRect/>
-                    </a:stretch>
-                  </pic:blipFill>
-                  <pic:spPr>
-                    <a:xfrm>
-                      <a:off x="0" y="0"/>
-                      <a:ext cx="6111240" cy="2042160"/>
-                    </a:xfrm>
-                    <a:prstGeom prst="rect">
-                      <a:avLst/>
-                    </a:prstGeom>
-                  </pic:spPr>
-                </pic:pic>
-              </a:graphicData>
-            </a:graphic>
-          </wp:inline>
-        </w:drawing>
-      </w:r>
-    </w:p>
-    <w:p>
-      <w:pPr>
-        <w:jc w:val="both"/>
-        <w:rPr>
-          <w:sz w:val="28"/>
-          <w:szCs w:val="28"/>
-        </w:rPr>
-      </w:pPr>
-      <w:r>
-        <w:rPr>
-          <w:sz w:val="28"/>
-          <w:szCs w:val="28"/>
-        </w:rPr>
-        <w:t>Finally we have displayed the results in the frontend at the result page</w:t>
-      </w:r>
-      <w:r>
-        <w:rPr>
-          <w:sz w:val="28"/>
-          <w:szCs w:val="28"/>
-        </w:rPr>
-        <w:t xml:space="preserve"> and recommendations in recommendations page</w:t>
-      </w:r>
-      <w:r>
-        <w:rPr>
-          <w:sz w:val="28"/>
-          <w:szCs w:val="28"/>
-        </w:rPr>
-        <w:t>.</w:t>
-      </w:r>
-    </w:p>
-    <w:p>
-      <w:pPr>
-        <w:jc w:val="both"/>
-        <w:rPr>
-          <w:sz w:val="28"/>
-          <w:szCs w:val="28"/>
-        </w:rPr>
-      </w:pPr>
-      <w:r>
-        <w:rPr>
-          <w:noProof/>
-        </w:rPr>
-        <w:lastRenderedPageBreak/>
-        <w:drawing>
-          <wp:inline distT="0" distB="0" distL="0" distR="0" wp14:anchorId="13E30EC4" wp14:editId="12904660">
-            <wp:extent cx="5731510" cy="3305175"/>
-            <wp:effectExtent l="0" t="0" r="2540" b="9525"/>
-            <wp:docPr id="34" name="Picture 34"/>
-            <wp:cNvGraphicFramePr>
-              <a:graphicFrameLocks xmlns:a="http://schemas.openxmlformats.org/drawingml/2006/main" noChangeAspect="1"/>
-            </wp:cNvGraphicFramePr>
-            <a:graphic xmlns:a="http://schemas.openxmlformats.org/drawingml/2006/main">
-              <a:graphicData uri="http://schemas.openxmlformats.org/drawingml/2006/picture">
-                <pic:pic xmlns:pic="http://schemas.openxmlformats.org/drawingml/2006/picture">
-                  <pic:nvPicPr>
-                    <pic:cNvPr id="1" name=""/>
-                    <pic:cNvPicPr/>
-                  </pic:nvPicPr>
-                  <pic:blipFill>
-                    <a:blip r:embed="rId18"/>
-                    <a:stretch>
-                      <a:fillRect/>
-                    </a:stretch>
-                  </pic:blipFill>
-                  <pic:spPr>
-                    <a:xfrm>
-                      <a:off x="0" y="0"/>
-                      <a:ext cx="5731510" cy="3305175"/>
-                    </a:xfrm>
-                    <a:prstGeom prst="rect">
-                      <a:avLst/>
-                    </a:prstGeom>
-                  </pic:spPr>
-                </pic:pic>
-              </a:graphicData>
-            </a:graphic>
-          </wp:inline>
-        </w:drawing>
-      </w:r>
-    </w:p>
-    <w:p>
-      <w:pPr>
-        <w:jc w:val="both"/>
-        <w:rPr>
-          <w:sz w:val="28"/>
-          <w:szCs w:val="28"/>
-        </w:rPr>
-      </w:pPr>
-      <w:r>
-        <w:rPr>
-          <w:noProof/>
-        </w:rPr>
-        <w:drawing>
-          <wp:inline distT="0" distB="0" distL="0" distR="0" wp14:anchorId="6F7890D7" wp14:editId="4F696579">
-            <wp:extent cx="5731510" cy="3380740"/>
-            <wp:effectExtent l="0" t="0" r="2540" b="0"/>
-            <wp:docPr id="35" name="Picture 35"/>
             <wp:cNvGraphicFramePr>
               <a:graphicFrameLocks xmlns:a="http://schemas.openxmlformats.org/drawingml/2006/main" noChangeAspect="1"/>
             </wp:cNvGraphicFramePr>
@@ -7159,7 +7542,7 @@
                   <pic:spPr>
                     <a:xfrm>
                       <a:off x="0" y="0"/>
-                      <a:ext cx="5731510" cy="3380740"/>
+                      <a:ext cx="5038725" cy="8496300"/>
                     </a:xfrm>
                     <a:prstGeom prst="rect">
                       <a:avLst/>
@@ -7174,7 +7557,6 @@
     </w:p>
     <w:p>
       <w:pPr>
-        <w:pStyle w:val="ListParagraph"/>
         <w:jc w:val="both"/>
         <w:rPr>
           <w:sz w:val="28"/>
@@ -7194,12 +7576,11 @@
         <w:rPr>
           <w:noProof/>
         </w:rPr>
-        <w:lastRenderedPageBreak/>
         <w:drawing>
-          <wp:inline distT="0" distB="0" distL="0" distR="0" wp14:anchorId="1329FA1E" wp14:editId="1A391992">
-            <wp:extent cx="5731510" cy="3315335"/>
+          <wp:inline distT="0" distB="0" distL="0" distR="0" wp14:anchorId="22E5BEEC" wp14:editId="1B4EDC6A">
+            <wp:extent cx="5731510" cy="2443480"/>
             <wp:effectExtent l="0" t="0" r="2540" b="0"/>
-            <wp:docPr id="7" name="Picture 7"/>
+            <wp:docPr id="32" name="Picture 32"/>
             <wp:cNvGraphicFramePr>
               <a:graphicFrameLocks xmlns:a="http://schemas.openxmlformats.org/drawingml/2006/main" noChangeAspect="1"/>
             </wp:cNvGraphicFramePr>
@@ -7219,7 +7600,7 @@
                   <pic:spPr>
                     <a:xfrm>
                       <a:off x="0" y="0"/>
-                      <a:ext cx="5731510" cy="3315335"/>
+                      <a:ext cx="5731510" cy="2443480"/>
                     </a:xfrm>
                     <a:prstGeom prst="rect">
                       <a:avLst/>
@@ -7236,42 +7617,174 @@
       <w:pPr>
         <w:jc w:val="both"/>
         <w:rPr>
-          <w:b/>
-          <w:bCs/>
-          <w:color w:val="FF0000"/>
-          <w:sz w:val="28"/>
-          <w:szCs w:val="28"/>
-          <w:u w:val="single"/>
-        </w:rPr>
-      </w:pPr>
-      <w:r>
-        <w:rPr>
-          <w:b/>
-          <w:bCs/>
-          <w:color w:val="FF0000"/>
-          <w:sz w:val="28"/>
-          <w:szCs w:val="28"/>
-          <w:u w:val="single"/>
-        </w:rPr>
-        <w:t>NOTE:-</w:t>
-      </w:r>
-    </w:p>
-    <w:p>
-      <w:pPr>
-        <w:jc w:val="both"/>
-        <w:rPr>
-          <w:color w:val="FF0000"/>
-          <w:sz w:val="28"/>
-          <w:szCs w:val="28"/>
-        </w:rPr>
-      </w:pPr>
-      <w:r>
-        <w:rPr>
-          <w:color w:val="FF0000"/>
-          <w:sz w:val="28"/>
-          <w:szCs w:val="28"/>
-        </w:rPr>
-        <w:t xml:space="preserve">As recommendations are stored in local mongodb you won’t be able to see results in your system. </w:t>
+          <w:sz w:val="28"/>
+          <w:szCs w:val="28"/>
+        </w:rPr>
+      </w:pPr>
+      <w:r>
+        <w:rPr>
+          <w:sz w:val="28"/>
+          <w:szCs w:val="28"/>
+        </w:rPr>
+        <w:t xml:space="preserve">Then we have calculated the </w:t>
+      </w:r>
+      <w:r>
+        <w:rPr>
+          <w:sz w:val="28"/>
+          <w:szCs w:val="28"/>
+        </w:rPr>
+        <w:t>total weights and clientscore for each phase</w:t>
+      </w:r>
+      <w:r>
+        <w:rPr>
+          <w:sz w:val="28"/>
+          <w:szCs w:val="28"/>
+        </w:rPr>
+        <w:t>. Then we have</w:t>
+      </w:r>
+      <w:r>
+        <w:rPr>
+          <w:sz w:val="28"/>
+          <w:szCs w:val="28"/>
+        </w:rPr>
+        <w:t xml:space="preserve"> stored the data in database and</w:t>
+      </w:r>
+      <w:r>
+        <w:rPr>
+          <w:sz w:val="28"/>
+          <w:szCs w:val="28"/>
+        </w:rPr>
+        <w:t xml:space="preserve"> sent the data to the front end through an object by collecting the required data </w:t>
+      </w:r>
+      <w:r>
+        <w:rPr>
+          <w:sz w:val="28"/>
+          <w:szCs w:val="28"/>
+        </w:rPr>
+        <w:t>which is calculated for all the phases.</w:t>
+      </w:r>
+    </w:p>
+    <w:p>
+      <w:pPr>
+        <w:jc w:val="both"/>
+        <w:rPr>
+          <w:sz w:val="28"/>
+          <w:szCs w:val="28"/>
+        </w:rPr>
+      </w:pPr>
+      <w:r>
+        <w:rPr>
+          <w:noProof/>
+        </w:rPr>
+        <w:drawing>
+          <wp:inline distT="0" distB="0" distL="0" distR="0" wp14:anchorId="1313DD82" wp14:editId="32E22DEF">
+            <wp:extent cx="6111240" cy="2042160"/>
+            <wp:effectExtent l="0" t="0" r="3810" b="0"/>
+            <wp:docPr id="33" name="Picture 33"/>
+            <wp:cNvGraphicFramePr>
+              <a:graphicFrameLocks xmlns:a="http://schemas.openxmlformats.org/drawingml/2006/main" noChangeAspect="1"/>
+            </wp:cNvGraphicFramePr>
+            <a:graphic xmlns:a="http://schemas.openxmlformats.org/drawingml/2006/main">
+              <a:graphicData uri="http://schemas.openxmlformats.org/drawingml/2006/picture">
+                <pic:pic xmlns:pic="http://schemas.openxmlformats.org/drawingml/2006/picture">
+                  <pic:nvPicPr>
+                    <pic:cNvPr id="1" name=""/>
+                    <pic:cNvPicPr/>
+                  </pic:nvPicPr>
+                  <pic:blipFill>
+                    <a:blip r:embed="rId21"/>
+                    <a:stretch>
+                      <a:fillRect/>
+                    </a:stretch>
+                  </pic:blipFill>
+                  <pic:spPr>
+                    <a:xfrm>
+                      <a:off x="0" y="0"/>
+                      <a:ext cx="6111240" cy="2042160"/>
+                    </a:xfrm>
+                    <a:prstGeom prst="rect">
+                      <a:avLst/>
+                    </a:prstGeom>
+                  </pic:spPr>
+                </pic:pic>
+              </a:graphicData>
+            </a:graphic>
+          </wp:inline>
+        </w:drawing>
+      </w:r>
+    </w:p>
+    <w:p>
+      <w:pPr>
+        <w:jc w:val="both"/>
+        <w:rPr>
+          <w:sz w:val="28"/>
+          <w:szCs w:val="28"/>
+        </w:rPr>
+      </w:pPr>
+      <w:r>
+        <w:rPr>
+          <w:sz w:val="28"/>
+          <w:szCs w:val="28"/>
+        </w:rPr>
+        <w:t>Finally we have displayed the results</w:t>
+      </w:r>
+      <w:r>
+        <w:rPr>
+          <w:sz w:val="28"/>
+          <w:szCs w:val="28"/>
+        </w:rPr>
+        <w:t xml:space="preserve"> </w:t>
+      </w:r>
+      <w:r>
+        <w:rPr>
+          <w:sz w:val="28"/>
+          <w:szCs w:val="28"/>
+        </w:rPr>
+        <w:t>at the result page</w:t>
+      </w:r>
+      <w:r>
+        <w:rPr>
+          <w:sz w:val="28"/>
+          <w:szCs w:val="28"/>
+        </w:rPr>
+        <w:t xml:space="preserve"> and recommendations </w:t>
+      </w:r>
+      <w:r>
+        <w:rPr>
+          <w:sz w:val="28"/>
+          <w:szCs w:val="28"/>
+        </w:rPr>
+        <w:t>at</w:t>
+      </w:r>
+      <w:r>
+        <w:rPr>
+          <w:sz w:val="28"/>
+          <w:szCs w:val="28"/>
+        </w:rPr>
+        <w:t xml:space="preserve"> recommendations page</w:t>
+      </w:r>
+      <w:r>
+        <w:rPr>
+          <w:sz w:val="28"/>
+          <w:szCs w:val="28"/>
+        </w:rPr>
+        <w:t xml:space="preserve"> </w:t>
+      </w:r>
+      <w:r>
+        <w:rPr>
+          <w:sz w:val="28"/>
+          <w:szCs w:val="28"/>
+        </w:rPr>
+        <w:t>in the frontend</w:t>
+      </w:r>
+      <w:bookmarkStart w:id="0" w:name="_GoBack"/>
+      <w:bookmarkEnd w:id="0"/>
+      <w:r>
+        <w:rPr>
+          <w:sz w:val="28"/>
+          <w:szCs w:val="28"/>
+        </w:rPr>
+        <w:t>.</w:t>
       </w:r>
     </w:p>
     <w:p>
@@ -7314,7 +7827,7 @@
       <w:lvlText w:val="%1)"/>
       <w:lvlJc w:val="left"/>
       <w:pPr>
-        <w:ind w:left="720" w:hanging="360"/>
+        <w:ind w:left="360" w:hanging="360"/>
       </w:pPr>
       <w:rPr>
         <w:rFonts w:hint="default"/>

</xml_diff>

<commit_message>
commit -m "changes to How To Start.docx"
</commit_message>
<xml_diff>
--- a/How To Start.docx
+++ b/How To Start.docx
@@ -41,7 +41,7 @@
           <w:sz w:val="28"/>
           <w:szCs w:val="28"/>
         </w:rPr>
-        <w:t xml:space="preserve">You have to install Node.js </w:t>
+        <w:t>You have to install Node.js to run the application</w:t>
       </w:r>
       <w:r>
         <w:rPr>
@@ -49,128 +49,7 @@
           <w:sz w:val="28"/>
           <w:szCs w:val="28"/>
         </w:rPr>
-        <w:t xml:space="preserve">and Mongodb </w:t>
-      </w:r>
-      <w:r>
-        <w:rPr>
-          <w:color w:val="FF0000"/>
-          <w:sz w:val="28"/>
-          <w:szCs w:val="28"/>
-        </w:rPr>
-        <w:t>to run the application</w:t>
-      </w:r>
-      <w:r>
-        <w:rPr>
-          <w:color w:val="FF0000"/>
-          <w:sz w:val="28"/>
-          <w:szCs w:val="28"/>
-        </w:rPr>
-        <w:t xml:space="preserve">. For now we haven’t touched the database. We are about to </w:t>
-      </w:r>
-      <w:r>
-        <w:rPr>
-          <w:color w:val="FF0000"/>
-          <w:sz w:val="28"/>
-          <w:szCs w:val="28"/>
-        </w:rPr>
-        <w:t>decide that.</w:t>
-      </w:r>
-    </w:p>
-    <w:p>
-      <w:pPr>
-        <w:jc w:val="both"/>
-        <w:rPr>
-          <w:color w:val="FF0000"/>
-          <w:sz w:val="28"/>
-          <w:szCs w:val="28"/>
-        </w:rPr>
-      </w:pPr>
-      <w:r>
-        <w:rPr>
-          <w:color w:val="FF0000"/>
-          <w:sz w:val="28"/>
-          <w:szCs w:val="28"/>
-        </w:rPr>
-        <w:t>Download mongodb community edition software from this link:</w:t>
-      </w:r>
-    </w:p>
-    <w:p>
-      <w:pPr>
-        <w:jc w:val="both"/>
-        <w:rPr>
-          <w:sz w:val="28"/>
-          <w:szCs w:val="28"/>
-        </w:rPr>
-      </w:pPr>
-      <w:hyperlink r:id="rId5" w:history="1">
-        <w:r>
-          <w:rPr>
-            <w:rStyle w:val="Hyperlink"/>
-            <w:sz w:val="28"/>
-            <w:szCs w:val="28"/>
-          </w:rPr>
-          <w:t>https://www.mongodb.com/download-center/community</w:t>
-        </w:r>
-      </w:hyperlink>
-    </w:p>
-    <w:p>
-      <w:pPr>
-        <w:jc w:val="both"/>
-        <w:rPr>
-          <w:sz w:val="28"/>
-          <w:szCs w:val="28"/>
-        </w:rPr>
-      </w:pPr>
-      <w:r>
-        <w:rPr>
-          <w:sz w:val="28"/>
-          <w:szCs w:val="28"/>
-        </w:rPr>
-        <w:t>After installing mongodb navigate to C drive and create a folder named “data”. Then create another folder in data folder as “db”.</w:t>
-      </w:r>
-    </w:p>
-    <w:p>
-      <w:pPr>
-        <w:jc w:val="both"/>
-        <w:rPr>
-          <w:color w:val="FF0000"/>
-          <w:sz w:val="28"/>
-          <w:szCs w:val="28"/>
-        </w:rPr>
-      </w:pPr>
-      <w:r>
-        <w:rPr>
-          <w:color w:val="FF0000"/>
-          <w:sz w:val="28"/>
-          <w:szCs w:val="28"/>
-        </w:rPr>
-        <w:t>NOTE:- We used Local</w:t>
-      </w:r>
-      <w:r>
-        <w:rPr>
-          <w:b/>
-          <w:bCs/>
-          <w:color w:val="FF0000"/>
-          <w:sz w:val="28"/>
-          <w:szCs w:val="28"/>
-        </w:rPr>
-        <w:t xml:space="preserve"> Mongodb</w:t>
-      </w:r>
-      <w:r>
-        <w:rPr>
-          <w:color w:val="FF0000"/>
-          <w:sz w:val="28"/>
-          <w:szCs w:val="28"/>
-        </w:rPr>
-        <w:t xml:space="preserve"> </w:t>
-      </w:r>
-      <w:r>
-        <w:rPr>
-          <w:color w:val="FF0000"/>
-          <w:sz w:val="28"/>
-          <w:szCs w:val="28"/>
-        </w:rPr>
-        <w:t>for our web application. We may change our database from local to online database later.</w:t>
+        <w:t xml:space="preserve">. </w:t>
       </w:r>
     </w:p>
     <w:p>
@@ -213,165 +92,6 @@
           <w:sz w:val="28"/>
           <w:szCs w:val="28"/>
         </w:rPr>
-        <w:t>Navigate to “</w:t>
-      </w:r>
-      <w:r>
-        <w:rPr>
-          <w:sz w:val="28"/>
-          <w:szCs w:val="28"/>
-        </w:rPr>
-        <w:t>C:\Program Files\MongoDB\Server\4.2\bin</w:t>
-      </w:r>
-      <w:r>
-        <w:rPr>
-          <w:sz w:val="28"/>
-          <w:szCs w:val="28"/>
-        </w:rPr>
-        <w:t>” in command prompt and start mongodb by typing “mongod”( This is for local mongodb)</w:t>
-      </w:r>
-    </w:p>
-    <w:p>
-      <w:pPr>
-        <w:pStyle w:val="ListParagraph"/>
-        <w:jc w:val="both"/>
-        <w:rPr>
-          <w:sz w:val="28"/>
-          <w:szCs w:val="28"/>
-        </w:rPr>
-      </w:pPr>
-      <w:r>
-        <w:rPr>
-          <w:noProof/>
-        </w:rPr>
-        <mc:AlternateContent>
-          <mc:Choice Requires="wps">
-            <w:drawing>
-              <wp:anchor distT="0" distB="0" distL="114300" distR="114300" simplePos="0" relativeHeight="251664384" behindDoc="0" locked="0" layoutInCell="1" allowOverlap="1" wp14:anchorId="1FE7ABA1" wp14:editId="2DA86A29">
-                <wp:simplePos x="0" y="0"/>
-                <wp:positionH relativeFrom="column">
-                  <wp:posOffset>3063240</wp:posOffset>
-                </wp:positionH>
-                <wp:positionV relativeFrom="paragraph">
-                  <wp:posOffset>644525</wp:posOffset>
-                </wp:positionV>
-                <wp:extent cx="434340" cy="152400"/>
-                <wp:effectExtent l="0" t="0" r="22860" b="19050"/>
-                <wp:wrapNone/>
-                <wp:docPr id="6" name="Rectangle 6"/>
-                <wp:cNvGraphicFramePr/>
-                <a:graphic xmlns:a="http://schemas.openxmlformats.org/drawingml/2006/main">
-                  <a:graphicData uri="http://schemas.microsoft.com/office/word/2010/wordprocessingShape">
-                    <wps:wsp>
-                      <wps:cNvSpPr/>
-                      <wps:spPr>
-                        <a:xfrm>
-                          <a:off x="0" y="0"/>
-                          <a:ext cx="434340" cy="152400"/>
-                        </a:xfrm>
-                        <a:prstGeom prst="rect">
-                          <a:avLst/>
-                        </a:prstGeom>
-                        <a:noFill/>
-                        <a:ln>
-                          <a:solidFill>
-                            <a:srgbClr val="FF0000"/>
-                          </a:solidFill>
-                        </a:ln>
-                      </wps:spPr>
-                      <wps:style>
-                        <a:lnRef idx="2">
-                          <a:schemeClr val="accent1">
-                            <a:shade val="50000"/>
-                          </a:schemeClr>
-                        </a:lnRef>
-                        <a:fillRef idx="1">
-                          <a:schemeClr val="accent1"/>
-                        </a:fillRef>
-                        <a:effectRef idx="0">
-                          <a:schemeClr val="accent1"/>
-                        </a:effectRef>
-                        <a:fontRef idx="minor">
-                          <a:schemeClr val="lt1"/>
-                        </a:fontRef>
-                      </wps:style>
-                      <wps:bodyPr rot="0" spcFirstLastPara="0" vertOverflow="overflow" horzOverflow="overflow" vert="horz" wrap="square" lIns="91440" tIns="45720" rIns="91440" bIns="45720" numCol="1" spcCol="0" rtlCol="0" fromWordArt="0" anchor="ctr" anchorCtr="0" forceAA="0" compatLnSpc="1">
-                        <a:prstTxWarp prst="textNoShape">
-                          <a:avLst/>
-                        </a:prstTxWarp>
-                        <a:noAutofit/>
-                      </wps:bodyPr>
-                    </wps:wsp>
-                  </a:graphicData>
-                </a:graphic>
-              </wp:anchor>
-            </w:drawing>
-          </mc:Choice>
-          <mc:Fallback>
-            <w:pict>
-              <v:rect w14:anchorId="3B4E3B2D" id="Rectangle 6" o:spid="_x0000_s1026" style="position:absolute;margin-left:241.2pt;margin-top:50.75pt;width:34.2pt;height:12pt;z-index:251664384;visibility:visible;mso-wrap-style:square;mso-wrap-distance-left:9pt;mso-wrap-distance-top:0;mso-wrap-distance-right:9pt;mso-wrap-distance-bottom:0;mso-position-horizontal:absolute;mso-position-horizontal-relative:text;mso-position-vertical:absolute;mso-position-vertical-relative:text;v-text-anchor:middle" o:gfxdata="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" filled="f" strokecolor="red" strokeweight="1pt"/>
-            </w:pict>
-          </mc:Fallback>
-        </mc:AlternateContent>
-      </w:r>
-      <w:r>
-        <w:rPr>
-          <w:noProof/>
-        </w:rPr>
-        <w:drawing>
-          <wp:inline distT="0" distB="0" distL="0" distR="0" wp14:anchorId="26B66763" wp14:editId="57569954">
-            <wp:extent cx="5731510" cy="2567305"/>
-            <wp:effectExtent l="0" t="0" r="2540" b="4445"/>
-            <wp:docPr id="4" name="Picture 4"/>
-            <wp:cNvGraphicFramePr>
-              <a:graphicFrameLocks xmlns:a="http://schemas.openxmlformats.org/drawingml/2006/main" noChangeAspect="1"/>
-            </wp:cNvGraphicFramePr>
-            <a:graphic xmlns:a="http://schemas.openxmlformats.org/drawingml/2006/main">
-              <a:graphicData uri="http://schemas.openxmlformats.org/drawingml/2006/picture">
-                <pic:pic xmlns:pic="http://schemas.openxmlformats.org/drawingml/2006/picture">
-                  <pic:nvPicPr>
-                    <pic:cNvPr id="1" name=""/>
-                    <pic:cNvPicPr/>
-                  </pic:nvPicPr>
-                  <pic:blipFill>
-                    <a:blip r:embed="rId6"/>
-                    <a:stretch>
-                      <a:fillRect/>
-                    </a:stretch>
-                  </pic:blipFill>
-                  <pic:spPr>
-                    <a:xfrm>
-                      <a:off x="0" y="0"/>
-                      <a:ext cx="5731510" cy="2567305"/>
-                    </a:xfrm>
-                    <a:prstGeom prst="rect">
-                      <a:avLst/>
-                    </a:prstGeom>
-                  </pic:spPr>
-                </pic:pic>
-              </a:graphicData>
-            </a:graphic>
-          </wp:inline>
-        </w:drawing>
-      </w:r>
-    </w:p>
-    <w:p>
-      <w:pPr>
-        <w:pStyle w:val="ListParagraph"/>
-        <w:numPr>
-          <w:ilvl w:val="0"/>
-          <w:numId w:val="1"/>
-        </w:numPr>
-        <w:jc w:val="both"/>
-        <w:rPr>
-          <w:sz w:val="28"/>
-          <w:szCs w:val="28"/>
-        </w:rPr>
-      </w:pPr>
-      <w:r>
-        <w:rPr>
-          <w:sz w:val="28"/>
-          <w:szCs w:val="28"/>
-        </w:rPr>
         <w:t>Run the app.js file in the command prompt by navigating to the application</w:t>
       </w:r>
       <w:r>
@@ -423,7 +143,7 @@
     </w:p>
     <w:p>
       <w:pPr>
-        <w:pStyle w:val="ListParagraph"/>
+        <w:ind w:firstLine="360"/>
         <w:jc w:val="both"/>
         <w:rPr>
           <w:sz w:val="28"/>
@@ -460,7 +180,6 @@
         <w:rPr>
           <w:noProof/>
         </w:rPr>
-        <w:lastRenderedPageBreak/>
         <mc:AlternateContent>
           <mc:Choice Requires="wps">
             <w:drawing>
@@ -631,7 +350,7 @@
                     <pic:cNvPicPr/>
                   </pic:nvPicPr>
                   <pic:blipFill>
-                    <a:blip r:embed="rId7"/>
+                    <a:blip r:embed="rId5"/>
                     <a:stretch>
                       <a:fillRect/>
                     </a:stretch>
@@ -694,6 +413,17 @@
     <w:p>
       <w:pPr>
         <w:pStyle w:val="ListParagraph"/>
+        <w:ind w:left="360"/>
+        <w:jc w:val="both"/>
+        <w:rPr>
+          <w:sz w:val="28"/>
+          <w:szCs w:val="28"/>
+        </w:rPr>
+      </w:pPr>
+    </w:p>
+    <w:p>
+      <w:pPr>
+        <w:pStyle w:val="ListParagraph"/>
         <w:jc w:val="both"/>
         <w:rPr>
           <w:sz w:val="28"/>
@@ -704,6 +434,7 @@
         <w:rPr>
           <w:noProof/>
         </w:rPr>
+        <w:lastRenderedPageBreak/>
         <mc:AlternateContent>
           <mc:Choice Requires="wps">
             <w:drawing>
@@ -800,7 +531,7 @@
                     <pic:cNvPicPr/>
                   </pic:nvPicPr>
                   <pic:blipFill>
-                    <a:blip r:embed="rId8"/>
+                    <a:blip r:embed="rId6"/>
                     <a:stretch>
                       <a:fillRect/>
                     </a:stretch>
@@ -851,6 +582,16 @@
         </w:rPr>
         <w:t>.</w:t>
       </w:r>
+    </w:p>
+    <w:p>
+      <w:pPr>
+        <w:pStyle w:val="ListParagraph"/>
+        <w:jc w:val="both"/>
+        <w:rPr>
+          <w:sz w:val="28"/>
+          <w:szCs w:val="28"/>
+        </w:rPr>
+      </w:pPr>
     </w:p>
     <w:p>
       <w:pPr>
@@ -977,7 +718,7 @@
                     <pic:cNvPicPr/>
                   </pic:nvPicPr>
                   <pic:blipFill>
-                    <a:blip r:embed="rId9"/>
+                    <a:blip r:embed="rId7"/>
                     <a:stretch>
                       <a:fillRect/>
                     </a:stretch>
@@ -1001,6 +742,16 @@
     <w:p>
       <w:pPr>
         <w:pStyle w:val="ListParagraph"/>
+        <w:jc w:val="both"/>
+        <w:rPr>
+          <w:sz w:val="28"/>
+          <w:szCs w:val="28"/>
+        </w:rPr>
+      </w:pPr>
+    </w:p>
+    <w:p>
+      <w:pPr>
+        <w:pStyle w:val="ListParagraph"/>
         <w:numPr>
           <w:ilvl w:val="0"/>
           <w:numId w:val="1"/>
@@ -1018,6 +769,17 @@
         </w:rPr>
         <w:t>Then you will be taken to index page.</w:t>
       </w:r>
+    </w:p>
+    <w:p>
+      <w:pPr>
+        <w:pStyle w:val="ListParagraph"/>
+        <w:ind w:left="360"/>
+        <w:jc w:val="both"/>
+        <w:rPr>
+          <w:sz w:val="28"/>
+          <w:szCs w:val="28"/>
+        </w:rPr>
+      </w:pPr>
     </w:p>
     <w:p>
       <w:pPr>
@@ -1128,7 +890,7 @@
                     <pic:cNvPicPr/>
                   </pic:nvPicPr>
                   <pic:blipFill>
-                    <a:blip r:embed="rId10"/>
+                    <a:blip r:embed="rId8"/>
                     <a:stretch>
                       <a:fillRect/>
                     </a:stretch>
@@ -1152,51 +914,12 @@
     <w:p>
       <w:pPr>
         <w:pStyle w:val="ListParagraph"/>
-        <w:numPr>
-          <w:ilvl w:val="0"/>
-          <w:numId w:val="1"/>
-        </w:numPr>
-        <w:jc w:val="both"/>
-        <w:rPr>
-          <w:sz w:val="28"/>
-          <w:szCs w:val="28"/>
-        </w:rPr>
-      </w:pPr>
-      <w:r>
-        <w:rPr>
-          <w:sz w:val="28"/>
-          <w:szCs w:val="28"/>
-        </w:rPr>
-        <w:t xml:space="preserve">Click on </w:t>
-      </w:r>
-      <w:r>
-        <w:rPr>
-          <w:sz w:val="28"/>
-          <w:szCs w:val="28"/>
-        </w:rPr>
-        <w:t>maturity Assessment</w:t>
-      </w:r>
-      <w:r>
-        <w:rPr>
-          <w:sz w:val="28"/>
-          <w:szCs w:val="28"/>
-        </w:rPr>
-        <w:t xml:space="preserve"> to navigate</w:t>
-      </w:r>
-      <w:r>
-        <w:rPr>
-          <w:sz w:val="28"/>
-          <w:szCs w:val="28"/>
-        </w:rPr>
-        <w:t xml:space="preserve"> all phases for assessment</w:t>
-      </w:r>
-      <w:r>
-        <w:rPr>
-          <w:sz w:val="28"/>
-          <w:szCs w:val="28"/>
-        </w:rPr>
-        <w:t>.</w:t>
-      </w:r>
+        <w:jc w:val="both"/>
+        <w:rPr>
+          <w:sz w:val="28"/>
+          <w:szCs w:val="28"/>
+        </w:rPr>
+      </w:pPr>
     </w:p>
     <w:p>
       <w:pPr>
@@ -1216,12 +939,93 @@
           <w:sz w:val="28"/>
           <w:szCs w:val="28"/>
         </w:rPr>
+        <w:t xml:space="preserve">Click on </w:t>
+      </w:r>
+      <w:r>
+        <w:rPr>
+          <w:sz w:val="28"/>
+          <w:szCs w:val="28"/>
+        </w:rPr>
+        <w:t>maturity Assessment</w:t>
+      </w:r>
+      <w:r>
+        <w:rPr>
+          <w:sz w:val="28"/>
+          <w:szCs w:val="28"/>
+        </w:rPr>
+        <w:t xml:space="preserve"> to navigate</w:t>
+      </w:r>
+      <w:r>
+        <w:rPr>
+          <w:sz w:val="28"/>
+          <w:szCs w:val="28"/>
+        </w:rPr>
+        <w:t xml:space="preserve"> all phases for assessment</w:t>
+      </w:r>
+      <w:r>
+        <w:rPr>
+          <w:sz w:val="28"/>
+          <w:szCs w:val="28"/>
+        </w:rPr>
+        <w:t>.</w:t>
+      </w:r>
+    </w:p>
+    <w:p>
+      <w:pPr>
+        <w:pStyle w:val="ListParagraph"/>
+        <w:ind w:left="360"/>
+        <w:jc w:val="both"/>
+        <w:rPr>
+          <w:sz w:val="28"/>
+          <w:szCs w:val="28"/>
+        </w:rPr>
+      </w:pPr>
+    </w:p>
+    <w:p>
+      <w:pPr>
+        <w:pStyle w:val="ListParagraph"/>
+        <w:numPr>
+          <w:ilvl w:val="0"/>
+          <w:numId w:val="1"/>
+        </w:numPr>
+        <w:jc w:val="both"/>
+        <w:rPr>
+          <w:sz w:val="28"/>
+          <w:szCs w:val="28"/>
+        </w:rPr>
+      </w:pPr>
+      <w:r>
+        <w:rPr>
+          <w:sz w:val="28"/>
+          <w:szCs w:val="28"/>
+        </w:rPr>
+        <w:lastRenderedPageBreak/>
         <w:t>Click on identify to start the assessment.</w:t>
       </w:r>
     </w:p>
     <w:p>
       <w:pPr>
         <w:pStyle w:val="ListParagraph"/>
+        <w:rPr>
+          <w:sz w:val="28"/>
+          <w:szCs w:val="28"/>
+        </w:rPr>
+      </w:pPr>
+    </w:p>
+    <w:p>
+      <w:pPr>
+        <w:pStyle w:val="ListParagraph"/>
+        <w:ind w:left="360"/>
+        <w:jc w:val="both"/>
+        <w:rPr>
+          <w:sz w:val="28"/>
+          <w:szCs w:val="28"/>
+        </w:rPr>
+      </w:pPr>
+    </w:p>
+    <w:p>
+      <w:pPr>
+        <w:pStyle w:val="ListParagraph"/>
         <w:jc w:val="both"/>
         <w:rPr>
           <w:sz w:val="28"/>
@@ -1232,7 +1036,6 @@
         <w:rPr>
           <w:noProof/>
         </w:rPr>
-        <w:lastRenderedPageBreak/>
         <mc:AlternateContent>
           <mc:Choice Requires="wps">
             <w:drawing>
@@ -1323,7 +1126,7 @@
                     <pic:cNvPicPr/>
                   </pic:nvPicPr>
                   <pic:blipFill>
-                    <a:blip r:embed="rId11"/>
+                    <a:blip r:embed="rId9"/>
                     <a:stretch>
                       <a:fillRect/>
                     </a:stretch>
@@ -1357,6 +1160,16 @@
     <w:p>
       <w:pPr>
         <w:pStyle w:val="ListParagraph"/>
+        <w:jc w:val="both"/>
+        <w:rPr>
+          <w:sz w:val="28"/>
+          <w:szCs w:val="28"/>
+        </w:rPr>
+      </w:pPr>
+    </w:p>
+    <w:p>
+      <w:pPr>
+        <w:pStyle w:val="ListParagraph"/>
         <w:numPr>
           <w:ilvl w:val="0"/>
           <w:numId w:val="1"/>
@@ -1414,7 +1227,7 @@
                     <pic:cNvPicPr/>
                   </pic:nvPicPr>
                   <pic:blipFill>
-                    <a:blip r:embed="rId12"/>
+                    <a:blip r:embed="rId10"/>
                     <a:stretch>
                       <a:fillRect/>
                     </a:stretch>
@@ -1453,6 +1266,7 @@
           <w:sz w:val="28"/>
           <w:szCs w:val="28"/>
         </w:rPr>
+        <w:lastRenderedPageBreak/>
         <w:t>Select the option for each question</w:t>
       </w:r>
       <w:r>
@@ -1541,7 +1355,6 @@
           <w:sz w:val="28"/>
           <w:szCs w:val="28"/>
         </w:rPr>
-        <w:lastRenderedPageBreak/>
         <w:t>Click next to go to the next phase</w:t>
       </w:r>
     </w:p>
@@ -1552,6 +1365,7 @@
           <w:ilvl w:val="0"/>
           <w:numId w:val="1"/>
         </w:numPr>
+        <w:ind w:left="0" w:firstLine="0"/>
         <w:jc w:val="both"/>
         <w:rPr>
           <w:sz w:val="28"/>
@@ -1622,28 +1436,6 @@
         </w:rPr>
         <w:t xml:space="preserve"> based on your answers after answering all the questions in each phase.</w:t>
       </w:r>
-    </w:p>
-    <w:p>
-      <w:pPr>
-        <w:pStyle w:val="ListParagraph"/>
-        <w:ind w:left="502"/>
-        <w:jc w:val="both"/>
-        <w:rPr>
-          <w:sz w:val="28"/>
-          <w:szCs w:val="28"/>
-        </w:rPr>
-      </w:pPr>
-    </w:p>
-    <w:p>
-      <w:pPr>
-        <w:pStyle w:val="ListParagraph"/>
-        <w:ind w:left="502"/>
-        <w:jc w:val="both"/>
-        <w:rPr>
-          <w:sz w:val="28"/>
-          <w:szCs w:val="28"/>
-        </w:rPr>
-      </w:pPr>
     </w:p>
     <w:p>
       <w:pPr>
@@ -1771,7 +1563,7 @@
                     <pic:cNvPicPr/>
                   </pic:nvPicPr>
                   <pic:blipFill>
-                    <a:blip r:embed="rId13"/>
+                    <a:blip r:embed="rId11"/>
                     <a:stretch>
                       <a:fillRect/>
                     </a:stretch>
@@ -1817,6 +1609,7 @@
         <w:rPr>
           <w:noProof/>
         </w:rPr>
+        <w:lastRenderedPageBreak/>
         <w:drawing>
           <wp:inline distT="0" distB="0" distL="0" distR="0" wp14:anchorId="35B73C44" wp14:editId="5200C02F">
             <wp:extent cx="5731510" cy="3150235"/>
@@ -1833,7 +1626,7 @@
                     <pic:cNvPicPr/>
                   </pic:nvPicPr>
                   <pic:blipFill>
-                    <a:blip r:embed="rId14"/>
+                    <a:blip r:embed="rId12"/>
                     <a:stretch>
                       <a:fillRect/>
                     </a:stretch>
@@ -1856,6 +1649,15 @@
     </w:p>
     <w:p>
       <w:pPr>
+        <w:jc w:val="both"/>
+        <w:rPr>
+          <w:sz w:val="28"/>
+          <w:szCs w:val="28"/>
+        </w:rPr>
+      </w:pPr>
+    </w:p>
+    <w:p>
+      <w:pPr>
         <w:pStyle w:val="ListParagraph"/>
         <w:numPr>
           <w:ilvl w:val="0"/>
@@ -1904,7 +1706,6 @@
           <w:sz w:val="28"/>
           <w:szCs w:val="28"/>
         </w:rPr>
-        <w:lastRenderedPageBreak/>
         <w:t>Click on recommendations to go to next page and see recommendations</w:t>
       </w:r>
     </w:p>
@@ -1960,7 +1761,7 @@
                     <pic:cNvPicPr/>
                   </pic:nvPicPr>
                   <pic:blipFill>
-                    <a:blip r:embed="rId15"/>
+                    <a:blip r:embed="rId13"/>
                     <a:stretch>
                       <a:fillRect/>
                     </a:stretch>
@@ -2060,6 +1861,7 @@
           <w:sz w:val="28"/>
           <w:szCs w:val="28"/>
         </w:rPr>
+        <w:lastRenderedPageBreak/>
         <w:t>Click on arrow pointing downwards(left of Luxing Squad) on the top navigation bar and click on sign out to sign out of the application.</w:t>
       </w:r>
     </w:p>
@@ -2092,7 +1894,14 @@
           <w:sz w:val="28"/>
           <w:szCs w:val="28"/>
         </w:rPr>
-        <w:t xml:space="preserve">Close the mongodb command prompt(clicking exit) and terminate the node application by pressing </w:t>
+        <w:t>T</w:t>
+      </w:r>
+      <w:r>
+        <w:rPr>
+          <w:sz w:val="28"/>
+          <w:szCs w:val="28"/>
+        </w:rPr>
+        <w:t xml:space="preserve">erminate the node application by pressing </w:t>
       </w:r>
       <w:r>
         <w:rPr>
@@ -2113,6 +1922,26 @@
     </w:p>
     <w:p>
       <w:pPr>
+        <w:pStyle w:val="ListParagraph"/>
+        <w:rPr>
+          <w:sz w:val="28"/>
+          <w:szCs w:val="28"/>
+        </w:rPr>
+      </w:pPr>
+    </w:p>
+    <w:p>
+      <w:pPr>
+        <w:pStyle w:val="ListParagraph"/>
+        <w:ind w:left="360"/>
+        <w:jc w:val="both"/>
+        <w:rPr>
+          <w:sz w:val="28"/>
+          <w:szCs w:val="28"/>
+        </w:rPr>
+      </w:pPr>
+    </w:p>
+    <w:p>
+      <w:pPr>
         <w:jc w:val="both"/>
         <w:rPr>
           <w:b/>
@@ -2146,7 +1975,14 @@
           <w:sz w:val="28"/>
           <w:szCs w:val="28"/>
         </w:rPr>
-        <w:t>In this application we have implemented the backend(</w:t>
+        <w:t>In this application we have implemented the backend</w:t>
+      </w:r>
+      <w:r>
+        <w:rPr>
+          <w:sz w:val="28"/>
+          <w:szCs w:val="28"/>
+        </w:rPr>
+        <w:t xml:space="preserve"> </w:t>
       </w:r>
       <w:r>
         <w:rPr>
@@ -2155,37 +1991,42 @@
           <w:sz w:val="28"/>
           <w:szCs w:val="28"/>
         </w:rPr>
-        <w:t>app.js</w:t>
-      </w:r>
-      <w:r>
-        <w:rPr>
-          <w:sz w:val="28"/>
-          <w:szCs w:val="28"/>
-        </w:rPr>
-        <w:t>)</w:t>
-      </w:r>
-      <w:r>
-        <w:rPr>
-          <w:sz w:val="28"/>
-          <w:szCs w:val="28"/>
-        </w:rPr>
-        <w:t xml:space="preserve"> and other supportive files.</w:t>
-      </w:r>
-    </w:p>
-    <w:p>
-      <w:pPr>
-        <w:jc w:val="both"/>
-        <w:rPr>
-          <w:sz w:val="28"/>
-          <w:szCs w:val="28"/>
-        </w:rPr>
-      </w:pPr>
-      <w:r>
-        <w:rPr>
-          <w:sz w:val="28"/>
-          <w:szCs w:val="28"/>
-        </w:rPr>
-        <w:t xml:space="preserve">We used </w:t>
+        <w:t>(app.js)</w:t>
+      </w:r>
+      <w:r>
+        <w:rPr>
+          <w:sz w:val="28"/>
+          <w:szCs w:val="28"/>
+        </w:rPr>
+        <w:t xml:space="preserve"> </w:t>
+      </w:r>
+      <w:r>
+        <w:rPr>
+          <w:sz w:val="28"/>
+          <w:szCs w:val="28"/>
+        </w:rPr>
+        <w:t xml:space="preserve">and other supportive </w:t>
+      </w:r>
+      <w:r>
+        <w:rPr>
+          <w:sz w:val="28"/>
+          <w:szCs w:val="28"/>
+        </w:rPr>
+        <w:t xml:space="preserve">.js </w:t>
+      </w:r>
+      <w:r>
+        <w:rPr>
+          <w:sz w:val="28"/>
+          <w:szCs w:val="28"/>
+        </w:rPr>
+        <w:t>files</w:t>
+      </w:r>
+      <w:r>
+        <w:rPr>
+          <w:sz w:val="28"/>
+          <w:szCs w:val="28"/>
+        </w:rPr>
+        <w:t xml:space="preserve"> </w:t>
       </w:r>
       <w:r>
         <w:rPr>
@@ -2194,30 +2035,7 @@
           <w:sz w:val="28"/>
           <w:szCs w:val="28"/>
         </w:rPr>
-        <w:t>Node.js</w:t>
-      </w:r>
-      <w:r>
-        <w:rPr>
-          <w:sz w:val="28"/>
-          <w:szCs w:val="28"/>
-        </w:rPr>
-        <w:t xml:space="preserve"> as the server.</w:t>
-      </w:r>
-    </w:p>
-    <w:p>
-      <w:pPr>
-        <w:jc w:val="both"/>
-        <w:rPr>
-          <w:sz w:val="28"/>
-          <w:szCs w:val="28"/>
-        </w:rPr>
-      </w:pPr>
-      <w:r>
-        <w:rPr>
-          <w:sz w:val="28"/>
-          <w:szCs w:val="28"/>
-        </w:rPr>
-        <w:t xml:space="preserve">We used </w:t>
+        <w:t>(index.js, user.js</w:t>
       </w:r>
       <w:r>
         <w:rPr>
@@ -2226,7 +2044,7 @@
           <w:sz w:val="28"/>
           <w:szCs w:val="28"/>
         </w:rPr>
-        <w:t>expres</w:t>
+        <w:t>(in routes),</w:t>
       </w:r>
       <w:r>
         <w:rPr>
@@ -2235,30 +2053,7 @@
           <w:sz w:val="28"/>
           <w:szCs w:val="28"/>
         </w:rPr>
-        <w:t>s.js</w:t>
-      </w:r>
-      <w:r>
-        <w:rPr>
-          <w:sz w:val="28"/>
-          <w:szCs w:val="28"/>
-        </w:rPr>
-        <w:t xml:space="preserve"> as middleware.</w:t>
-      </w:r>
-    </w:p>
-    <w:p>
-      <w:pPr>
-        <w:jc w:val="both"/>
-        <w:rPr>
-          <w:sz w:val="28"/>
-          <w:szCs w:val="28"/>
-        </w:rPr>
-      </w:pPr>
-      <w:r>
-        <w:rPr>
-          <w:sz w:val="28"/>
-          <w:szCs w:val="28"/>
-        </w:rPr>
-        <w:t xml:space="preserve">We used </w:t>
+        <w:t xml:space="preserve"> keys.js, auth.js,</w:t>
       </w:r>
       <w:r>
         <w:rPr>
@@ -2267,36 +2062,80 @@
           <w:sz w:val="28"/>
           <w:szCs w:val="28"/>
         </w:rPr>
-        <w:t xml:space="preserve">mongodb </w:t>
-      </w:r>
-      <w:r>
-        <w:rPr>
-          <w:sz w:val="28"/>
-          <w:szCs w:val="28"/>
-        </w:rPr>
-        <w:t>as the database.</w:t>
-      </w:r>
-    </w:p>
-    <w:p>
-      <w:pPr>
-        <w:jc w:val="both"/>
+        <w:t xml:space="preserve"> passport.js(in config),  User.js, identifyschema.js, protectschema.js, detectshema.js, respondschema.js, recoverschema.js and recommendations.js(in models)</w:t>
+      </w:r>
+      <w:bookmarkStart w:id="0" w:name="_GoBack"/>
+      <w:bookmarkEnd w:id="0"/>
+      <w:r>
         <w:rPr>
           <w:b/>
           <w:bCs/>
           <w:sz w:val="28"/>
           <w:szCs w:val="28"/>
-          <w:u w:val="single"/>
-        </w:rPr>
-      </w:pPr>
+        </w:rPr>
+        <w:t>)</w:t>
+      </w:r>
+      <w:r>
+        <w:rPr>
+          <w:sz w:val="28"/>
+          <w:szCs w:val="28"/>
+        </w:rPr>
+        <w:t xml:space="preserve"> </w:t>
+      </w:r>
+      <w:r>
+        <w:rPr>
+          <w:sz w:val="28"/>
+          <w:szCs w:val="28"/>
+        </w:rPr>
+        <w:t>.</w:t>
+      </w:r>
+    </w:p>
+    <w:p>
+      <w:pPr>
+        <w:jc w:val="both"/>
+        <w:rPr>
+          <w:sz w:val="28"/>
+          <w:szCs w:val="28"/>
+        </w:rPr>
+      </w:pPr>
+      <w:r>
+        <w:rPr>
+          <w:sz w:val="28"/>
+          <w:szCs w:val="28"/>
+        </w:rPr>
+        <w:t xml:space="preserve">We used </w:t>
+      </w:r>
       <w:r>
         <w:rPr>
           <w:b/>
           <w:bCs/>
           <w:sz w:val="28"/>
           <w:szCs w:val="28"/>
-          <w:u w:val="single"/>
-        </w:rPr>
-        <w:t xml:space="preserve">How </w:t>
+        </w:rPr>
+        <w:t>Node.js</w:t>
+      </w:r>
+      <w:r>
+        <w:rPr>
+          <w:sz w:val="28"/>
+          <w:szCs w:val="28"/>
+        </w:rPr>
+        <w:t xml:space="preserve"> as the server.</w:t>
+      </w:r>
+    </w:p>
+    <w:p>
+      <w:pPr>
+        <w:jc w:val="both"/>
+        <w:rPr>
+          <w:sz w:val="28"/>
+          <w:szCs w:val="28"/>
+        </w:rPr>
+      </w:pPr>
+      <w:r>
+        <w:rPr>
+          <w:sz w:val="28"/>
+          <w:szCs w:val="28"/>
+        </w:rPr>
+        <w:t xml:space="preserve">We used </w:t>
       </w:r>
       <w:r>
         <w:rPr>
@@ -2304,9 +2143,8 @@
           <w:bCs/>
           <w:sz w:val="28"/>
           <w:szCs w:val="28"/>
-          <w:u w:val="single"/>
-        </w:rPr>
-        <w:t>have</w:t>
+        </w:rPr>
+        <w:t>expres</w:t>
       </w:r>
       <w:r>
         <w:rPr>
@@ -2314,25 +2152,31 @@
           <w:bCs/>
           <w:sz w:val="28"/>
           <w:szCs w:val="28"/>
-          <w:u w:val="single"/>
-        </w:rPr>
-        <w:t xml:space="preserve"> we implemented this?</w:t>
-      </w:r>
-    </w:p>
-    <w:p>
-      <w:pPr>
-        <w:jc w:val="both"/>
-        <w:rPr>
-          <w:sz w:val="28"/>
-          <w:szCs w:val="28"/>
-        </w:rPr>
-      </w:pPr>
-      <w:r>
-        <w:rPr>
-          <w:sz w:val="28"/>
-          <w:szCs w:val="28"/>
-        </w:rPr>
-        <w:t xml:space="preserve">For each </w:t>
+        </w:rPr>
+        <w:t>s.js</w:t>
+      </w:r>
+      <w:r>
+        <w:rPr>
+          <w:sz w:val="28"/>
+          <w:szCs w:val="28"/>
+        </w:rPr>
+        <w:t xml:space="preserve"> as middleware.</w:t>
+      </w:r>
+    </w:p>
+    <w:p>
+      <w:pPr>
+        <w:jc w:val="both"/>
+        <w:rPr>
+          <w:sz w:val="28"/>
+          <w:szCs w:val="28"/>
+        </w:rPr>
+      </w:pPr>
+      <w:r>
+        <w:rPr>
+          <w:sz w:val="28"/>
+          <w:szCs w:val="28"/>
+        </w:rPr>
+        <w:t xml:space="preserve">We used </w:t>
       </w:r>
       <w:r>
         <w:rPr>
@@ -2341,14 +2185,7 @@
           <w:sz w:val="28"/>
           <w:szCs w:val="28"/>
         </w:rPr>
-        <w:t>question</w:t>
-      </w:r>
-      <w:r>
-        <w:rPr>
-          <w:sz w:val="28"/>
-          <w:szCs w:val="28"/>
-        </w:rPr>
-        <w:t xml:space="preserve"> in each phase, we have </w:t>
+        <w:t xml:space="preserve">cloud </w:t>
       </w:r>
       <w:r>
         <w:rPr>
@@ -2357,14 +2194,7 @@
           <w:sz w:val="28"/>
           <w:szCs w:val="28"/>
         </w:rPr>
-        <w:t>select</w:t>
-      </w:r>
-      <w:r>
-        <w:rPr>
-          <w:sz w:val="28"/>
-          <w:szCs w:val="28"/>
-        </w:rPr>
-        <w:t xml:space="preserve"> tag with </w:t>
+        <w:t>mongodb</w:t>
       </w:r>
       <w:r>
         <w:rPr>
@@ -2373,7 +2203,7 @@
           <w:sz w:val="28"/>
           <w:szCs w:val="28"/>
         </w:rPr>
-        <w:t>options</w:t>
+        <w:t xml:space="preserve"> atlas</w:t>
       </w:r>
       <w:r>
         <w:rPr>
@@ -2389,63 +2219,29 @@
           <w:sz w:val="28"/>
           <w:szCs w:val="28"/>
         </w:rPr>
-        <w:t xml:space="preserve">and </w:t>
-      </w:r>
-      <w:r>
+        <w:t>as the database.</w:t>
+      </w:r>
+    </w:p>
+    <w:p>
+      <w:pPr>
+        <w:jc w:val="both"/>
         <w:rPr>
           <w:b/>
           <w:bCs/>
           <w:sz w:val="28"/>
           <w:szCs w:val="28"/>
-        </w:rPr>
-        <w:t>input</w:t>
-      </w:r>
-      <w:r>
-        <w:rPr>
-          <w:sz w:val="28"/>
-          <w:szCs w:val="28"/>
-        </w:rPr>
-        <w:t xml:space="preserve"> tags</w:t>
-      </w:r>
-      <w:r>
-        <w:rPr>
-          <w:sz w:val="28"/>
-          <w:szCs w:val="28"/>
-        </w:rPr>
-        <w:t>.</w:t>
-      </w:r>
-    </w:p>
-    <w:p>
-      <w:pPr>
-        <w:jc w:val="both"/>
-        <w:rPr>
-          <w:sz w:val="28"/>
-          <w:szCs w:val="28"/>
-        </w:rPr>
-      </w:pPr>
-      <w:r>
-        <w:rPr>
-          <w:sz w:val="28"/>
-          <w:szCs w:val="28"/>
-        </w:rPr>
-        <w:lastRenderedPageBreak/>
-        <w:t xml:space="preserve">We used </w:t>
-      </w:r>
+          <w:u w:val="single"/>
+        </w:rPr>
+      </w:pPr>
       <w:r>
         <w:rPr>
           <w:b/>
           <w:bCs/>
           <w:sz w:val="28"/>
           <w:szCs w:val="28"/>
-        </w:rPr>
-        <w:t>name</w:t>
-      </w:r>
-      <w:r>
-        <w:rPr>
-          <w:sz w:val="28"/>
-          <w:szCs w:val="28"/>
-        </w:rPr>
-        <w:t xml:space="preserve"> and </w:t>
+          <w:u w:val="single"/>
+        </w:rPr>
+        <w:t xml:space="preserve">How </w:t>
       </w:r>
       <w:r>
         <w:rPr>
@@ -2453,15 +2249,9 @@
           <w:bCs/>
           <w:sz w:val="28"/>
           <w:szCs w:val="28"/>
-        </w:rPr>
-        <w:t>id</w:t>
-      </w:r>
-      <w:r>
-        <w:rPr>
-          <w:sz w:val="28"/>
-          <w:szCs w:val="28"/>
-        </w:rPr>
-        <w:t xml:space="preserve"> attributes for every </w:t>
+          <w:u w:val="single"/>
+        </w:rPr>
+        <w:t>have</w:t>
       </w:r>
       <w:r>
         <w:rPr>
@@ -2469,15 +2259,25 @@
           <w:bCs/>
           <w:sz w:val="28"/>
           <w:szCs w:val="28"/>
-        </w:rPr>
-        <w:t xml:space="preserve">select </w:t>
-      </w:r>
-      <w:r>
-        <w:rPr>
-          <w:sz w:val="28"/>
-          <w:szCs w:val="28"/>
-        </w:rPr>
-        <w:t xml:space="preserve">and </w:t>
+          <w:u w:val="single"/>
+        </w:rPr>
+        <w:t xml:space="preserve"> we implemented this?</w:t>
+      </w:r>
+    </w:p>
+    <w:p>
+      <w:pPr>
+        <w:jc w:val="both"/>
+        <w:rPr>
+          <w:sz w:val="28"/>
+          <w:szCs w:val="28"/>
+        </w:rPr>
+      </w:pPr>
+      <w:r>
+        <w:rPr>
+          <w:sz w:val="28"/>
+          <w:szCs w:val="28"/>
+        </w:rPr>
+        <w:t xml:space="preserve">For each </w:t>
       </w:r>
       <w:r>
         <w:rPr>
@@ -2486,35 +2286,14 @@
           <w:sz w:val="28"/>
           <w:szCs w:val="28"/>
         </w:rPr>
-        <w:t xml:space="preserve">input </w:t>
-      </w:r>
-      <w:r>
-        <w:rPr>
-          <w:sz w:val="28"/>
-          <w:szCs w:val="28"/>
-        </w:rPr>
-        <w:t>tag</w:t>
-      </w:r>
-      <w:r>
-        <w:rPr>
-          <w:sz w:val="28"/>
-          <w:szCs w:val="28"/>
-        </w:rPr>
-        <w:t>s</w:t>
-      </w:r>
-      <w:r>
-        <w:rPr>
-          <w:sz w:val="28"/>
-          <w:szCs w:val="28"/>
-        </w:rPr>
-        <w:t xml:space="preserve">. </w:t>
-      </w:r>
-      <w:r>
-        <w:rPr>
-          <w:sz w:val="28"/>
-          <w:szCs w:val="28"/>
-        </w:rPr>
-        <w:t xml:space="preserve">For every </w:t>
+        <w:t>question</w:t>
+      </w:r>
+      <w:r>
+        <w:rPr>
+          <w:sz w:val="28"/>
+          <w:szCs w:val="28"/>
+        </w:rPr>
+        <w:t xml:space="preserve"> in each phase, we have </w:t>
       </w:r>
       <w:r>
         <w:rPr>
@@ -2523,7 +2302,14 @@
           <w:sz w:val="28"/>
           <w:szCs w:val="28"/>
         </w:rPr>
-        <w:t>option</w:t>
+        <w:t>select</w:t>
+      </w:r>
+      <w:r>
+        <w:rPr>
+          <w:sz w:val="28"/>
+          <w:szCs w:val="28"/>
+        </w:rPr>
+        <w:t xml:space="preserve"> tag with </w:t>
       </w:r>
       <w:r>
         <w:rPr>
@@ -2532,14 +2318,7 @@
           <w:sz w:val="28"/>
           <w:szCs w:val="28"/>
         </w:rPr>
-        <w:t xml:space="preserve"> </w:t>
-      </w:r>
-      <w:r>
-        <w:rPr>
-          <w:sz w:val="28"/>
-          <w:szCs w:val="28"/>
-        </w:rPr>
-        <w:t>and</w:t>
+        <w:t>options</w:t>
       </w:r>
       <w:r>
         <w:rPr>
@@ -2548,7 +2327,14 @@
           <w:sz w:val="28"/>
           <w:szCs w:val="28"/>
         </w:rPr>
-        <w:t xml:space="preserve"> input</w:t>
+        <w:t xml:space="preserve"> </w:t>
+      </w:r>
+      <w:r>
+        <w:rPr>
+          <w:sz w:val="28"/>
+          <w:szCs w:val="28"/>
+        </w:rPr>
+        <w:t xml:space="preserve">and </w:t>
       </w:r>
       <w:r>
         <w:rPr>
@@ -2557,28 +2343,37 @@
           <w:sz w:val="28"/>
           <w:szCs w:val="28"/>
         </w:rPr>
-        <w:t xml:space="preserve"> </w:t>
-      </w:r>
-      <w:r>
-        <w:rPr>
-          <w:sz w:val="28"/>
-          <w:szCs w:val="28"/>
-        </w:rPr>
-        <w:t>tag</w:t>
-      </w:r>
-      <w:r>
-        <w:rPr>
-          <w:sz w:val="28"/>
-          <w:szCs w:val="28"/>
-        </w:rPr>
-        <w:t>s</w:t>
-      </w:r>
-      <w:r>
-        <w:rPr>
-          <w:sz w:val="28"/>
-          <w:szCs w:val="28"/>
-        </w:rPr>
-        <w:t xml:space="preserve"> we have taken </w:t>
+        <w:t>input</w:t>
+      </w:r>
+      <w:r>
+        <w:rPr>
+          <w:sz w:val="28"/>
+          <w:szCs w:val="28"/>
+        </w:rPr>
+        <w:t xml:space="preserve"> tags</w:t>
+      </w:r>
+      <w:r>
+        <w:rPr>
+          <w:sz w:val="28"/>
+          <w:szCs w:val="28"/>
+        </w:rPr>
+        <w:t>.</w:t>
+      </w:r>
+    </w:p>
+    <w:p>
+      <w:pPr>
+        <w:jc w:val="both"/>
+        <w:rPr>
+          <w:sz w:val="28"/>
+          <w:szCs w:val="28"/>
+        </w:rPr>
+      </w:pPr>
+      <w:r>
+        <w:rPr>
+          <w:sz w:val="28"/>
+          <w:szCs w:val="28"/>
+        </w:rPr>
+        <w:t xml:space="preserve">We used </w:t>
       </w:r>
       <w:r>
         <w:rPr>
@@ -2587,30 +2382,179 @@
           <w:sz w:val="28"/>
           <w:szCs w:val="28"/>
         </w:rPr>
-        <w:t>value</w:t>
-      </w:r>
-      <w:r>
-        <w:rPr>
-          <w:sz w:val="28"/>
-          <w:szCs w:val="28"/>
-        </w:rPr>
-        <w:t xml:space="preserve"> as attribute. </w:t>
-      </w:r>
-    </w:p>
-    <w:p>
-      <w:pPr>
-        <w:jc w:val="both"/>
-        <w:rPr>
-          <w:sz w:val="28"/>
-          <w:szCs w:val="28"/>
-        </w:rPr>
-      </w:pPr>
+        <w:t>name</w:t>
+      </w:r>
+      <w:r>
+        <w:rPr>
+          <w:sz w:val="28"/>
+          <w:szCs w:val="28"/>
+        </w:rPr>
+        <w:t xml:space="preserve"> and </w:t>
+      </w:r>
       <w:r>
         <w:rPr>
           <w:b/>
           <w:bCs/>
           <w:sz w:val="28"/>
           <w:szCs w:val="28"/>
+        </w:rPr>
+        <w:t>id</w:t>
+      </w:r>
+      <w:r>
+        <w:rPr>
+          <w:sz w:val="28"/>
+          <w:szCs w:val="28"/>
+        </w:rPr>
+        <w:t xml:space="preserve"> attributes for every </w:t>
+      </w:r>
+      <w:r>
+        <w:rPr>
+          <w:b/>
+          <w:bCs/>
+          <w:sz w:val="28"/>
+          <w:szCs w:val="28"/>
+        </w:rPr>
+        <w:t xml:space="preserve">select </w:t>
+      </w:r>
+      <w:r>
+        <w:rPr>
+          <w:sz w:val="28"/>
+          <w:szCs w:val="28"/>
+        </w:rPr>
+        <w:t xml:space="preserve">and </w:t>
+      </w:r>
+      <w:r>
+        <w:rPr>
+          <w:b/>
+          <w:bCs/>
+          <w:sz w:val="28"/>
+          <w:szCs w:val="28"/>
+        </w:rPr>
+        <w:t xml:space="preserve">input </w:t>
+      </w:r>
+      <w:r>
+        <w:rPr>
+          <w:sz w:val="28"/>
+          <w:szCs w:val="28"/>
+        </w:rPr>
+        <w:t>tag</w:t>
+      </w:r>
+      <w:r>
+        <w:rPr>
+          <w:sz w:val="28"/>
+          <w:szCs w:val="28"/>
+        </w:rPr>
+        <w:t>s</w:t>
+      </w:r>
+      <w:r>
+        <w:rPr>
+          <w:sz w:val="28"/>
+          <w:szCs w:val="28"/>
+        </w:rPr>
+        <w:t xml:space="preserve">. </w:t>
+      </w:r>
+      <w:r>
+        <w:rPr>
+          <w:sz w:val="28"/>
+          <w:szCs w:val="28"/>
+        </w:rPr>
+        <w:t xml:space="preserve">For every </w:t>
+      </w:r>
+      <w:r>
+        <w:rPr>
+          <w:b/>
+          <w:bCs/>
+          <w:sz w:val="28"/>
+          <w:szCs w:val="28"/>
+        </w:rPr>
+        <w:t>option</w:t>
+      </w:r>
+      <w:r>
+        <w:rPr>
+          <w:b/>
+          <w:bCs/>
+          <w:sz w:val="28"/>
+          <w:szCs w:val="28"/>
+        </w:rPr>
+        <w:t xml:space="preserve"> </w:t>
+      </w:r>
+      <w:r>
+        <w:rPr>
+          <w:sz w:val="28"/>
+          <w:szCs w:val="28"/>
+        </w:rPr>
+        <w:t>and</w:t>
+      </w:r>
+      <w:r>
+        <w:rPr>
+          <w:b/>
+          <w:bCs/>
+          <w:sz w:val="28"/>
+          <w:szCs w:val="28"/>
+        </w:rPr>
+        <w:t xml:space="preserve"> input</w:t>
+      </w:r>
+      <w:r>
+        <w:rPr>
+          <w:b/>
+          <w:bCs/>
+          <w:sz w:val="28"/>
+          <w:szCs w:val="28"/>
+        </w:rPr>
+        <w:t xml:space="preserve"> </w:t>
+      </w:r>
+      <w:r>
+        <w:rPr>
+          <w:sz w:val="28"/>
+          <w:szCs w:val="28"/>
+        </w:rPr>
+        <w:t>tag</w:t>
+      </w:r>
+      <w:r>
+        <w:rPr>
+          <w:sz w:val="28"/>
+          <w:szCs w:val="28"/>
+        </w:rPr>
+        <w:t>s</w:t>
+      </w:r>
+      <w:r>
+        <w:rPr>
+          <w:sz w:val="28"/>
+          <w:szCs w:val="28"/>
+        </w:rPr>
+        <w:t xml:space="preserve"> we have taken </w:t>
+      </w:r>
+      <w:r>
+        <w:rPr>
+          <w:b/>
+          <w:bCs/>
+          <w:sz w:val="28"/>
+          <w:szCs w:val="28"/>
+        </w:rPr>
+        <w:t>value</w:t>
+      </w:r>
+      <w:r>
+        <w:rPr>
+          <w:sz w:val="28"/>
+          <w:szCs w:val="28"/>
+        </w:rPr>
+        <w:t xml:space="preserve"> as attribute. </w:t>
+      </w:r>
+    </w:p>
+    <w:p>
+      <w:pPr>
+        <w:jc w:val="both"/>
+        <w:rPr>
+          <w:sz w:val="28"/>
+          <w:szCs w:val="28"/>
+        </w:rPr>
+      </w:pPr>
+      <w:r>
+        <w:rPr>
+          <w:b/>
+          <w:bCs/>
+          <w:sz w:val="28"/>
+          <w:szCs w:val="28"/>
           <w:u w:val="single"/>
         </w:rPr>
         <w:t>Example:-</w:t>
@@ -2811,6 +2755,7 @@
           <w:sz w:val="28"/>
           <w:szCs w:val="28"/>
         </w:rPr>
+        <w:lastRenderedPageBreak/>
         <w:tab/>
       </w:r>
       <w:r>
@@ -3116,7 +3061,6 @@
         <w:rPr>
           <w:noProof/>
         </w:rPr>
-        <w:lastRenderedPageBreak/>
         <mc:AlternateContent>
           <mc:Choice Requires="wps">
             <w:drawing>
@@ -3290,7 +3234,7 @@
                     <pic:cNvPicPr/>
                   </pic:nvPicPr>
                   <pic:blipFill>
-                    <a:blip r:embed="rId16"/>
+                    <a:blip r:embed="rId14"/>
                     <a:stretch>
                       <a:fillRect/>
                     </a:stretch>
@@ -3383,6 +3327,7 @@
           <w:sz w:val="28"/>
           <w:szCs w:val="28"/>
         </w:rPr>
+        <w:lastRenderedPageBreak/>
         <w:t>This process of collection of data occurs when the user presses the button(i.e., Next for identify, protect, detect, and respond and Submit for recovery phase) at the bottom of the page</w:t>
       </w:r>
       <w:r>
@@ -3579,129 +3524,186 @@
           <w:sz w:val="28"/>
           <w:szCs w:val="28"/>
         </w:rPr>
+        <w:t xml:space="preserve">                if (element.value == -1) {</w:t>
+      </w:r>
+    </w:p>
+    <w:p>
+      <w:pPr>
+        <w:jc w:val="both"/>
+        <w:rPr>
+          <w:sz w:val="28"/>
+          <w:szCs w:val="28"/>
+        </w:rPr>
+      </w:pPr>
+      <w:r>
+        <w:rPr>
+          <w:sz w:val="28"/>
+          <w:szCs w:val="28"/>
+        </w:rPr>
+        <w:t xml:space="preserve">                    element.className = "form-control selectorError";</w:t>
+      </w:r>
+    </w:p>
+    <w:p>
+      <w:pPr>
+        <w:jc w:val="both"/>
+        <w:rPr>
+          <w:sz w:val="28"/>
+          <w:szCs w:val="28"/>
+        </w:rPr>
+      </w:pPr>
+      <w:r>
+        <w:rPr>
+          <w:sz w:val="28"/>
+          <w:szCs w:val="28"/>
+        </w:rPr>
+        <w:t xml:space="preserve">                    validationCheck = true;</w:t>
+      </w:r>
+    </w:p>
+    <w:p>
+      <w:pPr>
+        <w:jc w:val="both"/>
+        <w:rPr>
+          <w:sz w:val="28"/>
+          <w:szCs w:val="28"/>
+        </w:rPr>
+      </w:pPr>
+    </w:p>
+    <w:p>
+      <w:pPr>
+        <w:jc w:val="both"/>
+        <w:rPr>
+          <w:sz w:val="28"/>
+          <w:szCs w:val="28"/>
+        </w:rPr>
+      </w:pPr>
+      <w:r>
+        <w:rPr>
+          <w:sz w:val="28"/>
+          <w:szCs w:val="28"/>
+        </w:rPr>
+        <w:t xml:space="preserve">                }</w:t>
+      </w:r>
+    </w:p>
+    <w:p>
+      <w:pPr>
+        <w:jc w:val="both"/>
+        <w:rPr>
+          <w:sz w:val="28"/>
+          <w:szCs w:val="28"/>
+        </w:rPr>
+      </w:pPr>
+      <w:r>
+        <w:rPr>
+          <w:sz w:val="28"/>
+          <w:szCs w:val="28"/>
+        </w:rPr>
+        <w:t xml:space="preserve">                else {</w:t>
+      </w:r>
+    </w:p>
+    <w:p>
+      <w:pPr>
+        <w:jc w:val="both"/>
+        <w:rPr>
+          <w:sz w:val="28"/>
+          <w:szCs w:val="28"/>
+        </w:rPr>
+      </w:pPr>
+      <w:r>
+        <w:rPr>
+          <w:sz w:val="28"/>
+          <w:szCs w:val="28"/>
+        </w:rPr>
+        <w:t xml:space="preserve">                    element.className = "form-control";</w:t>
+      </w:r>
+    </w:p>
+    <w:p>
+      <w:pPr>
+        <w:jc w:val="both"/>
+        <w:rPr>
+          <w:sz w:val="28"/>
+          <w:szCs w:val="28"/>
+        </w:rPr>
+      </w:pPr>
+      <w:r>
+        <w:rPr>
+          <w:sz w:val="28"/>
+          <w:szCs w:val="28"/>
+        </w:rPr>
+        <w:t xml:space="preserve">                   objResult["i"+(i+1)] = element.value;</w:t>
+      </w:r>
+    </w:p>
+    <w:p>
+      <w:pPr>
+        <w:jc w:val="both"/>
+        <w:rPr>
+          <w:sz w:val="28"/>
+          <w:szCs w:val="28"/>
+        </w:rPr>
+      </w:pPr>
+      <w:r>
+        <w:rPr>
+          <w:sz w:val="28"/>
+          <w:szCs w:val="28"/>
+        </w:rPr>
+        <w:t xml:space="preserve">                }</w:t>
+      </w:r>
+    </w:p>
+    <w:p>
+      <w:pPr>
+        <w:jc w:val="both"/>
+        <w:rPr>
+          <w:sz w:val="28"/>
+          <w:szCs w:val="28"/>
+        </w:rPr>
+      </w:pPr>
+      <w:r>
+        <w:rPr>
+          <w:sz w:val="28"/>
+          <w:szCs w:val="28"/>
+        </w:rPr>
+        <w:t xml:space="preserve">            }</w:t>
+      </w:r>
+    </w:p>
+    <w:p>
+      <w:pPr>
+        <w:jc w:val="both"/>
+        <w:rPr>
+          <w:sz w:val="28"/>
+          <w:szCs w:val="28"/>
+        </w:rPr>
+      </w:pPr>
+    </w:p>
+    <w:p>
+      <w:pPr>
+        <w:jc w:val="both"/>
+        <w:rPr>
+          <w:sz w:val="28"/>
+          <w:szCs w:val="28"/>
+        </w:rPr>
+      </w:pPr>
+      <w:r>
+        <w:rPr>
+          <w:sz w:val="28"/>
+          <w:szCs w:val="28"/>
+        </w:rPr>
         <w:lastRenderedPageBreak/>
-        <w:t xml:space="preserve">                if (element.value == -1) {</w:t>
-      </w:r>
-    </w:p>
-    <w:p>
-      <w:pPr>
-        <w:jc w:val="both"/>
-        <w:rPr>
-          <w:sz w:val="28"/>
-          <w:szCs w:val="28"/>
-        </w:rPr>
-      </w:pPr>
-      <w:r>
-        <w:rPr>
-          <w:sz w:val="28"/>
-          <w:szCs w:val="28"/>
-        </w:rPr>
-        <w:t xml:space="preserve">                    element.className = "form-control selectorError";</w:t>
-      </w:r>
-    </w:p>
-    <w:p>
-      <w:pPr>
-        <w:jc w:val="both"/>
-        <w:rPr>
-          <w:sz w:val="28"/>
-          <w:szCs w:val="28"/>
-        </w:rPr>
-      </w:pPr>
-      <w:r>
-        <w:rPr>
-          <w:sz w:val="28"/>
-          <w:szCs w:val="28"/>
-        </w:rPr>
-        <w:t xml:space="preserve">                    validationCheck = true;</w:t>
-      </w:r>
-    </w:p>
-    <w:p>
-      <w:pPr>
-        <w:jc w:val="both"/>
-        <w:rPr>
-          <w:sz w:val="28"/>
-          <w:szCs w:val="28"/>
-        </w:rPr>
-      </w:pPr>
-    </w:p>
-    <w:p>
-      <w:pPr>
-        <w:jc w:val="both"/>
-        <w:rPr>
-          <w:sz w:val="28"/>
-          <w:szCs w:val="28"/>
-        </w:rPr>
-      </w:pPr>
-      <w:r>
-        <w:rPr>
-          <w:sz w:val="28"/>
-          <w:szCs w:val="28"/>
-        </w:rPr>
-        <w:t xml:space="preserve">                }</w:t>
-      </w:r>
-    </w:p>
-    <w:p>
-      <w:pPr>
-        <w:jc w:val="both"/>
-        <w:rPr>
-          <w:sz w:val="28"/>
-          <w:szCs w:val="28"/>
-        </w:rPr>
-      </w:pPr>
-      <w:r>
-        <w:rPr>
-          <w:sz w:val="28"/>
-          <w:szCs w:val="28"/>
-        </w:rPr>
-        <w:t xml:space="preserve">                else {</w:t>
-      </w:r>
-    </w:p>
-    <w:p>
-      <w:pPr>
-        <w:jc w:val="both"/>
-        <w:rPr>
-          <w:sz w:val="28"/>
-          <w:szCs w:val="28"/>
-        </w:rPr>
-      </w:pPr>
-      <w:r>
-        <w:rPr>
-          <w:sz w:val="28"/>
-          <w:szCs w:val="28"/>
-        </w:rPr>
-        <w:t xml:space="preserve">                    element.className = "form-control";</w:t>
-      </w:r>
-    </w:p>
-    <w:p>
-      <w:pPr>
-        <w:jc w:val="both"/>
-        <w:rPr>
-          <w:sz w:val="28"/>
-          <w:szCs w:val="28"/>
-        </w:rPr>
-      </w:pPr>
-      <w:r>
-        <w:rPr>
-          <w:sz w:val="28"/>
-          <w:szCs w:val="28"/>
-        </w:rPr>
-        <w:t xml:space="preserve">                   objResult["i"+(i+1)] = element.value;</w:t>
-      </w:r>
-    </w:p>
-    <w:p>
-      <w:pPr>
-        <w:jc w:val="both"/>
-        <w:rPr>
-          <w:sz w:val="28"/>
-          <w:szCs w:val="28"/>
-        </w:rPr>
-      </w:pPr>
-      <w:r>
-        <w:rPr>
-          <w:sz w:val="28"/>
-          <w:szCs w:val="28"/>
-        </w:rPr>
-        <w:t xml:space="preserve">                }</w:t>
+        <w:t xml:space="preserve">            if(validationCheck == true){</w:t>
+      </w:r>
+    </w:p>
+    <w:p>
+      <w:pPr>
+        <w:jc w:val="both"/>
+        <w:rPr>
+          <w:sz w:val="28"/>
+          <w:szCs w:val="28"/>
+        </w:rPr>
+      </w:pPr>
+      <w:r>
+        <w:rPr>
+          <w:sz w:val="28"/>
+          <w:szCs w:val="28"/>
+        </w:rPr>
+        <w:t xml:space="preserve">                alert("please update the required fields");</w:t>
       </w:r>
     </w:p>
     <w:p>
@@ -3728,63 +3730,6 @@
           <w:szCs w:val="28"/>
         </w:rPr>
       </w:pPr>
-    </w:p>
-    <w:p>
-      <w:pPr>
-        <w:jc w:val="both"/>
-        <w:rPr>
-          <w:sz w:val="28"/>
-          <w:szCs w:val="28"/>
-        </w:rPr>
-      </w:pPr>
-      <w:r>
-        <w:rPr>
-          <w:sz w:val="28"/>
-          <w:szCs w:val="28"/>
-        </w:rPr>
-        <w:t xml:space="preserve">            if(validationCheck == true){</w:t>
-      </w:r>
-    </w:p>
-    <w:p>
-      <w:pPr>
-        <w:jc w:val="both"/>
-        <w:rPr>
-          <w:sz w:val="28"/>
-          <w:szCs w:val="28"/>
-        </w:rPr>
-      </w:pPr>
-      <w:r>
-        <w:rPr>
-          <w:sz w:val="28"/>
-          <w:szCs w:val="28"/>
-        </w:rPr>
-        <w:t xml:space="preserve">                alert("please update the required fields");</w:t>
-      </w:r>
-    </w:p>
-    <w:p>
-      <w:pPr>
-        <w:jc w:val="both"/>
-        <w:rPr>
-          <w:sz w:val="28"/>
-          <w:szCs w:val="28"/>
-        </w:rPr>
-      </w:pPr>
-      <w:r>
-        <w:rPr>
-          <w:sz w:val="28"/>
-          <w:szCs w:val="28"/>
-        </w:rPr>
-        <w:t xml:space="preserve">            }</w:t>
-      </w:r>
-    </w:p>
-    <w:p>
-      <w:pPr>
-        <w:jc w:val="both"/>
-        <w:rPr>
-          <w:sz w:val="28"/>
-          <w:szCs w:val="28"/>
-        </w:rPr>
-      </w:pPr>
       <w:r>
         <w:rPr>
           <w:sz w:val="28"/>
@@ -4320,6 +4265,578 @@
         </w:rPr>
         <w:tab/>
         <w:t>'i9': $('#i9').val(),</w:t>
+      </w:r>
+    </w:p>
+    <w:p>
+      <w:pPr>
+        <w:jc w:val="both"/>
+        <w:rPr>
+          <w:sz w:val="28"/>
+          <w:szCs w:val="28"/>
+        </w:rPr>
+      </w:pPr>
+      <w:r>
+        <w:rPr>
+          <w:sz w:val="28"/>
+          <w:szCs w:val="28"/>
+        </w:rPr>
+        <w:t xml:space="preserve">              </w:t>
+      </w:r>
+      <w:r>
+        <w:rPr>
+          <w:sz w:val="28"/>
+          <w:szCs w:val="28"/>
+        </w:rPr>
+        <w:tab/>
+      </w:r>
+      <w:r>
+        <w:rPr>
+          <w:sz w:val="28"/>
+          <w:szCs w:val="28"/>
+        </w:rPr>
+        <w:tab/>
+      </w:r>
+      <w:r>
+        <w:rPr>
+          <w:sz w:val="28"/>
+          <w:szCs w:val="28"/>
+        </w:rPr>
+        <w:tab/>
+      </w:r>
+      <w:r>
+        <w:rPr>
+          <w:sz w:val="28"/>
+          <w:szCs w:val="28"/>
+        </w:rPr>
+        <w:tab/>
+      </w:r>
+      <w:r>
+        <w:rPr>
+          <w:sz w:val="28"/>
+          <w:szCs w:val="28"/>
+        </w:rPr>
+        <w:tab/>
+        <w:t>'i10': $('#i10').val(),</w:t>
+      </w:r>
+    </w:p>
+    <w:p>
+      <w:pPr>
+        <w:jc w:val="both"/>
+        <w:rPr>
+          <w:sz w:val="28"/>
+          <w:szCs w:val="28"/>
+        </w:rPr>
+      </w:pPr>
+      <w:r>
+        <w:rPr>
+          <w:sz w:val="28"/>
+          <w:szCs w:val="28"/>
+        </w:rPr>
+        <w:t xml:space="preserve">              </w:t>
+      </w:r>
+      <w:r>
+        <w:rPr>
+          <w:sz w:val="28"/>
+          <w:szCs w:val="28"/>
+        </w:rPr>
+        <w:tab/>
+      </w:r>
+      <w:r>
+        <w:rPr>
+          <w:sz w:val="28"/>
+          <w:szCs w:val="28"/>
+        </w:rPr>
+        <w:tab/>
+      </w:r>
+      <w:r>
+        <w:rPr>
+          <w:sz w:val="28"/>
+          <w:szCs w:val="28"/>
+        </w:rPr>
+        <w:tab/>
+      </w:r>
+      <w:r>
+        <w:rPr>
+          <w:sz w:val="28"/>
+          <w:szCs w:val="28"/>
+        </w:rPr>
+        <w:tab/>
+      </w:r>
+      <w:r>
+        <w:rPr>
+          <w:sz w:val="28"/>
+          <w:szCs w:val="28"/>
+        </w:rPr>
+        <w:tab/>
+        <w:t>'i11': $('#i11').val(),</w:t>
+      </w:r>
+    </w:p>
+    <w:p>
+      <w:pPr>
+        <w:jc w:val="both"/>
+        <w:rPr>
+          <w:sz w:val="28"/>
+          <w:szCs w:val="28"/>
+        </w:rPr>
+      </w:pPr>
+      <w:r>
+        <w:rPr>
+          <w:sz w:val="28"/>
+          <w:szCs w:val="28"/>
+        </w:rPr>
+        <w:t xml:space="preserve">              </w:t>
+      </w:r>
+      <w:r>
+        <w:rPr>
+          <w:sz w:val="28"/>
+          <w:szCs w:val="28"/>
+        </w:rPr>
+        <w:tab/>
+      </w:r>
+      <w:r>
+        <w:rPr>
+          <w:sz w:val="28"/>
+          <w:szCs w:val="28"/>
+        </w:rPr>
+        <w:tab/>
+      </w:r>
+      <w:r>
+        <w:rPr>
+          <w:sz w:val="28"/>
+          <w:szCs w:val="28"/>
+        </w:rPr>
+        <w:tab/>
+      </w:r>
+      <w:r>
+        <w:rPr>
+          <w:sz w:val="28"/>
+          <w:szCs w:val="28"/>
+        </w:rPr>
+        <w:tab/>
+      </w:r>
+      <w:r>
+        <w:rPr>
+          <w:sz w:val="28"/>
+          <w:szCs w:val="28"/>
+        </w:rPr>
+        <w:tab/>
+        <w:t>'i12': $('#i12').val(),</w:t>
+      </w:r>
+    </w:p>
+    <w:p>
+      <w:pPr>
+        <w:jc w:val="both"/>
+        <w:rPr>
+          <w:sz w:val="28"/>
+          <w:szCs w:val="28"/>
+        </w:rPr>
+      </w:pPr>
+      <w:r>
+        <w:rPr>
+          <w:sz w:val="28"/>
+          <w:szCs w:val="28"/>
+        </w:rPr>
+        <w:t xml:space="preserve">              </w:t>
+      </w:r>
+      <w:r>
+        <w:rPr>
+          <w:sz w:val="28"/>
+          <w:szCs w:val="28"/>
+        </w:rPr>
+        <w:tab/>
+      </w:r>
+      <w:r>
+        <w:rPr>
+          <w:sz w:val="28"/>
+          <w:szCs w:val="28"/>
+        </w:rPr>
+        <w:tab/>
+      </w:r>
+      <w:r>
+        <w:rPr>
+          <w:sz w:val="28"/>
+          <w:szCs w:val="28"/>
+        </w:rPr>
+        <w:tab/>
+      </w:r>
+      <w:r>
+        <w:rPr>
+          <w:sz w:val="28"/>
+          <w:szCs w:val="28"/>
+        </w:rPr>
+        <w:tab/>
+      </w:r>
+      <w:r>
+        <w:rPr>
+          <w:sz w:val="28"/>
+          <w:szCs w:val="28"/>
+        </w:rPr>
+        <w:tab/>
+        <w:t>'i13': $('#i13').val(),</w:t>
+      </w:r>
+    </w:p>
+    <w:p>
+      <w:pPr>
+        <w:jc w:val="both"/>
+        <w:rPr>
+          <w:sz w:val="28"/>
+          <w:szCs w:val="28"/>
+        </w:rPr>
+      </w:pPr>
+      <w:r>
+        <w:rPr>
+          <w:sz w:val="28"/>
+          <w:szCs w:val="28"/>
+        </w:rPr>
+        <w:t xml:space="preserve">              </w:t>
+      </w:r>
+      <w:r>
+        <w:rPr>
+          <w:sz w:val="28"/>
+          <w:szCs w:val="28"/>
+        </w:rPr>
+        <w:tab/>
+      </w:r>
+      <w:r>
+        <w:rPr>
+          <w:sz w:val="28"/>
+          <w:szCs w:val="28"/>
+        </w:rPr>
+        <w:tab/>
+      </w:r>
+      <w:r>
+        <w:rPr>
+          <w:sz w:val="28"/>
+          <w:szCs w:val="28"/>
+        </w:rPr>
+        <w:tab/>
+      </w:r>
+      <w:r>
+        <w:rPr>
+          <w:sz w:val="28"/>
+          <w:szCs w:val="28"/>
+        </w:rPr>
+        <w:tab/>
+      </w:r>
+      <w:r>
+        <w:rPr>
+          <w:sz w:val="28"/>
+          <w:szCs w:val="28"/>
+        </w:rPr>
+        <w:tab/>
+        <w:t>'i14': $('#i14').val(),</w:t>
+      </w:r>
+    </w:p>
+    <w:p>
+      <w:pPr>
+        <w:jc w:val="both"/>
+        <w:rPr>
+          <w:sz w:val="28"/>
+          <w:szCs w:val="28"/>
+        </w:rPr>
+      </w:pPr>
+      <w:r>
+        <w:rPr>
+          <w:sz w:val="28"/>
+          <w:szCs w:val="28"/>
+        </w:rPr>
+        <w:t xml:space="preserve">              </w:t>
+      </w:r>
+      <w:r>
+        <w:rPr>
+          <w:sz w:val="28"/>
+          <w:szCs w:val="28"/>
+        </w:rPr>
+        <w:tab/>
+      </w:r>
+      <w:r>
+        <w:rPr>
+          <w:sz w:val="28"/>
+          <w:szCs w:val="28"/>
+        </w:rPr>
+        <w:tab/>
+      </w:r>
+      <w:r>
+        <w:rPr>
+          <w:sz w:val="28"/>
+          <w:szCs w:val="28"/>
+        </w:rPr>
+        <w:tab/>
+      </w:r>
+      <w:r>
+        <w:rPr>
+          <w:sz w:val="28"/>
+          <w:szCs w:val="28"/>
+        </w:rPr>
+        <w:tab/>
+      </w:r>
+      <w:r>
+        <w:rPr>
+          <w:sz w:val="28"/>
+          <w:szCs w:val="28"/>
+        </w:rPr>
+        <w:tab/>
+        <w:t>'i15': $('#i15').val(),</w:t>
+      </w:r>
+    </w:p>
+    <w:p>
+      <w:pPr>
+        <w:jc w:val="both"/>
+        <w:rPr>
+          <w:sz w:val="28"/>
+          <w:szCs w:val="28"/>
+        </w:rPr>
+      </w:pPr>
+      <w:r>
+        <w:rPr>
+          <w:sz w:val="28"/>
+          <w:szCs w:val="28"/>
+        </w:rPr>
+        <w:t xml:space="preserve">              </w:t>
+      </w:r>
+      <w:r>
+        <w:rPr>
+          <w:sz w:val="28"/>
+          <w:szCs w:val="28"/>
+        </w:rPr>
+        <w:tab/>
+      </w:r>
+      <w:r>
+        <w:rPr>
+          <w:sz w:val="28"/>
+          <w:szCs w:val="28"/>
+        </w:rPr>
+        <w:tab/>
+      </w:r>
+      <w:r>
+        <w:rPr>
+          <w:sz w:val="28"/>
+          <w:szCs w:val="28"/>
+        </w:rPr>
+        <w:tab/>
+      </w:r>
+      <w:r>
+        <w:rPr>
+          <w:sz w:val="28"/>
+          <w:szCs w:val="28"/>
+        </w:rPr>
+        <w:tab/>
+      </w:r>
+      <w:r>
+        <w:rPr>
+          <w:sz w:val="28"/>
+          <w:szCs w:val="28"/>
+        </w:rPr>
+        <w:tab/>
+        <w:t>'i16': $('#i16').val(),</w:t>
+      </w:r>
+    </w:p>
+    <w:p>
+      <w:pPr>
+        <w:jc w:val="both"/>
+        <w:rPr>
+          <w:sz w:val="28"/>
+          <w:szCs w:val="28"/>
+        </w:rPr>
+      </w:pPr>
+      <w:r>
+        <w:rPr>
+          <w:sz w:val="28"/>
+          <w:szCs w:val="28"/>
+        </w:rPr>
+        <w:t xml:space="preserve">              </w:t>
+      </w:r>
+      <w:r>
+        <w:rPr>
+          <w:sz w:val="28"/>
+          <w:szCs w:val="28"/>
+        </w:rPr>
+        <w:tab/>
+      </w:r>
+      <w:r>
+        <w:rPr>
+          <w:sz w:val="28"/>
+          <w:szCs w:val="28"/>
+        </w:rPr>
+        <w:tab/>
+      </w:r>
+      <w:r>
+        <w:rPr>
+          <w:sz w:val="28"/>
+          <w:szCs w:val="28"/>
+        </w:rPr>
+        <w:tab/>
+      </w:r>
+      <w:r>
+        <w:rPr>
+          <w:sz w:val="28"/>
+          <w:szCs w:val="28"/>
+        </w:rPr>
+        <w:tab/>
+      </w:r>
+      <w:r>
+        <w:rPr>
+          <w:sz w:val="28"/>
+          <w:szCs w:val="28"/>
+        </w:rPr>
+        <w:tab/>
+        <w:t>'i17': $('#i17').val(),</w:t>
+      </w:r>
+    </w:p>
+    <w:p>
+      <w:pPr>
+        <w:jc w:val="both"/>
+        <w:rPr>
+          <w:sz w:val="28"/>
+          <w:szCs w:val="28"/>
+        </w:rPr>
+      </w:pPr>
+      <w:r>
+        <w:rPr>
+          <w:sz w:val="28"/>
+          <w:szCs w:val="28"/>
+        </w:rPr>
+        <w:t xml:space="preserve">              </w:t>
+      </w:r>
+      <w:r>
+        <w:rPr>
+          <w:sz w:val="28"/>
+          <w:szCs w:val="28"/>
+        </w:rPr>
+        <w:tab/>
+      </w:r>
+      <w:r>
+        <w:rPr>
+          <w:sz w:val="28"/>
+          <w:szCs w:val="28"/>
+        </w:rPr>
+        <w:tab/>
+      </w:r>
+      <w:r>
+        <w:rPr>
+          <w:sz w:val="28"/>
+          <w:szCs w:val="28"/>
+        </w:rPr>
+        <w:tab/>
+      </w:r>
+      <w:r>
+        <w:rPr>
+          <w:sz w:val="28"/>
+          <w:szCs w:val="28"/>
+        </w:rPr>
+        <w:tab/>
+      </w:r>
+      <w:r>
+        <w:rPr>
+          <w:sz w:val="28"/>
+          <w:szCs w:val="28"/>
+        </w:rPr>
+        <w:tab/>
+        <w:t>'i18': $('#i18').val(),</w:t>
+      </w:r>
+    </w:p>
+    <w:p>
+      <w:pPr>
+        <w:jc w:val="both"/>
+        <w:rPr>
+          <w:sz w:val="28"/>
+          <w:szCs w:val="28"/>
+        </w:rPr>
+      </w:pPr>
+      <w:r>
+        <w:rPr>
+          <w:sz w:val="28"/>
+          <w:szCs w:val="28"/>
+        </w:rPr>
+        <w:t xml:space="preserve">              </w:t>
+      </w:r>
+      <w:r>
+        <w:rPr>
+          <w:sz w:val="28"/>
+          <w:szCs w:val="28"/>
+        </w:rPr>
+        <w:tab/>
+      </w:r>
+      <w:r>
+        <w:rPr>
+          <w:sz w:val="28"/>
+          <w:szCs w:val="28"/>
+        </w:rPr>
+        <w:tab/>
+      </w:r>
+      <w:r>
+        <w:rPr>
+          <w:sz w:val="28"/>
+          <w:szCs w:val="28"/>
+        </w:rPr>
+        <w:tab/>
+      </w:r>
+      <w:r>
+        <w:rPr>
+          <w:sz w:val="28"/>
+          <w:szCs w:val="28"/>
+        </w:rPr>
+        <w:tab/>
+      </w:r>
+      <w:r>
+        <w:rPr>
+          <w:sz w:val="28"/>
+          <w:szCs w:val="28"/>
+        </w:rPr>
+        <w:tab/>
+        <w:t>'i19': $('#i19').val(),</w:t>
+      </w:r>
+    </w:p>
+    <w:p>
+      <w:pPr>
+        <w:jc w:val="both"/>
+        <w:rPr>
+          <w:sz w:val="28"/>
+          <w:szCs w:val="28"/>
+        </w:rPr>
+      </w:pPr>
+      <w:r>
+        <w:rPr>
+          <w:sz w:val="28"/>
+          <w:szCs w:val="28"/>
+        </w:rPr>
+        <w:t xml:space="preserve">              </w:t>
+      </w:r>
+      <w:r>
+        <w:rPr>
+          <w:sz w:val="28"/>
+          <w:szCs w:val="28"/>
+        </w:rPr>
+        <w:tab/>
+      </w:r>
+      <w:r>
+        <w:rPr>
+          <w:sz w:val="28"/>
+          <w:szCs w:val="28"/>
+        </w:rPr>
+        <w:tab/>
+      </w:r>
+      <w:r>
+        <w:rPr>
+          <w:sz w:val="28"/>
+          <w:szCs w:val="28"/>
+        </w:rPr>
+        <w:tab/>
+      </w:r>
+      <w:r>
+        <w:rPr>
+          <w:sz w:val="28"/>
+          <w:szCs w:val="28"/>
+        </w:rPr>
+        <w:tab/>
+      </w:r>
+      <w:r>
+        <w:rPr>
+          <w:sz w:val="28"/>
+          <w:szCs w:val="28"/>
+        </w:rPr>
+        <w:tab/>
+        <w:t>'i20': $('#i20').val(),</w:t>
       </w:r>
     </w:p>
     <w:p>
@@ -4372,7 +4889,343 @@
           <w:szCs w:val="28"/>
         </w:rPr>
         <w:tab/>
-        <w:t>'i10': $('#i10').val(),</w:t>
+        <w:t>'i21': $('#i21').val(),</w:t>
+      </w:r>
+    </w:p>
+    <w:p>
+      <w:pPr>
+        <w:jc w:val="both"/>
+        <w:rPr>
+          <w:sz w:val="28"/>
+          <w:szCs w:val="28"/>
+        </w:rPr>
+      </w:pPr>
+      <w:r>
+        <w:rPr>
+          <w:sz w:val="28"/>
+          <w:szCs w:val="28"/>
+        </w:rPr>
+        <w:t xml:space="preserve">                        'id1':$("input[name=id1]:checked").val(),</w:t>
+      </w:r>
+    </w:p>
+    <w:p>
+      <w:pPr>
+        <w:jc w:val="both"/>
+        <w:rPr>
+          <w:sz w:val="28"/>
+          <w:szCs w:val="28"/>
+        </w:rPr>
+      </w:pPr>
+      <w:r>
+        <w:rPr>
+          <w:sz w:val="28"/>
+          <w:szCs w:val="28"/>
+        </w:rPr>
+        <w:t xml:space="preserve">                        'id2':$("input[name=id2]:checked").val(),</w:t>
+      </w:r>
+    </w:p>
+    <w:p>
+      <w:pPr>
+        <w:jc w:val="both"/>
+        <w:rPr>
+          <w:sz w:val="28"/>
+          <w:szCs w:val="28"/>
+        </w:rPr>
+      </w:pPr>
+      <w:r>
+        <w:rPr>
+          <w:sz w:val="28"/>
+          <w:szCs w:val="28"/>
+        </w:rPr>
+        <w:t xml:space="preserve">                        'id3':$("input[name=id3]:checked").val(),</w:t>
+      </w:r>
+    </w:p>
+    <w:p>
+      <w:pPr>
+        <w:jc w:val="both"/>
+        <w:rPr>
+          <w:sz w:val="28"/>
+          <w:szCs w:val="28"/>
+        </w:rPr>
+      </w:pPr>
+      <w:r>
+        <w:rPr>
+          <w:sz w:val="28"/>
+          <w:szCs w:val="28"/>
+        </w:rPr>
+        <w:t xml:space="preserve">                        'id4':$("input[name=id4]:checked").val(),</w:t>
+      </w:r>
+    </w:p>
+    <w:p>
+      <w:pPr>
+        <w:jc w:val="both"/>
+        <w:rPr>
+          <w:sz w:val="28"/>
+          <w:szCs w:val="28"/>
+        </w:rPr>
+      </w:pPr>
+      <w:r>
+        <w:rPr>
+          <w:sz w:val="28"/>
+          <w:szCs w:val="28"/>
+        </w:rPr>
+        <w:t xml:space="preserve">                        'id5':$("input[name=id5]:checked").val(),</w:t>
+      </w:r>
+    </w:p>
+    <w:p>
+      <w:pPr>
+        <w:jc w:val="both"/>
+        <w:rPr>
+          <w:sz w:val="28"/>
+          <w:szCs w:val="28"/>
+        </w:rPr>
+      </w:pPr>
+      <w:r>
+        <w:rPr>
+          <w:sz w:val="28"/>
+          <w:szCs w:val="28"/>
+        </w:rPr>
+        <w:t xml:space="preserve">                        'id6':$("input[name=id6]:checked").val(),</w:t>
+      </w:r>
+    </w:p>
+    <w:p>
+      <w:pPr>
+        <w:jc w:val="both"/>
+        <w:rPr>
+          <w:sz w:val="28"/>
+          <w:szCs w:val="28"/>
+        </w:rPr>
+      </w:pPr>
+      <w:r>
+        <w:rPr>
+          <w:sz w:val="28"/>
+          <w:szCs w:val="28"/>
+        </w:rPr>
+        <w:t xml:space="preserve">                        'id7':$("input[name=id7]:checked").val(),</w:t>
+      </w:r>
+    </w:p>
+    <w:p>
+      <w:pPr>
+        <w:jc w:val="both"/>
+        <w:rPr>
+          <w:sz w:val="28"/>
+          <w:szCs w:val="28"/>
+        </w:rPr>
+      </w:pPr>
+      <w:r>
+        <w:rPr>
+          <w:sz w:val="28"/>
+          <w:szCs w:val="28"/>
+        </w:rPr>
+        <w:t xml:space="preserve">                        'id8':$("input[name=id8]:checked").val(),</w:t>
+      </w:r>
+    </w:p>
+    <w:p>
+      <w:pPr>
+        <w:jc w:val="both"/>
+        <w:rPr>
+          <w:sz w:val="28"/>
+          <w:szCs w:val="28"/>
+        </w:rPr>
+      </w:pPr>
+      <w:r>
+        <w:rPr>
+          <w:sz w:val="28"/>
+          <w:szCs w:val="28"/>
+        </w:rPr>
+        <w:t xml:space="preserve">                        'id9':$("input[name=id9]:checked").val(),</w:t>
+      </w:r>
+    </w:p>
+    <w:p>
+      <w:pPr>
+        <w:jc w:val="both"/>
+        <w:rPr>
+          <w:sz w:val="28"/>
+          <w:szCs w:val="28"/>
+        </w:rPr>
+      </w:pPr>
+      <w:r>
+        <w:rPr>
+          <w:sz w:val="28"/>
+          <w:szCs w:val="28"/>
+        </w:rPr>
+        <w:t xml:space="preserve">                        'id10':$("input[name=id10]:checked").val(),</w:t>
+      </w:r>
+    </w:p>
+    <w:p>
+      <w:pPr>
+        <w:jc w:val="both"/>
+        <w:rPr>
+          <w:sz w:val="28"/>
+          <w:szCs w:val="28"/>
+        </w:rPr>
+      </w:pPr>
+      <w:r>
+        <w:rPr>
+          <w:sz w:val="28"/>
+          <w:szCs w:val="28"/>
+        </w:rPr>
+        <w:t xml:space="preserve">                        'id11':$("input[name=id11]:checked").val(),</w:t>
+      </w:r>
+    </w:p>
+    <w:p>
+      <w:pPr>
+        <w:jc w:val="both"/>
+        <w:rPr>
+          <w:sz w:val="28"/>
+          <w:szCs w:val="28"/>
+        </w:rPr>
+      </w:pPr>
+      <w:r>
+        <w:rPr>
+          <w:sz w:val="28"/>
+          <w:szCs w:val="28"/>
+        </w:rPr>
+        <w:t xml:space="preserve">                        'id12':$("input[name=id12]:checked").val(),</w:t>
+      </w:r>
+    </w:p>
+    <w:p>
+      <w:pPr>
+        <w:jc w:val="both"/>
+        <w:rPr>
+          <w:sz w:val="28"/>
+          <w:szCs w:val="28"/>
+        </w:rPr>
+      </w:pPr>
+      <w:r>
+        <w:rPr>
+          <w:sz w:val="28"/>
+          <w:szCs w:val="28"/>
+        </w:rPr>
+        <w:t xml:space="preserve">                        'id13':$("input[name=id13]:checked").val(),</w:t>
+      </w:r>
+    </w:p>
+    <w:p>
+      <w:pPr>
+        <w:jc w:val="both"/>
+        <w:rPr>
+          <w:sz w:val="28"/>
+          <w:szCs w:val="28"/>
+        </w:rPr>
+      </w:pPr>
+      <w:r>
+        <w:rPr>
+          <w:sz w:val="28"/>
+          <w:szCs w:val="28"/>
+        </w:rPr>
+        <w:t xml:space="preserve">                        'id14':$("input[name=id14]:checked").val(),</w:t>
+      </w:r>
+    </w:p>
+    <w:p>
+      <w:pPr>
+        <w:jc w:val="both"/>
+        <w:rPr>
+          <w:sz w:val="28"/>
+          <w:szCs w:val="28"/>
+        </w:rPr>
+      </w:pPr>
+      <w:r>
+        <w:rPr>
+          <w:sz w:val="28"/>
+          <w:szCs w:val="28"/>
+        </w:rPr>
+        <w:t xml:space="preserve">                        'id15':$("input[name=id15]:checked").val(),</w:t>
+      </w:r>
+    </w:p>
+    <w:p>
+      <w:pPr>
+        <w:jc w:val="both"/>
+        <w:rPr>
+          <w:sz w:val="28"/>
+          <w:szCs w:val="28"/>
+        </w:rPr>
+      </w:pPr>
+      <w:r>
+        <w:rPr>
+          <w:sz w:val="28"/>
+          <w:szCs w:val="28"/>
+        </w:rPr>
+        <w:t xml:space="preserve">                        'id16':$("input[name=id16]:checked").val(),</w:t>
+      </w:r>
+    </w:p>
+    <w:p>
+      <w:pPr>
+        <w:jc w:val="both"/>
+        <w:rPr>
+          <w:sz w:val="28"/>
+          <w:szCs w:val="28"/>
+        </w:rPr>
+      </w:pPr>
+      <w:r>
+        <w:rPr>
+          <w:sz w:val="28"/>
+          <w:szCs w:val="28"/>
+        </w:rPr>
+        <w:t xml:space="preserve">                        'id17':$("input[name=id17]:checked").val(),</w:t>
+      </w:r>
+    </w:p>
+    <w:p>
+      <w:pPr>
+        <w:jc w:val="both"/>
+        <w:rPr>
+          <w:sz w:val="28"/>
+          <w:szCs w:val="28"/>
+        </w:rPr>
+      </w:pPr>
+      <w:r>
+        <w:rPr>
+          <w:sz w:val="28"/>
+          <w:szCs w:val="28"/>
+        </w:rPr>
+        <w:t xml:space="preserve">                        'id18':$("input[name=id18]:checked").val(),</w:t>
+      </w:r>
+    </w:p>
+    <w:p>
+      <w:pPr>
+        <w:jc w:val="both"/>
+        <w:rPr>
+          <w:sz w:val="28"/>
+          <w:szCs w:val="28"/>
+        </w:rPr>
+      </w:pPr>
+      <w:r>
+        <w:rPr>
+          <w:sz w:val="28"/>
+          <w:szCs w:val="28"/>
+        </w:rPr>
+        <w:t xml:space="preserve">                        'id19':$("input[name=id19]:checked").val(),</w:t>
+      </w:r>
+    </w:p>
+    <w:p>
+      <w:pPr>
+        <w:jc w:val="both"/>
+        <w:rPr>
+          <w:sz w:val="28"/>
+          <w:szCs w:val="28"/>
+        </w:rPr>
+      </w:pPr>
+      <w:r>
+        <w:rPr>
+          <w:sz w:val="28"/>
+          <w:szCs w:val="28"/>
+        </w:rPr>
+        <w:t xml:space="preserve">                        'id20':$("input[name=id20]:checked").val(),</w:t>
+      </w:r>
+    </w:p>
+    <w:p>
+      <w:pPr>
+        <w:jc w:val="both"/>
+        <w:rPr>
+          <w:sz w:val="28"/>
+          <w:szCs w:val="28"/>
+        </w:rPr>
+      </w:pPr>
+      <w:r>
+        <w:rPr>
+          <w:sz w:val="28"/>
+          <w:szCs w:val="28"/>
+        </w:rPr>
+        <w:t xml:space="preserve">                        'id21':$("input[name=id21]:checked").val()</w:t>
       </w:r>
     </w:p>
     <w:p>
@@ -4417,14 +5270,7 @@
           <w:szCs w:val="28"/>
         </w:rPr>
         <w:tab/>
-      </w:r>
-      <w:r>
-        <w:rPr>
-          <w:sz w:val="28"/>
-          <w:szCs w:val="28"/>
-        </w:rPr>
-        <w:tab/>
-        <w:t>'i11': $('#i11').val(),</w:t>
+        <w:t>};</w:t>
       </w:r>
     </w:p>
     <w:p>
@@ -4469,14 +5315,7 @@
           <w:szCs w:val="28"/>
         </w:rPr>
         <w:tab/>
-      </w:r>
-      <w:r>
-        <w:rPr>
-          <w:sz w:val="28"/>
-          <w:szCs w:val="28"/>
-        </w:rPr>
-        <w:tab/>
-        <w:t>'i12': $('#i12').val(),</w:t>
+        <w:t>console.log(formData);</w:t>
       </w:r>
     </w:p>
     <w:p>
@@ -4521,14 +5360,7 @@
           <w:szCs w:val="28"/>
         </w:rPr>
         <w:tab/>
-      </w:r>
-      <w:r>
-        <w:rPr>
-          <w:sz w:val="28"/>
-          <w:szCs w:val="28"/>
-        </w:rPr>
-        <w:tab/>
-        <w:t>'i13': $('#i13').val(),</w:t>
+        <w:t>$.post("http://localhost:7000/api/identify", formData, function(response) {</w:t>
       </w:r>
     </w:p>
     <w:p>
@@ -4580,595 +5412,7 @@
           <w:szCs w:val="28"/>
         </w:rPr>
         <w:tab/>
-        <w:t>'i14': $('#i14').val(),</w:t>
-      </w:r>
-    </w:p>
-    <w:p>
-      <w:pPr>
-        <w:jc w:val="both"/>
-        <w:rPr>
-          <w:sz w:val="28"/>
-          <w:szCs w:val="28"/>
-        </w:rPr>
-      </w:pPr>
-      <w:r>
-        <w:rPr>
-          <w:sz w:val="28"/>
-          <w:szCs w:val="28"/>
-        </w:rPr>
-        <w:t xml:space="preserve">              </w:t>
-      </w:r>
-      <w:r>
-        <w:rPr>
-          <w:sz w:val="28"/>
-          <w:szCs w:val="28"/>
-        </w:rPr>
-        <w:tab/>
-      </w:r>
-      <w:r>
-        <w:rPr>
-          <w:sz w:val="28"/>
-          <w:szCs w:val="28"/>
-        </w:rPr>
-        <w:tab/>
-      </w:r>
-      <w:r>
-        <w:rPr>
-          <w:sz w:val="28"/>
-          <w:szCs w:val="28"/>
-        </w:rPr>
-        <w:tab/>
-      </w:r>
-      <w:r>
-        <w:rPr>
-          <w:sz w:val="28"/>
-          <w:szCs w:val="28"/>
-        </w:rPr>
-        <w:tab/>
-      </w:r>
-      <w:r>
-        <w:rPr>
-          <w:sz w:val="28"/>
-          <w:szCs w:val="28"/>
-        </w:rPr>
-        <w:tab/>
-        <w:t>'i15': $('#i15').val(),</w:t>
-      </w:r>
-    </w:p>
-    <w:p>
-      <w:pPr>
-        <w:jc w:val="both"/>
-        <w:rPr>
-          <w:sz w:val="28"/>
-          <w:szCs w:val="28"/>
-        </w:rPr>
-      </w:pPr>
-      <w:r>
-        <w:rPr>
-          <w:sz w:val="28"/>
-          <w:szCs w:val="28"/>
-        </w:rPr>
-        <w:t xml:space="preserve">              </w:t>
-      </w:r>
-      <w:r>
-        <w:rPr>
-          <w:sz w:val="28"/>
-          <w:szCs w:val="28"/>
-        </w:rPr>
-        <w:tab/>
-      </w:r>
-      <w:r>
-        <w:rPr>
-          <w:sz w:val="28"/>
-          <w:szCs w:val="28"/>
-        </w:rPr>
-        <w:tab/>
-      </w:r>
-      <w:r>
-        <w:rPr>
-          <w:sz w:val="28"/>
-          <w:szCs w:val="28"/>
-        </w:rPr>
-        <w:tab/>
-      </w:r>
-      <w:r>
-        <w:rPr>
-          <w:sz w:val="28"/>
-          <w:szCs w:val="28"/>
-        </w:rPr>
-        <w:tab/>
-      </w:r>
-      <w:r>
-        <w:rPr>
-          <w:sz w:val="28"/>
-          <w:szCs w:val="28"/>
-        </w:rPr>
-        <w:tab/>
-        <w:t>'i16': $('#i16').val(),</w:t>
-      </w:r>
-    </w:p>
-    <w:p>
-      <w:pPr>
-        <w:jc w:val="both"/>
-        <w:rPr>
-          <w:sz w:val="28"/>
-          <w:szCs w:val="28"/>
-        </w:rPr>
-      </w:pPr>
-      <w:r>
-        <w:rPr>
-          <w:sz w:val="28"/>
-          <w:szCs w:val="28"/>
-        </w:rPr>
-        <w:t xml:space="preserve">              </w:t>
-      </w:r>
-      <w:r>
-        <w:rPr>
-          <w:sz w:val="28"/>
-          <w:szCs w:val="28"/>
-        </w:rPr>
-        <w:tab/>
-      </w:r>
-      <w:r>
-        <w:rPr>
-          <w:sz w:val="28"/>
-          <w:szCs w:val="28"/>
-        </w:rPr>
-        <w:tab/>
-      </w:r>
-      <w:r>
-        <w:rPr>
-          <w:sz w:val="28"/>
-          <w:szCs w:val="28"/>
-        </w:rPr>
-        <w:tab/>
-      </w:r>
-      <w:r>
-        <w:rPr>
-          <w:sz w:val="28"/>
-          <w:szCs w:val="28"/>
-        </w:rPr>
-        <w:tab/>
-      </w:r>
-      <w:r>
-        <w:rPr>
-          <w:sz w:val="28"/>
-          <w:szCs w:val="28"/>
-        </w:rPr>
-        <w:tab/>
-        <w:t>'i17': $('#i17').val(),</w:t>
-      </w:r>
-    </w:p>
-    <w:p>
-      <w:pPr>
-        <w:jc w:val="both"/>
-        <w:rPr>
-          <w:sz w:val="28"/>
-          <w:szCs w:val="28"/>
-        </w:rPr>
-      </w:pPr>
-      <w:r>
-        <w:rPr>
-          <w:sz w:val="28"/>
-          <w:szCs w:val="28"/>
-        </w:rPr>
-        <w:t xml:space="preserve">              </w:t>
-      </w:r>
-      <w:r>
-        <w:rPr>
-          <w:sz w:val="28"/>
-          <w:szCs w:val="28"/>
-        </w:rPr>
-        <w:tab/>
-      </w:r>
-      <w:r>
-        <w:rPr>
-          <w:sz w:val="28"/>
-          <w:szCs w:val="28"/>
-        </w:rPr>
-        <w:tab/>
-      </w:r>
-      <w:r>
-        <w:rPr>
-          <w:sz w:val="28"/>
-          <w:szCs w:val="28"/>
-        </w:rPr>
-        <w:tab/>
-      </w:r>
-      <w:r>
-        <w:rPr>
-          <w:sz w:val="28"/>
-          <w:szCs w:val="28"/>
-        </w:rPr>
-        <w:tab/>
-      </w:r>
-      <w:r>
-        <w:rPr>
-          <w:sz w:val="28"/>
-          <w:szCs w:val="28"/>
-        </w:rPr>
-        <w:tab/>
-        <w:t>'i18': $('#i18').val(),</w:t>
-      </w:r>
-    </w:p>
-    <w:p>
-      <w:pPr>
-        <w:jc w:val="both"/>
-        <w:rPr>
-          <w:sz w:val="28"/>
-          <w:szCs w:val="28"/>
-        </w:rPr>
-      </w:pPr>
-      <w:r>
-        <w:rPr>
-          <w:sz w:val="28"/>
-          <w:szCs w:val="28"/>
-        </w:rPr>
-        <w:t xml:space="preserve">              </w:t>
-      </w:r>
-      <w:r>
-        <w:rPr>
-          <w:sz w:val="28"/>
-          <w:szCs w:val="28"/>
-        </w:rPr>
-        <w:tab/>
-      </w:r>
-      <w:r>
-        <w:rPr>
-          <w:sz w:val="28"/>
-          <w:szCs w:val="28"/>
-        </w:rPr>
-        <w:tab/>
-      </w:r>
-      <w:r>
-        <w:rPr>
-          <w:sz w:val="28"/>
-          <w:szCs w:val="28"/>
-        </w:rPr>
-        <w:tab/>
-      </w:r>
-      <w:r>
-        <w:rPr>
-          <w:sz w:val="28"/>
-          <w:szCs w:val="28"/>
-        </w:rPr>
-        <w:tab/>
-      </w:r>
-      <w:r>
-        <w:rPr>
-          <w:sz w:val="28"/>
-          <w:szCs w:val="28"/>
-        </w:rPr>
-        <w:tab/>
-        <w:t>'i19': $('#i19').val(),</w:t>
-      </w:r>
-    </w:p>
-    <w:p>
-      <w:pPr>
-        <w:jc w:val="both"/>
-        <w:rPr>
-          <w:sz w:val="28"/>
-          <w:szCs w:val="28"/>
-        </w:rPr>
-      </w:pPr>
-      <w:r>
-        <w:rPr>
-          <w:sz w:val="28"/>
-          <w:szCs w:val="28"/>
-        </w:rPr>
-        <w:t xml:space="preserve">              </w:t>
-      </w:r>
-      <w:r>
-        <w:rPr>
-          <w:sz w:val="28"/>
-          <w:szCs w:val="28"/>
-        </w:rPr>
-        <w:tab/>
-      </w:r>
-      <w:r>
-        <w:rPr>
-          <w:sz w:val="28"/>
-          <w:szCs w:val="28"/>
-        </w:rPr>
-        <w:tab/>
-      </w:r>
-      <w:r>
-        <w:rPr>
-          <w:sz w:val="28"/>
-          <w:szCs w:val="28"/>
-        </w:rPr>
-        <w:tab/>
-      </w:r>
-      <w:r>
-        <w:rPr>
-          <w:sz w:val="28"/>
-          <w:szCs w:val="28"/>
-        </w:rPr>
-        <w:tab/>
-      </w:r>
-      <w:r>
-        <w:rPr>
-          <w:sz w:val="28"/>
-          <w:szCs w:val="28"/>
-        </w:rPr>
-        <w:tab/>
-        <w:t>'i20': $('#i20').val(),</w:t>
-      </w:r>
-    </w:p>
-    <w:p>
-      <w:pPr>
-        <w:jc w:val="both"/>
-        <w:rPr>
-          <w:sz w:val="28"/>
-          <w:szCs w:val="28"/>
-        </w:rPr>
-      </w:pPr>
-      <w:r>
-        <w:rPr>
-          <w:sz w:val="28"/>
-          <w:szCs w:val="28"/>
-        </w:rPr>
-        <w:t xml:space="preserve">              </w:t>
-      </w:r>
-      <w:r>
-        <w:rPr>
-          <w:sz w:val="28"/>
-          <w:szCs w:val="28"/>
-        </w:rPr>
-        <w:tab/>
-      </w:r>
-      <w:r>
-        <w:rPr>
-          <w:sz w:val="28"/>
-          <w:szCs w:val="28"/>
-        </w:rPr>
-        <w:tab/>
-      </w:r>
-      <w:r>
-        <w:rPr>
-          <w:sz w:val="28"/>
-          <w:szCs w:val="28"/>
-        </w:rPr>
-        <w:tab/>
-      </w:r>
-      <w:r>
-        <w:rPr>
-          <w:sz w:val="28"/>
-          <w:szCs w:val="28"/>
-        </w:rPr>
-        <w:tab/>
-      </w:r>
-      <w:r>
-        <w:rPr>
-          <w:sz w:val="28"/>
-          <w:szCs w:val="28"/>
-        </w:rPr>
-        <w:tab/>
-        <w:t>'i21': $('#i21').val(),</w:t>
-      </w:r>
-    </w:p>
-    <w:p>
-      <w:pPr>
-        <w:jc w:val="both"/>
-        <w:rPr>
-          <w:sz w:val="28"/>
-          <w:szCs w:val="28"/>
-        </w:rPr>
-      </w:pPr>
-      <w:r>
-        <w:rPr>
-          <w:sz w:val="28"/>
-          <w:szCs w:val="28"/>
-        </w:rPr>
-        <w:t xml:space="preserve">                        'id1':$("input[name=id1]:checked").val(),</w:t>
-      </w:r>
-    </w:p>
-    <w:p>
-      <w:pPr>
-        <w:jc w:val="both"/>
-        <w:rPr>
-          <w:sz w:val="28"/>
-          <w:szCs w:val="28"/>
-        </w:rPr>
-      </w:pPr>
-      <w:r>
-        <w:rPr>
-          <w:sz w:val="28"/>
-          <w:szCs w:val="28"/>
-        </w:rPr>
-        <w:t xml:space="preserve">                        'id2':$("input[name=id2]:checked").val(),</w:t>
-      </w:r>
-    </w:p>
-    <w:p>
-      <w:pPr>
-        <w:jc w:val="both"/>
-        <w:rPr>
-          <w:sz w:val="28"/>
-          <w:szCs w:val="28"/>
-        </w:rPr>
-      </w:pPr>
-      <w:r>
-        <w:rPr>
-          <w:sz w:val="28"/>
-          <w:szCs w:val="28"/>
-        </w:rPr>
-        <w:t xml:space="preserve">                        'id3':$("input[name=id3]:checked").val(),</w:t>
-      </w:r>
-    </w:p>
-    <w:p>
-      <w:pPr>
-        <w:jc w:val="both"/>
-        <w:rPr>
-          <w:sz w:val="28"/>
-          <w:szCs w:val="28"/>
-        </w:rPr>
-      </w:pPr>
-      <w:r>
-        <w:rPr>
-          <w:sz w:val="28"/>
-          <w:szCs w:val="28"/>
-        </w:rPr>
-        <w:t xml:space="preserve">                        'id4':$("input[name=id4]:checked").val(),</w:t>
-      </w:r>
-    </w:p>
-    <w:p>
-      <w:pPr>
-        <w:jc w:val="both"/>
-        <w:rPr>
-          <w:sz w:val="28"/>
-          <w:szCs w:val="28"/>
-        </w:rPr>
-      </w:pPr>
-      <w:r>
-        <w:rPr>
-          <w:sz w:val="28"/>
-          <w:szCs w:val="28"/>
-        </w:rPr>
-        <w:t xml:space="preserve">                        'id5':$("input[name=id5]:checked").val(),</w:t>
-      </w:r>
-    </w:p>
-    <w:p>
-      <w:pPr>
-        <w:jc w:val="both"/>
-        <w:rPr>
-          <w:sz w:val="28"/>
-          <w:szCs w:val="28"/>
-        </w:rPr>
-      </w:pPr>
-      <w:r>
-        <w:rPr>
-          <w:sz w:val="28"/>
-          <w:szCs w:val="28"/>
-        </w:rPr>
-        <w:t xml:space="preserve">                        'id6':$("input[name=id6]:checked").val(),</w:t>
-      </w:r>
-    </w:p>
-    <w:p>
-      <w:pPr>
-        <w:jc w:val="both"/>
-        <w:rPr>
-          <w:sz w:val="28"/>
-          <w:szCs w:val="28"/>
-        </w:rPr>
-      </w:pPr>
-      <w:r>
-        <w:rPr>
-          <w:sz w:val="28"/>
-          <w:szCs w:val="28"/>
-        </w:rPr>
-        <w:t xml:space="preserve">                        'id7':$("input[name=id7]:checked").val(),</w:t>
-      </w:r>
-    </w:p>
-    <w:p>
-      <w:pPr>
-        <w:jc w:val="both"/>
-        <w:rPr>
-          <w:sz w:val="28"/>
-          <w:szCs w:val="28"/>
-        </w:rPr>
-      </w:pPr>
-      <w:r>
-        <w:rPr>
-          <w:sz w:val="28"/>
-          <w:szCs w:val="28"/>
-        </w:rPr>
-        <w:t xml:space="preserve">                        'id8':$("input[name=id8]:checked").val(),</w:t>
-      </w:r>
-    </w:p>
-    <w:p>
-      <w:pPr>
-        <w:jc w:val="both"/>
-        <w:rPr>
-          <w:sz w:val="28"/>
-          <w:szCs w:val="28"/>
-        </w:rPr>
-      </w:pPr>
-      <w:r>
-        <w:rPr>
-          <w:sz w:val="28"/>
-          <w:szCs w:val="28"/>
-        </w:rPr>
-        <w:t xml:space="preserve">                        'id9':$("input[name=id9]:checked").val(),</w:t>
-      </w:r>
-    </w:p>
-    <w:p>
-      <w:pPr>
-        <w:jc w:val="both"/>
-        <w:rPr>
-          <w:sz w:val="28"/>
-          <w:szCs w:val="28"/>
-        </w:rPr>
-      </w:pPr>
-      <w:r>
-        <w:rPr>
-          <w:sz w:val="28"/>
-          <w:szCs w:val="28"/>
-        </w:rPr>
-        <w:t xml:space="preserve">                        'id10':$("input[name=id10]:checked").val(),</w:t>
-      </w:r>
-    </w:p>
-    <w:p>
-      <w:pPr>
-        <w:jc w:val="both"/>
-        <w:rPr>
-          <w:sz w:val="28"/>
-          <w:szCs w:val="28"/>
-        </w:rPr>
-      </w:pPr>
-      <w:r>
-        <w:rPr>
-          <w:sz w:val="28"/>
-          <w:szCs w:val="28"/>
-        </w:rPr>
-        <w:t xml:space="preserve">                        'id11':$("input[name=id11]:checked").val(),</w:t>
-      </w:r>
-    </w:p>
-    <w:p>
-      <w:pPr>
-        <w:jc w:val="both"/>
-        <w:rPr>
-          <w:sz w:val="28"/>
-          <w:szCs w:val="28"/>
-        </w:rPr>
-      </w:pPr>
-      <w:r>
-        <w:rPr>
-          <w:sz w:val="28"/>
-          <w:szCs w:val="28"/>
-        </w:rPr>
-        <w:t xml:space="preserve">                        'id12':$("input[name=id12]:checked").val(),</w:t>
-      </w:r>
-    </w:p>
-    <w:p>
-      <w:pPr>
-        <w:jc w:val="both"/>
-        <w:rPr>
-          <w:sz w:val="28"/>
-          <w:szCs w:val="28"/>
-        </w:rPr>
-      </w:pPr>
-      <w:r>
-        <w:rPr>
-          <w:sz w:val="28"/>
-          <w:szCs w:val="28"/>
-        </w:rPr>
-        <w:t xml:space="preserve">                        'id13':$("input[name=id13]:checked").val(),</w:t>
-      </w:r>
-    </w:p>
-    <w:p>
-      <w:pPr>
-        <w:jc w:val="both"/>
-        <w:rPr>
-          <w:sz w:val="28"/>
-          <w:szCs w:val="28"/>
-        </w:rPr>
-      </w:pPr>
-      <w:r>
-        <w:rPr>
-          <w:sz w:val="28"/>
-          <w:szCs w:val="28"/>
-        </w:rPr>
-        <w:t xml:space="preserve">                        'id14':$("input[name=id14]:checked").val(),</w:t>
+        <w:t>console.log("hai")</w:t>
       </w:r>
     </w:p>
     <w:p>
@@ -5185,305 +5429,6 @@
           <w:szCs w:val="28"/>
         </w:rPr>
         <w:lastRenderedPageBreak/>
-        <w:t xml:space="preserve">                        'id15':$("input[name=id15]:checked").val(),</w:t>
-      </w:r>
-    </w:p>
-    <w:p>
-      <w:pPr>
-        <w:jc w:val="both"/>
-        <w:rPr>
-          <w:sz w:val="28"/>
-          <w:szCs w:val="28"/>
-        </w:rPr>
-      </w:pPr>
-      <w:r>
-        <w:rPr>
-          <w:sz w:val="28"/>
-          <w:szCs w:val="28"/>
-        </w:rPr>
-        <w:t xml:space="preserve">                        'id16':$("input[name=id16]:checked").val(),</w:t>
-      </w:r>
-    </w:p>
-    <w:p>
-      <w:pPr>
-        <w:jc w:val="both"/>
-        <w:rPr>
-          <w:sz w:val="28"/>
-          <w:szCs w:val="28"/>
-        </w:rPr>
-      </w:pPr>
-      <w:r>
-        <w:rPr>
-          <w:sz w:val="28"/>
-          <w:szCs w:val="28"/>
-        </w:rPr>
-        <w:t xml:space="preserve">                        'id17':$("input[name=id17]:checked").val(),</w:t>
-      </w:r>
-    </w:p>
-    <w:p>
-      <w:pPr>
-        <w:jc w:val="both"/>
-        <w:rPr>
-          <w:sz w:val="28"/>
-          <w:szCs w:val="28"/>
-        </w:rPr>
-      </w:pPr>
-      <w:r>
-        <w:rPr>
-          <w:sz w:val="28"/>
-          <w:szCs w:val="28"/>
-        </w:rPr>
-        <w:t xml:space="preserve">                        'id18':$("input[name=id18]:checked").val(),</w:t>
-      </w:r>
-    </w:p>
-    <w:p>
-      <w:pPr>
-        <w:jc w:val="both"/>
-        <w:rPr>
-          <w:sz w:val="28"/>
-          <w:szCs w:val="28"/>
-        </w:rPr>
-      </w:pPr>
-      <w:r>
-        <w:rPr>
-          <w:sz w:val="28"/>
-          <w:szCs w:val="28"/>
-        </w:rPr>
-        <w:t xml:space="preserve">                        'id19':$("input[name=id19]:checked").val(),</w:t>
-      </w:r>
-    </w:p>
-    <w:p>
-      <w:pPr>
-        <w:jc w:val="both"/>
-        <w:rPr>
-          <w:sz w:val="28"/>
-          <w:szCs w:val="28"/>
-        </w:rPr>
-      </w:pPr>
-      <w:r>
-        <w:rPr>
-          <w:sz w:val="28"/>
-          <w:szCs w:val="28"/>
-        </w:rPr>
-        <w:t xml:space="preserve">                        'id20':$("input[name=id20]:checked").val(),</w:t>
-      </w:r>
-    </w:p>
-    <w:p>
-      <w:pPr>
-        <w:jc w:val="both"/>
-        <w:rPr>
-          <w:sz w:val="28"/>
-          <w:szCs w:val="28"/>
-        </w:rPr>
-      </w:pPr>
-      <w:r>
-        <w:rPr>
-          <w:sz w:val="28"/>
-          <w:szCs w:val="28"/>
-        </w:rPr>
-        <w:t xml:space="preserve">                        'id21':$("input[name=id21]:checked").val()</w:t>
-      </w:r>
-    </w:p>
-    <w:p>
-      <w:pPr>
-        <w:jc w:val="both"/>
-        <w:rPr>
-          <w:sz w:val="28"/>
-          <w:szCs w:val="28"/>
-        </w:rPr>
-      </w:pPr>
-      <w:r>
-        <w:rPr>
-          <w:sz w:val="28"/>
-          <w:szCs w:val="28"/>
-        </w:rPr>
-        <w:t xml:space="preserve">              </w:t>
-      </w:r>
-      <w:r>
-        <w:rPr>
-          <w:sz w:val="28"/>
-          <w:szCs w:val="28"/>
-        </w:rPr>
-        <w:tab/>
-      </w:r>
-      <w:r>
-        <w:rPr>
-          <w:sz w:val="28"/>
-          <w:szCs w:val="28"/>
-        </w:rPr>
-        <w:tab/>
-      </w:r>
-      <w:r>
-        <w:rPr>
-          <w:sz w:val="28"/>
-          <w:szCs w:val="28"/>
-        </w:rPr>
-        <w:tab/>
-      </w:r>
-      <w:r>
-        <w:rPr>
-          <w:sz w:val="28"/>
-          <w:szCs w:val="28"/>
-        </w:rPr>
-        <w:tab/>
-        <w:t>};</w:t>
-      </w:r>
-    </w:p>
-    <w:p>
-      <w:pPr>
-        <w:jc w:val="both"/>
-        <w:rPr>
-          <w:sz w:val="28"/>
-          <w:szCs w:val="28"/>
-        </w:rPr>
-      </w:pPr>
-      <w:r>
-        <w:rPr>
-          <w:sz w:val="28"/>
-          <w:szCs w:val="28"/>
-        </w:rPr>
-        <w:t xml:space="preserve">              </w:t>
-      </w:r>
-      <w:r>
-        <w:rPr>
-          <w:sz w:val="28"/>
-          <w:szCs w:val="28"/>
-        </w:rPr>
-        <w:tab/>
-      </w:r>
-      <w:r>
-        <w:rPr>
-          <w:sz w:val="28"/>
-          <w:szCs w:val="28"/>
-        </w:rPr>
-        <w:tab/>
-      </w:r>
-      <w:r>
-        <w:rPr>
-          <w:sz w:val="28"/>
-          <w:szCs w:val="28"/>
-        </w:rPr>
-        <w:tab/>
-      </w:r>
-      <w:r>
-        <w:rPr>
-          <w:sz w:val="28"/>
-          <w:szCs w:val="28"/>
-        </w:rPr>
-        <w:tab/>
-        <w:t>console.log(formData);</w:t>
-      </w:r>
-    </w:p>
-    <w:p>
-      <w:pPr>
-        <w:jc w:val="both"/>
-        <w:rPr>
-          <w:sz w:val="28"/>
-          <w:szCs w:val="28"/>
-        </w:rPr>
-      </w:pPr>
-      <w:r>
-        <w:rPr>
-          <w:sz w:val="28"/>
-          <w:szCs w:val="28"/>
-        </w:rPr>
-        <w:t xml:space="preserve">              </w:t>
-      </w:r>
-      <w:r>
-        <w:rPr>
-          <w:sz w:val="28"/>
-          <w:szCs w:val="28"/>
-        </w:rPr>
-        <w:tab/>
-      </w:r>
-      <w:r>
-        <w:rPr>
-          <w:sz w:val="28"/>
-          <w:szCs w:val="28"/>
-        </w:rPr>
-        <w:tab/>
-      </w:r>
-      <w:r>
-        <w:rPr>
-          <w:sz w:val="28"/>
-          <w:szCs w:val="28"/>
-        </w:rPr>
-        <w:tab/>
-      </w:r>
-      <w:r>
-        <w:rPr>
-          <w:sz w:val="28"/>
-          <w:szCs w:val="28"/>
-        </w:rPr>
-        <w:tab/>
-        <w:t>$.post("http://localhost:7000/api/identify", formData, function(response) {</w:t>
-      </w:r>
-    </w:p>
-    <w:p>
-      <w:pPr>
-        <w:jc w:val="both"/>
-        <w:rPr>
-          <w:sz w:val="28"/>
-          <w:szCs w:val="28"/>
-        </w:rPr>
-      </w:pPr>
-      <w:r>
-        <w:rPr>
-          <w:sz w:val="28"/>
-          <w:szCs w:val="28"/>
-        </w:rPr>
-        <w:t xml:space="preserve">              </w:t>
-      </w:r>
-      <w:r>
-        <w:rPr>
-          <w:sz w:val="28"/>
-          <w:szCs w:val="28"/>
-        </w:rPr>
-        <w:tab/>
-      </w:r>
-      <w:r>
-        <w:rPr>
-          <w:sz w:val="28"/>
-          <w:szCs w:val="28"/>
-        </w:rPr>
-        <w:tab/>
-      </w:r>
-      <w:r>
-        <w:rPr>
-          <w:sz w:val="28"/>
-          <w:szCs w:val="28"/>
-        </w:rPr>
-        <w:tab/>
-      </w:r>
-      <w:r>
-        <w:rPr>
-          <w:sz w:val="28"/>
-          <w:szCs w:val="28"/>
-        </w:rPr>
-        <w:tab/>
-      </w:r>
-      <w:r>
-        <w:rPr>
-          <w:sz w:val="28"/>
-          <w:szCs w:val="28"/>
-        </w:rPr>
-        <w:tab/>
-        <w:t>console.log("hai")</w:t>
-      </w:r>
-    </w:p>
-    <w:p>
-      <w:pPr>
-        <w:jc w:val="both"/>
-        <w:rPr>
-          <w:sz w:val="28"/>
-          <w:szCs w:val="28"/>
-        </w:rPr>
-      </w:pPr>
-      <w:r>
-        <w:rPr>
-          <w:sz w:val="28"/>
-          <w:szCs w:val="28"/>
-        </w:rPr>
         <w:t xml:space="preserve">              </w:t>
       </w:r>
       <w:r>
@@ -5899,7 +5844,7 @@
                     <pic:cNvPicPr/>
                   </pic:nvPicPr>
                   <pic:blipFill>
-                    <a:blip r:embed="rId17"/>
+                    <a:blip r:embed="rId15"/>
                     <a:stretch>
                       <a:fillRect/>
                     </a:stretch>
@@ -6023,7 +5968,7 @@
                     <pic:cNvPicPr/>
                   </pic:nvPicPr>
                   <pic:blipFill>
-                    <a:blip r:embed="rId18"/>
+                    <a:blip r:embed="rId16"/>
                     <a:stretch>
                       <a:fillRect/>
                     </a:stretch>
@@ -7523,6 +7468,164 @@
             <wp:extent cx="5038725" cy="8496300"/>
             <wp:effectExtent l="0" t="0" r="9525" b="0"/>
             <wp:docPr id="20" name="Picture 20"/>
+            <wp:cNvGraphicFramePr>
+              <a:graphicFrameLocks xmlns:a="http://schemas.openxmlformats.org/drawingml/2006/main" noChangeAspect="1"/>
+            </wp:cNvGraphicFramePr>
+            <a:graphic xmlns:a="http://schemas.openxmlformats.org/drawingml/2006/main">
+              <a:graphicData uri="http://schemas.openxmlformats.org/drawingml/2006/picture">
+                <pic:pic xmlns:pic="http://schemas.openxmlformats.org/drawingml/2006/picture">
+                  <pic:nvPicPr>
+                    <pic:cNvPr id="1" name=""/>
+                    <pic:cNvPicPr/>
+                  </pic:nvPicPr>
+                  <pic:blipFill>
+                    <a:blip r:embed="rId17"/>
+                    <a:stretch>
+                      <a:fillRect/>
+                    </a:stretch>
+                  </pic:blipFill>
+                  <pic:spPr>
+                    <a:xfrm>
+                      <a:off x="0" y="0"/>
+                      <a:ext cx="5038725" cy="8496300"/>
+                    </a:xfrm>
+                    <a:prstGeom prst="rect">
+                      <a:avLst/>
+                    </a:prstGeom>
+                  </pic:spPr>
+                </pic:pic>
+              </a:graphicData>
+            </a:graphic>
+          </wp:inline>
+        </w:drawing>
+      </w:r>
+    </w:p>
+    <w:p>
+      <w:pPr>
+        <w:jc w:val="both"/>
+        <w:rPr>
+          <w:sz w:val="28"/>
+          <w:szCs w:val="28"/>
+        </w:rPr>
+      </w:pPr>
+    </w:p>
+    <w:p>
+      <w:pPr>
+        <w:jc w:val="both"/>
+        <w:rPr>
+          <w:sz w:val="28"/>
+          <w:szCs w:val="28"/>
+        </w:rPr>
+      </w:pPr>
+      <w:r>
+        <w:rPr>
+          <w:noProof/>
+        </w:rPr>
+        <w:drawing>
+          <wp:inline distT="0" distB="0" distL="0" distR="0" wp14:anchorId="22E5BEEC" wp14:editId="1B4EDC6A">
+            <wp:extent cx="5731510" cy="2443480"/>
+            <wp:effectExtent l="0" t="0" r="2540" b="0"/>
+            <wp:docPr id="32" name="Picture 32"/>
+            <wp:cNvGraphicFramePr>
+              <a:graphicFrameLocks xmlns:a="http://schemas.openxmlformats.org/drawingml/2006/main" noChangeAspect="1"/>
+            </wp:cNvGraphicFramePr>
+            <a:graphic xmlns:a="http://schemas.openxmlformats.org/drawingml/2006/main">
+              <a:graphicData uri="http://schemas.openxmlformats.org/drawingml/2006/picture">
+                <pic:pic xmlns:pic="http://schemas.openxmlformats.org/drawingml/2006/picture">
+                  <pic:nvPicPr>
+                    <pic:cNvPr id="1" name=""/>
+                    <pic:cNvPicPr/>
+                  </pic:nvPicPr>
+                  <pic:blipFill>
+                    <a:blip r:embed="rId18"/>
+                    <a:stretch>
+                      <a:fillRect/>
+                    </a:stretch>
+                  </pic:blipFill>
+                  <pic:spPr>
+                    <a:xfrm>
+                      <a:off x="0" y="0"/>
+                      <a:ext cx="5731510" cy="2443480"/>
+                    </a:xfrm>
+                    <a:prstGeom prst="rect">
+                      <a:avLst/>
+                    </a:prstGeom>
+                  </pic:spPr>
+                </pic:pic>
+              </a:graphicData>
+            </a:graphic>
+          </wp:inline>
+        </w:drawing>
+      </w:r>
+    </w:p>
+    <w:p>
+      <w:pPr>
+        <w:jc w:val="both"/>
+        <w:rPr>
+          <w:sz w:val="28"/>
+          <w:szCs w:val="28"/>
+        </w:rPr>
+      </w:pPr>
+      <w:r>
+        <w:rPr>
+          <w:sz w:val="28"/>
+          <w:szCs w:val="28"/>
+        </w:rPr>
+        <w:t xml:space="preserve">Then we have calculated the </w:t>
+      </w:r>
+      <w:r>
+        <w:rPr>
+          <w:sz w:val="28"/>
+          <w:szCs w:val="28"/>
+        </w:rPr>
+        <w:t>total weights and clientscore for each phase</w:t>
+      </w:r>
+      <w:r>
+        <w:rPr>
+          <w:sz w:val="28"/>
+          <w:szCs w:val="28"/>
+        </w:rPr>
+        <w:t>. Then we have</w:t>
+      </w:r>
+      <w:r>
+        <w:rPr>
+          <w:sz w:val="28"/>
+          <w:szCs w:val="28"/>
+        </w:rPr>
+        <w:t xml:space="preserve"> stored the data in database and</w:t>
+      </w:r>
+      <w:r>
+        <w:rPr>
+          <w:sz w:val="28"/>
+          <w:szCs w:val="28"/>
+        </w:rPr>
+        <w:t xml:space="preserve"> sent the data to the front end through an object by collecting the required data </w:t>
+      </w:r>
+      <w:r>
+        <w:rPr>
+          <w:sz w:val="28"/>
+          <w:szCs w:val="28"/>
+        </w:rPr>
+        <w:t>which is calculated for all the phases.</w:t>
+      </w:r>
+    </w:p>
+    <w:p>
+      <w:pPr>
+        <w:jc w:val="both"/>
+        <w:rPr>
+          <w:sz w:val="28"/>
+          <w:szCs w:val="28"/>
+        </w:rPr>
+      </w:pPr>
+      <w:r>
+        <w:rPr>
+          <w:noProof/>
+        </w:rPr>
+        <w:drawing>
+          <wp:inline distT="0" distB="0" distL="0" distR="0" wp14:anchorId="1313DD82" wp14:editId="32E22DEF">
+            <wp:extent cx="6111240" cy="2042160"/>
+            <wp:effectExtent l="0" t="0" r="3810" b="0"/>
+            <wp:docPr id="33" name="Picture 33"/>
             <wp:cNvGraphicFramePr>
               <a:graphicFrameLocks xmlns:a="http://schemas.openxmlformats.org/drawingml/2006/main" noChangeAspect="1"/>
             </wp:cNvGraphicFramePr>
@@ -7542,164 +7645,6 @@
                   <pic:spPr>
                     <a:xfrm>
                       <a:off x="0" y="0"/>
-                      <a:ext cx="5038725" cy="8496300"/>
-                    </a:xfrm>
-                    <a:prstGeom prst="rect">
-                      <a:avLst/>
-                    </a:prstGeom>
-                  </pic:spPr>
-                </pic:pic>
-              </a:graphicData>
-            </a:graphic>
-          </wp:inline>
-        </w:drawing>
-      </w:r>
-    </w:p>
-    <w:p>
-      <w:pPr>
-        <w:jc w:val="both"/>
-        <w:rPr>
-          <w:sz w:val="28"/>
-          <w:szCs w:val="28"/>
-        </w:rPr>
-      </w:pPr>
-    </w:p>
-    <w:p>
-      <w:pPr>
-        <w:jc w:val="both"/>
-        <w:rPr>
-          <w:sz w:val="28"/>
-          <w:szCs w:val="28"/>
-        </w:rPr>
-      </w:pPr>
-      <w:r>
-        <w:rPr>
-          <w:noProof/>
-        </w:rPr>
-        <w:drawing>
-          <wp:inline distT="0" distB="0" distL="0" distR="0" wp14:anchorId="22E5BEEC" wp14:editId="1B4EDC6A">
-            <wp:extent cx="5731510" cy="2443480"/>
-            <wp:effectExtent l="0" t="0" r="2540" b="0"/>
-            <wp:docPr id="32" name="Picture 32"/>
-            <wp:cNvGraphicFramePr>
-              <a:graphicFrameLocks xmlns:a="http://schemas.openxmlformats.org/drawingml/2006/main" noChangeAspect="1"/>
-            </wp:cNvGraphicFramePr>
-            <a:graphic xmlns:a="http://schemas.openxmlformats.org/drawingml/2006/main">
-              <a:graphicData uri="http://schemas.openxmlformats.org/drawingml/2006/picture">
-                <pic:pic xmlns:pic="http://schemas.openxmlformats.org/drawingml/2006/picture">
-                  <pic:nvPicPr>
-                    <pic:cNvPr id="1" name=""/>
-                    <pic:cNvPicPr/>
-                  </pic:nvPicPr>
-                  <pic:blipFill>
-                    <a:blip r:embed="rId20"/>
-                    <a:stretch>
-                      <a:fillRect/>
-                    </a:stretch>
-                  </pic:blipFill>
-                  <pic:spPr>
-                    <a:xfrm>
-                      <a:off x="0" y="0"/>
-                      <a:ext cx="5731510" cy="2443480"/>
-                    </a:xfrm>
-                    <a:prstGeom prst="rect">
-                      <a:avLst/>
-                    </a:prstGeom>
-                  </pic:spPr>
-                </pic:pic>
-              </a:graphicData>
-            </a:graphic>
-          </wp:inline>
-        </w:drawing>
-      </w:r>
-    </w:p>
-    <w:p>
-      <w:pPr>
-        <w:jc w:val="both"/>
-        <w:rPr>
-          <w:sz w:val="28"/>
-          <w:szCs w:val="28"/>
-        </w:rPr>
-      </w:pPr>
-      <w:r>
-        <w:rPr>
-          <w:sz w:val="28"/>
-          <w:szCs w:val="28"/>
-        </w:rPr>
-        <w:t xml:space="preserve">Then we have calculated the </w:t>
-      </w:r>
-      <w:r>
-        <w:rPr>
-          <w:sz w:val="28"/>
-          <w:szCs w:val="28"/>
-        </w:rPr>
-        <w:t>total weights and clientscore for each phase</w:t>
-      </w:r>
-      <w:r>
-        <w:rPr>
-          <w:sz w:val="28"/>
-          <w:szCs w:val="28"/>
-        </w:rPr>
-        <w:t>. Then we have</w:t>
-      </w:r>
-      <w:r>
-        <w:rPr>
-          <w:sz w:val="28"/>
-          <w:szCs w:val="28"/>
-        </w:rPr>
-        <w:t xml:space="preserve"> stored the data in database and</w:t>
-      </w:r>
-      <w:r>
-        <w:rPr>
-          <w:sz w:val="28"/>
-          <w:szCs w:val="28"/>
-        </w:rPr>
-        <w:t xml:space="preserve"> sent the data to the front end through an object by collecting the required data </w:t>
-      </w:r>
-      <w:r>
-        <w:rPr>
-          <w:sz w:val="28"/>
-          <w:szCs w:val="28"/>
-        </w:rPr>
-        <w:t>which is calculated for all the phases.</w:t>
-      </w:r>
-    </w:p>
-    <w:p>
-      <w:pPr>
-        <w:jc w:val="both"/>
-        <w:rPr>
-          <w:sz w:val="28"/>
-          <w:szCs w:val="28"/>
-        </w:rPr>
-      </w:pPr>
-      <w:r>
-        <w:rPr>
-          <w:noProof/>
-        </w:rPr>
-        <w:drawing>
-          <wp:inline distT="0" distB="0" distL="0" distR="0" wp14:anchorId="1313DD82" wp14:editId="32E22DEF">
-            <wp:extent cx="6111240" cy="2042160"/>
-            <wp:effectExtent l="0" t="0" r="3810" b="0"/>
-            <wp:docPr id="33" name="Picture 33"/>
-            <wp:cNvGraphicFramePr>
-              <a:graphicFrameLocks xmlns:a="http://schemas.openxmlformats.org/drawingml/2006/main" noChangeAspect="1"/>
-            </wp:cNvGraphicFramePr>
-            <a:graphic xmlns:a="http://schemas.openxmlformats.org/drawingml/2006/main">
-              <a:graphicData uri="http://schemas.openxmlformats.org/drawingml/2006/picture">
-                <pic:pic xmlns:pic="http://schemas.openxmlformats.org/drawingml/2006/picture">
-                  <pic:nvPicPr>
-                    <pic:cNvPr id="1" name=""/>
-                    <pic:cNvPicPr/>
-                  </pic:nvPicPr>
-                  <pic:blipFill>
-                    <a:blip r:embed="rId21"/>
-                    <a:stretch>
-                      <a:fillRect/>
-                    </a:stretch>
-                  </pic:blipFill>
-                  <pic:spPr>
-                    <a:xfrm>
-                      <a:off x="0" y="0"/>
                       <a:ext cx="6111240" cy="2042160"/>
                     </a:xfrm>
                     <a:prstGeom prst="rect">
@@ -7768,17 +7713,8 @@
           <w:sz w:val="28"/>
           <w:szCs w:val="28"/>
         </w:rPr>
-        <w:t xml:space="preserve"> </w:t>
-      </w:r>
-      <w:r>
-        <w:rPr>
-          <w:sz w:val="28"/>
-          <w:szCs w:val="28"/>
-        </w:rPr>
-        <w:t>in the frontend</w:t>
-      </w:r>
-      <w:bookmarkStart w:id="0" w:name="_GoBack"/>
-      <w:bookmarkEnd w:id="0"/>
+        <w:t xml:space="preserve"> in the frontend</w:t>
+      </w:r>
       <w:r>
         <w:rPr>
           <w:sz w:val="28"/>

</xml_diff>

<commit_message>
commit -m "changes applied"
</commit_message>
<xml_diff>
--- a/How To Start.docx
+++ b/How To Start.docx
@@ -146,25 +146,46 @@
         <w:ind w:firstLine="360"/>
         <w:jc w:val="both"/>
         <w:rPr>
-          <w:sz w:val="28"/>
-          <w:szCs w:val="28"/>
-        </w:rPr>
-      </w:pPr>
-      <w:r>
-        <w:rPr>
-          <w:sz w:val="28"/>
-          <w:szCs w:val="28"/>
-        </w:rPr>
-        <w:t>It shows</w:t>
-      </w:r>
-      <w:r>
-        <w:rPr>
           <w:b/>
           <w:bCs/>
           <w:sz w:val="28"/>
           <w:szCs w:val="28"/>
         </w:rPr>
+      </w:pPr>
+      <w:r>
+        <w:rPr>
+          <w:sz w:val="28"/>
+          <w:szCs w:val="28"/>
+        </w:rPr>
+        <w:t>It shows</w:t>
+      </w:r>
+      <w:r>
+        <w:rPr>
+          <w:b/>
+          <w:bCs/>
+          <w:sz w:val="28"/>
+          <w:szCs w:val="28"/>
+        </w:rPr>
         <w:t xml:space="preserve"> Server is running on port 7000</w:t>
+      </w:r>
+    </w:p>
+    <w:p>
+      <w:pPr>
+        <w:ind w:firstLine="360"/>
+        <w:jc w:val="both"/>
+        <w:rPr>
+          <w:sz w:val="28"/>
+          <w:szCs w:val="28"/>
+        </w:rPr>
+      </w:pPr>
+      <w:r>
+        <w:rPr>
+          <w:b/>
+          <w:bCs/>
+          <w:sz w:val="28"/>
+          <w:szCs w:val="28"/>
+        </w:rPr>
+        <w:t>MongoDB Connected</w:t>
       </w:r>
     </w:p>
     <w:p>
@@ -183,16 +204,16 @@
         <mc:AlternateContent>
           <mc:Choice Requires="wps">
             <w:drawing>
-              <wp:anchor distT="0" distB="0" distL="114300" distR="114300" simplePos="0" relativeHeight="251663360" behindDoc="0" locked="0" layoutInCell="1" allowOverlap="1" wp14:anchorId="71CEA7FA" wp14:editId="3E67C4A9">
+              <wp:anchor distT="0" distB="0" distL="114300" distR="114300" simplePos="0" relativeHeight="251663360" behindDoc="0" locked="0" layoutInCell="1" allowOverlap="1" wp14:anchorId="71CEA7FA" wp14:editId="5D6212B8">
                 <wp:simplePos x="0" y="0"/>
                 <wp:positionH relativeFrom="column">
                   <wp:posOffset>457200</wp:posOffset>
                 </wp:positionH>
                 <wp:positionV relativeFrom="paragraph">
-                  <wp:posOffset>675640</wp:posOffset>
+                  <wp:posOffset>974090</wp:posOffset>
                 </wp:positionV>
-                <wp:extent cx="1630680" cy="220980"/>
-                <wp:effectExtent l="0" t="0" r="26670" b="26670"/>
+                <wp:extent cx="2232660" cy="434340"/>
+                <wp:effectExtent l="0" t="0" r="15240" b="22860"/>
                 <wp:wrapNone/>
                 <wp:docPr id="17" name="Rectangle 17"/>
                 <wp:cNvGraphicFramePr/>
@@ -203,81 +224,7 @@
                       <wps:spPr>
                         <a:xfrm>
                           <a:off x="0" y="0"/>
-                          <a:ext cx="1630680" cy="220980"/>
-                        </a:xfrm>
-                        <a:prstGeom prst="rect">
-                          <a:avLst/>
-                        </a:prstGeom>
-                        <a:noFill/>
-                        <a:ln>
-                          <a:solidFill>
-                            <a:srgbClr val="FF0000"/>
-                          </a:solidFill>
-                        </a:ln>
-                      </wps:spPr>
-                      <wps:style>
-                        <a:lnRef idx="2">
-                          <a:schemeClr val="accent1">
-                            <a:shade val="50000"/>
-                          </a:schemeClr>
-                        </a:lnRef>
-                        <a:fillRef idx="1">
-                          <a:schemeClr val="accent1"/>
-                        </a:fillRef>
-                        <a:effectRef idx="0">
-                          <a:schemeClr val="accent1"/>
-                        </a:effectRef>
-                        <a:fontRef idx="minor">
-                          <a:schemeClr val="lt1"/>
-                        </a:fontRef>
-                      </wps:style>
-                      <wps:bodyPr rot="0" spcFirstLastPara="0" vertOverflow="overflow" horzOverflow="overflow" vert="horz" wrap="square" lIns="91440" tIns="45720" rIns="91440" bIns="45720" numCol="1" spcCol="0" rtlCol="0" fromWordArt="0" anchor="ctr" anchorCtr="0" forceAA="0" compatLnSpc="1">
-                        <a:prstTxWarp prst="textNoShape">
-                          <a:avLst/>
-                        </a:prstTxWarp>
-                        <a:noAutofit/>
-                      </wps:bodyPr>
-                    </wps:wsp>
-                  </a:graphicData>
-                </a:graphic>
-              </wp:anchor>
-            </w:drawing>
-          </mc:Choice>
-          <mc:Fallback>
-            <w:pict>
-              <v:rect w14:anchorId="7137EDF5" id="Rectangle 17" o:spid="_x0000_s1026" style="position:absolute;margin-left:36pt;margin-top:53.2pt;width:128.4pt;height:17.4pt;z-index:251663360;visibility:visible;mso-wrap-style:square;mso-wrap-distance-left:9pt;mso-wrap-distance-top:0;mso-wrap-distance-right:9pt;mso-wrap-distance-bottom:0;mso-position-horizontal:absolute;mso-position-horizontal-relative:text;mso-position-vertical:absolute;mso-position-vertical-relative:text;v-text-anchor:middle" o:gfxdata="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" filled="f" strokecolor="red" strokeweight="1pt"/>
-            </w:pict>
-          </mc:Fallback>
-        </mc:AlternateContent>
-      </w:r>
-      <w:r>
-        <w:rPr>
-          <w:noProof/>
-        </w:rPr>
-        <mc:AlternateContent>
-          <mc:Choice Requires="wps">
-            <w:drawing>
-              <wp:anchor distT="0" distB="0" distL="114300" distR="114300" simplePos="0" relativeHeight="251661312" behindDoc="0" locked="0" layoutInCell="1" allowOverlap="1" wp14:anchorId="20C159A3" wp14:editId="302DBEC3">
-                <wp:simplePos x="0" y="0"/>
-                <wp:positionH relativeFrom="column">
-                  <wp:posOffset>2712720</wp:posOffset>
-                </wp:positionH>
-                <wp:positionV relativeFrom="paragraph">
-                  <wp:posOffset>477520</wp:posOffset>
-                </wp:positionV>
-                <wp:extent cx="518160" cy="251460"/>
-                <wp:effectExtent l="0" t="0" r="15240" b="15240"/>
-                <wp:wrapNone/>
-                <wp:docPr id="14" name="Rectangle 14"/>
-                <wp:cNvGraphicFramePr/>
-                <a:graphic xmlns:a="http://schemas.openxmlformats.org/drawingml/2006/main">
-                  <a:graphicData uri="http://schemas.microsoft.com/office/word/2010/wordprocessingShape">
-                    <wps:wsp>
-                      <wps:cNvSpPr/>
-                      <wps:spPr>
-                        <a:xfrm>
-                          <a:off x="0" y="0"/>
-                          <a:ext cx="518160" cy="251460"/>
+                          <a:ext cx="2232660" cy="434340"/>
                         </a:xfrm>
                         <a:prstGeom prst="rect">
                           <a:avLst/>
@@ -325,7 +272,7 @@
           </mc:Choice>
           <mc:Fallback>
             <w:pict>
-              <v:rect w14:anchorId="594799B2" id="Rectangle 14" o:spid="_x0000_s1026" style="position:absolute;margin-left:213.6pt;margin-top:37.6pt;width:40.8pt;height:19.8pt;z-index:251661312;visibility:visible;mso-wrap-style:square;mso-width-percent:0;mso-height-percent:0;mso-wrap-distance-left:9pt;mso-wrap-distance-top:0;mso-wrap-distance-right:9pt;mso-wrap-distance-bottom:0;mso-position-horizontal:absolute;mso-position-horizontal-relative:text;mso-position-vertical:absolute;mso-position-vertical-relative:text;mso-width-percent:0;mso-height-percent:0;mso-width-relative:margin;mso-height-relative:margin;v-text-anchor:middle" o:gfxdata="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" filled="f" strokecolor="red" strokeweight="1pt"/>
+              <v:rect w14:anchorId="5128C40E" id="Rectangle 17" o:spid="_x0000_s1026" style="position:absolute;margin-left:36pt;margin-top:76.7pt;width:175.8pt;height:34.2pt;z-index:251663360;visibility:visible;mso-wrap-style:square;mso-width-percent:0;mso-height-percent:0;mso-wrap-distance-left:9pt;mso-wrap-distance-top:0;mso-wrap-distance-right:9pt;mso-wrap-distance-bottom:0;mso-position-horizontal:absolute;mso-position-horizontal-relative:text;mso-position-vertical:absolute;mso-position-vertical-relative:text;mso-width-percent:0;mso-height-percent:0;mso-width-relative:margin;mso-height-relative:margin;v-text-anchor:middle" o:gfxdata="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" filled="f" strokecolor="red" strokeweight="1pt"/>
             </w:pict>
           </mc:Fallback>
         </mc:AlternateContent>
@@ -334,11 +281,91 @@
         <w:rPr>
           <w:noProof/>
         </w:rPr>
+        <mc:AlternateContent>
+          <mc:Choice Requires="wps">
+            <w:drawing>
+              <wp:anchor distT="0" distB="0" distL="114300" distR="114300" simplePos="0" relativeHeight="251661312" behindDoc="0" locked="0" layoutInCell="1" allowOverlap="1" wp14:anchorId="20C159A3" wp14:editId="7EAC144A">
+                <wp:simplePos x="0" y="0"/>
+                <wp:positionH relativeFrom="column">
+                  <wp:posOffset>5059680</wp:posOffset>
+                </wp:positionH>
+                <wp:positionV relativeFrom="paragraph">
+                  <wp:posOffset>745490</wp:posOffset>
+                </wp:positionV>
+                <wp:extent cx="701040" cy="251460"/>
+                <wp:effectExtent l="0" t="0" r="22860" b="15240"/>
+                <wp:wrapNone/>
+                <wp:docPr id="14" name="Rectangle 14"/>
+                <wp:cNvGraphicFramePr/>
+                <a:graphic xmlns:a="http://schemas.openxmlformats.org/drawingml/2006/main">
+                  <a:graphicData uri="http://schemas.microsoft.com/office/word/2010/wordprocessingShape">
+                    <wps:wsp>
+                      <wps:cNvSpPr/>
+                      <wps:spPr>
+                        <a:xfrm>
+                          <a:off x="0" y="0"/>
+                          <a:ext cx="701040" cy="251460"/>
+                        </a:xfrm>
+                        <a:prstGeom prst="rect">
+                          <a:avLst/>
+                        </a:prstGeom>
+                        <a:noFill/>
+                        <a:ln>
+                          <a:solidFill>
+                            <a:srgbClr val="FF0000"/>
+                          </a:solidFill>
+                        </a:ln>
+                      </wps:spPr>
+                      <wps:style>
+                        <a:lnRef idx="2">
+                          <a:schemeClr val="accent1">
+                            <a:shade val="50000"/>
+                          </a:schemeClr>
+                        </a:lnRef>
+                        <a:fillRef idx="1">
+                          <a:schemeClr val="accent1"/>
+                        </a:fillRef>
+                        <a:effectRef idx="0">
+                          <a:schemeClr val="accent1"/>
+                        </a:effectRef>
+                        <a:fontRef idx="minor">
+                          <a:schemeClr val="lt1"/>
+                        </a:fontRef>
+                      </wps:style>
+                      <wps:bodyPr rot="0" spcFirstLastPara="0" vertOverflow="overflow" horzOverflow="overflow" vert="horz" wrap="square" lIns="91440" tIns="45720" rIns="91440" bIns="45720" numCol="1" spcCol="0" rtlCol="0" fromWordArt="0" anchor="ctr" anchorCtr="0" forceAA="0" compatLnSpc="1">
+                        <a:prstTxWarp prst="textNoShape">
+                          <a:avLst/>
+                        </a:prstTxWarp>
+                        <a:noAutofit/>
+                      </wps:bodyPr>
+                    </wps:wsp>
+                  </a:graphicData>
+                </a:graphic>
+                <wp14:sizeRelH relativeFrom="margin">
+                  <wp14:pctWidth>0</wp14:pctWidth>
+                </wp14:sizeRelH>
+                <wp14:sizeRelV relativeFrom="margin">
+                  <wp14:pctHeight>0</wp14:pctHeight>
+                </wp14:sizeRelV>
+              </wp:anchor>
+            </w:drawing>
+          </mc:Choice>
+          <mc:Fallback>
+            <w:pict>
+              <v:rect w14:anchorId="787E2061" id="Rectangle 14" o:spid="_x0000_s1026" style="position:absolute;margin-left:398.4pt;margin-top:58.7pt;width:55.2pt;height:19.8pt;z-index:251661312;visibility:visible;mso-wrap-style:square;mso-width-percent:0;mso-height-percent:0;mso-wrap-distance-left:9pt;mso-wrap-distance-top:0;mso-wrap-distance-right:9pt;mso-wrap-distance-bottom:0;mso-position-horizontal:absolute;mso-position-horizontal-relative:text;mso-position-vertical:absolute;mso-position-vertical-relative:text;mso-width-percent:0;mso-height-percent:0;mso-width-relative:margin;mso-height-relative:margin;v-text-anchor:middle" o:gfxdata="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" filled="f" strokecolor="red" strokeweight="1pt"/>
+            </w:pict>
+          </mc:Fallback>
+        </mc:AlternateContent>
+      </w:r>
+      <w:r>
+        <w:rPr>
+          <w:noProof/>
+        </w:rPr>
         <w:drawing>
-          <wp:inline distT="0" distB="0" distL="0" distR="0" wp14:anchorId="1C1B1EDE" wp14:editId="53B6831D">
-            <wp:extent cx="5806440" cy="2278380"/>
-            <wp:effectExtent l="0" t="0" r="3810" b="7620"/>
-            <wp:docPr id="12" name="Picture 12"/>
+          <wp:inline distT="0" distB="0" distL="0" distR="0" wp14:anchorId="7FD1AD69" wp14:editId="7CC7CE06">
+            <wp:extent cx="5731510" cy="1774190"/>
+            <wp:effectExtent l="0" t="0" r="2540" b="0"/>
+            <wp:docPr id="4" name="Picture 4"/>
             <wp:cNvGraphicFramePr>
               <a:graphicFrameLocks xmlns:a="http://schemas.openxmlformats.org/drawingml/2006/main" noChangeAspect="1"/>
             </wp:cNvGraphicFramePr>
@@ -358,7 +385,7 @@
                   <pic:spPr>
                     <a:xfrm>
                       <a:off x="0" y="0"/>
-                      <a:ext cx="5806440" cy="2278380"/>
+                      <a:ext cx="5731510" cy="1774190"/>
                     </a:xfrm>
                     <a:prstGeom prst="rect">
                       <a:avLst/>
@@ -391,39 +418,18 @@
         </w:rPr>
         <w:t xml:space="preserve">Run the application in the url of the browser( like chrome browser, fire fox, Internet Explorer etc) by typing as </w:t>
       </w:r>
-      <w:r>
-        <w:rPr>
-          <w:b/>
-          <w:bCs/>
-          <w:sz w:val="28"/>
-          <w:szCs w:val="28"/>
-        </w:rPr>
-        <w:t>localhost:7000/</w:t>
-      </w:r>
-      <w:r>
-        <w:rPr>
-          <w:b/>
-          <w:bCs/>
-          <w:sz w:val="28"/>
-          <w:szCs w:val="28"/>
-        </w:rPr>
-        <w:t>signup</w:t>
-      </w:r>
+      <w:hyperlink r:id="rId6" w:history="1">
+        <w:r>
+          <w:rPr>
+            <w:rStyle w:val="Hyperlink"/>
+          </w:rPr>
+          <w:t>http://localhost:7000/users/login</w:t>
+        </w:r>
+      </w:hyperlink>
     </w:p>
     <w:p>
       <w:pPr>
         <w:pStyle w:val="ListParagraph"/>
-        <w:ind w:left="360"/>
-        <w:jc w:val="both"/>
-        <w:rPr>
-          <w:sz w:val="28"/>
-          <w:szCs w:val="28"/>
-        </w:rPr>
-      </w:pPr>
-    </w:p>
-    <w:p>
-      <w:pPr>
-        <w:pStyle w:val="ListParagraph"/>
         <w:jc w:val="both"/>
         <w:rPr>
           <w:sz w:val="28"/>
@@ -434,7 +440,6 @@
         <w:rPr>
           <w:noProof/>
         </w:rPr>
-        <w:lastRenderedPageBreak/>
         <mc:AlternateContent>
           <mc:Choice Requires="wps">
             <w:drawing>
@@ -531,7 +536,7 @@
                     <pic:cNvPicPr/>
                   </pic:nvPicPr>
                   <pic:blipFill>
-                    <a:blip r:embed="rId6"/>
+                    <a:blip r:embed="rId7"/>
                     <a:stretch>
                       <a:fillRect/>
                     </a:stretch>
@@ -566,6 +571,7 @@
           <w:sz w:val="28"/>
           <w:szCs w:val="28"/>
         </w:rPr>
+        <w:lastRenderedPageBreak/>
         <w:t xml:space="preserve">Provide email and password and click on signup. Then you will be navigated to </w:t>
       </w:r>
       <w:r>
@@ -627,7 +633,6 @@
         <w:rPr>
           <w:noProof/>
         </w:rPr>
-        <w:lastRenderedPageBreak/>
         <mc:AlternateContent>
           <mc:Choice Requires="wps">
             <w:drawing>
@@ -718,7 +723,7 @@
                     <pic:cNvPicPr/>
                   </pic:nvPicPr>
                   <pic:blipFill>
-                    <a:blip r:embed="rId7"/>
+                    <a:blip r:embed="rId8"/>
                     <a:stretch>
                       <a:fillRect/>
                     </a:stretch>
@@ -794,6 +799,7 @@
         <w:rPr>
           <w:noProof/>
         </w:rPr>
+        <w:lastRenderedPageBreak/>
         <mc:AlternateContent>
           <mc:Choice Requires="wps">
             <w:drawing>
@@ -890,7 +896,7 @@
                     <pic:cNvPicPr/>
                   </pic:nvPicPr>
                   <pic:blipFill>
-                    <a:blip r:embed="rId8"/>
+                    <a:blip r:embed="rId9"/>
                     <a:stretch>
                       <a:fillRect/>
                     </a:stretch>
@@ -999,7 +1005,6 @@
           <w:sz w:val="28"/>
           <w:szCs w:val="28"/>
         </w:rPr>
-        <w:lastRenderedPageBreak/>
         <w:t>Click on identify to start the assessment.</w:t>
       </w:r>
     </w:p>
@@ -1126,7 +1131,7 @@
                     <pic:cNvPicPr/>
                   </pic:nvPicPr>
                   <pic:blipFill>
-                    <a:blip r:embed="rId9"/>
+                    <a:blip r:embed="rId10"/>
                     <a:stretch>
                       <a:fillRect/>
                     </a:stretch>
@@ -1185,6 +1190,7 @@
           <w:sz w:val="28"/>
           <w:szCs w:val="28"/>
         </w:rPr>
+        <w:lastRenderedPageBreak/>
         <w:t>Then you will be taken identify phase assessment.</w:t>
       </w:r>
     </w:p>
@@ -1227,7 +1233,7 @@
                     <pic:cNvPicPr/>
                   </pic:nvPicPr>
                   <pic:blipFill>
-                    <a:blip r:embed="rId10"/>
+                    <a:blip r:embed="rId11"/>
                     <a:stretch>
                       <a:fillRect/>
                     </a:stretch>
@@ -1266,7 +1272,6 @@
           <w:sz w:val="28"/>
           <w:szCs w:val="28"/>
         </w:rPr>
-        <w:lastRenderedPageBreak/>
         <w:t>Select the option for each question</w:t>
       </w:r>
       <w:r>
@@ -1473,13 +1478,14 @@
         <w:rPr>
           <w:noProof/>
         </w:rPr>
+        <w:lastRenderedPageBreak/>
         <mc:AlternateContent>
           <mc:Choice Requires="wps">
             <w:drawing>
-              <wp:anchor distT="0" distB="0" distL="114300" distR="114300" simplePos="0" relativeHeight="251673600" behindDoc="0" locked="0" layoutInCell="1" allowOverlap="1" wp14:anchorId="688F8A50" wp14:editId="106897D1">
+              <wp:anchor distT="0" distB="0" distL="114300" distR="114300" simplePos="0" relativeHeight="251673600" behindDoc="0" locked="0" layoutInCell="1" allowOverlap="1" wp14:anchorId="688F8A50" wp14:editId="6FCC02BF">
                 <wp:simplePos x="0" y="0"/>
                 <wp:positionH relativeFrom="column">
-                  <wp:posOffset>2423160</wp:posOffset>
+                  <wp:posOffset>2385060</wp:posOffset>
                 </wp:positionH>
                 <wp:positionV relativeFrom="paragraph">
                   <wp:posOffset>2141855</wp:posOffset>
@@ -1538,7 +1544,7 @@
           </mc:Choice>
           <mc:Fallback>
             <w:pict>
-              <v:rect w14:anchorId="28E248B7" id="Rectangle 19" o:spid="_x0000_s1026" style="position:absolute;margin-left:190.8pt;margin-top:168.65pt;width:41.4pt;height:13.2pt;z-index:251673600;visibility:visible;mso-wrap-style:square;mso-wrap-distance-left:9pt;mso-wrap-distance-top:0;mso-wrap-distance-right:9pt;mso-wrap-distance-bottom:0;mso-position-horizontal:absolute;mso-position-horizontal-relative:text;mso-position-vertical:absolute;mso-position-vertical-relative:text;v-text-anchor:middle" o:gfxdata="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" filled="f" strokecolor="red" strokeweight="1pt"/>
+              <v:rect w14:anchorId="3364D7AA" id="Rectangle 19" o:spid="_x0000_s1026" style="position:absolute;margin-left:187.8pt;margin-top:168.65pt;width:41.4pt;height:13.2pt;z-index:251673600;visibility:visible;mso-wrap-style:square;mso-wrap-distance-left:9pt;mso-wrap-distance-top:0;mso-wrap-distance-right:9pt;mso-wrap-distance-bottom:0;mso-position-horizontal:absolute;mso-position-horizontal-relative:text;mso-position-vertical:absolute;mso-position-vertical-relative:text;v-text-anchor:middle" o:gfxdata="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" filled="f" strokecolor="red" strokeweight="1pt"/>
             </w:pict>
           </mc:Fallback>
         </mc:AlternateContent>
@@ -1548,10 +1554,10 @@
           <w:noProof/>
         </w:rPr>
         <w:drawing>
-          <wp:inline distT="0" distB="0" distL="0" distR="0" wp14:anchorId="7A1916E0" wp14:editId="5B8AB1EF">
-            <wp:extent cx="5731510" cy="3093085"/>
-            <wp:effectExtent l="0" t="0" r="2540" b="0"/>
-            <wp:docPr id="23" name="Picture 23"/>
+          <wp:inline distT="0" distB="0" distL="0" distR="0" wp14:anchorId="48997274" wp14:editId="2CBB9284">
+            <wp:extent cx="5731510" cy="3078480"/>
+            <wp:effectExtent l="0" t="0" r="2540" b="7620"/>
+            <wp:docPr id="5" name="Picture 5"/>
             <wp:cNvGraphicFramePr>
               <a:graphicFrameLocks xmlns:a="http://schemas.openxmlformats.org/drawingml/2006/main" noChangeAspect="1"/>
             </wp:cNvGraphicFramePr>
@@ -1559,23 +1565,36 @@
               <a:graphicData uri="http://schemas.openxmlformats.org/drawingml/2006/picture">
                 <pic:pic xmlns:pic="http://schemas.openxmlformats.org/drawingml/2006/picture">
                   <pic:nvPicPr>
-                    <pic:cNvPr id="1" name=""/>
-                    <pic:cNvPicPr/>
+                    <pic:cNvPr id="0" name="Picture 1"/>
+                    <pic:cNvPicPr>
+                      <a:picLocks noChangeAspect="1" noChangeArrowheads="1"/>
+                    </pic:cNvPicPr>
                   </pic:nvPicPr>
                   <pic:blipFill>
-                    <a:blip r:embed="rId11"/>
+                    <a:blip r:embed="rId12" cstate="print">
+                      <a:extLst>
+                        <a:ext uri="{28A0092B-C50C-407E-A947-70E740481C1C}">
+                          <a14:useLocalDpi xmlns:a14="http://schemas.microsoft.com/office/drawing/2010/main" val="0"/>
+                        </a:ext>
+                      </a:extLst>
+                    </a:blip>
+                    <a:srcRect/>
                     <a:stretch>
                       <a:fillRect/>
                     </a:stretch>
                   </pic:blipFill>
-                  <pic:spPr>
+                  <pic:spPr bwMode="auto">
                     <a:xfrm>
                       <a:off x="0" y="0"/>
-                      <a:ext cx="5731510" cy="3093085"/>
+                      <a:ext cx="5731510" cy="3078480"/>
                     </a:xfrm>
                     <a:prstGeom prst="rect">
                       <a:avLst/>
                     </a:prstGeom>
+                    <a:noFill/>
+                    <a:ln>
+                      <a:noFill/>
+                    </a:ln>
                   </pic:spPr>
                 </pic:pic>
               </a:graphicData>
@@ -1609,12 +1628,11 @@
         <w:rPr>
           <w:noProof/>
         </w:rPr>
-        <w:lastRenderedPageBreak/>
         <w:drawing>
-          <wp:inline distT="0" distB="0" distL="0" distR="0" wp14:anchorId="35B73C44" wp14:editId="5200C02F">
-            <wp:extent cx="5731510" cy="3150235"/>
-            <wp:effectExtent l="0" t="0" r="2540" b="0"/>
-            <wp:docPr id="24" name="Picture 24"/>
+          <wp:inline distT="0" distB="0" distL="0" distR="0" wp14:anchorId="012AF0B1" wp14:editId="296A63BD">
+            <wp:extent cx="5731510" cy="3080385"/>
+            <wp:effectExtent l="0" t="0" r="2540" b="5715"/>
+            <wp:docPr id="6" name="Picture 6"/>
             <wp:cNvGraphicFramePr>
               <a:graphicFrameLocks xmlns:a="http://schemas.openxmlformats.org/drawingml/2006/main" noChangeAspect="1"/>
             </wp:cNvGraphicFramePr>
@@ -1622,23 +1640,36 @@
               <a:graphicData uri="http://schemas.openxmlformats.org/drawingml/2006/picture">
                 <pic:pic xmlns:pic="http://schemas.openxmlformats.org/drawingml/2006/picture">
                   <pic:nvPicPr>
-                    <pic:cNvPr id="1" name=""/>
-                    <pic:cNvPicPr/>
+                    <pic:cNvPr id="0" name="Picture 3"/>
+                    <pic:cNvPicPr>
+                      <a:picLocks noChangeAspect="1" noChangeArrowheads="1"/>
+                    </pic:cNvPicPr>
                   </pic:nvPicPr>
                   <pic:blipFill>
-                    <a:blip r:embed="rId12"/>
+                    <a:blip r:embed="rId13" cstate="print">
+                      <a:extLst>
+                        <a:ext uri="{28A0092B-C50C-407E-A947-70E740481C1C}">
+                          <a14:useLocalDpi xmlns:a14="http://schemas.microsoft.com/office/drawing/2010/main" val="0"/>
+                        </a:ext>
+                      </a:extLst>
+                    </a:blip>
+                    <a:srcRect/>
                     <a:stretch>
                       <a:fillRect/>
                     </a:stretch>
                   </pic:blipFill>
-                  <pic:spPr>
+                  <pic:spPr bwMode="auto">
                     <a:xfrm>
                       <a:off x="0" y="0"/>
-                      <a:ext cx="5731510" cy="3150235"/>
+                      <a:ext cx="5731510" cy="3080385"/>
                     </a:xfrm>
                     <a:prstGeom prst="rect">
                       <a:avLst/>
                     </a:prstGeom>
+                    <a:noFill/>
+                    <a:ln>
+                      <a:noFill/>
+                    </a:ln>
                   </pic:spPr>
                 </pic:pic>
               </a:graphicData>
@@ -1646,6 +1677,8 @@
           </wp:inline>
         </w:drawing>
       </w:r>
+      <w:bookmarkStart w:id="0" w:name="_GoBack"/>
+      <w:bookmarkEnd w:id="0"/>
     </w:p>
     <w:p>
       <w:pPr>
@@ -1745,6 +1778,7 @@
         <w:rPr>
           <w:noProof/>
         </w:rPr>
+        <w:lastRenderedPageBreak/>
         <w:drawing>
           <wp:inline distT="0" distB="0" distL="0" distR="0" wp14:anchorId="6E15DE56" wp14:editId="031984F9">
             <wp:extent cx="5731510" cy="3080385"/>
@@ -1761,7 +1795,7 @@
                     <pic:cNvPicPr/>
                   </pic:nvPicPr>
                   <pic:blipFill>
-                    <a:blip r:embed="rId13"/>
+                    <a:blip r:embed="rId14"/>
                     <a:stretch>
                       <a:fillRect/>
                     </a:stretch>
@@ -1861,7 +1895,6 @@
           <w:sz w:val="28"/>
           <w:szCs w:val="28"/>
         </w:rPr>
-        <w:lastRenderedPageBreak/>
         <w:t>Click on arrow pointing downwards(left of Luxing Squad) on the top navigation bar and click on sign out to sign out of the application.</w:t>
       </w:r>
     </w:p>
@@ -2062,10 +2095,38 @@
           <w:sz w:val="28"/>
           <w:szCs w:val="28"/>
         </w:rPr>
-        <w:t xml:space="preserve"> passport.js(in config),  User.js, identifyschema.js, protectschema.js, detectshema.js, respondschema.js, recoverschema.js and recommendations.js(in models)</w:t>
-      </w:r>
-      <w:bookmarkStart w:id="0" w:name="_GoBack"/>
-      <w:bookmarkEnd w:id="0"/>
+        <w:t xml:space="preserve"> passport.js(in config),  User.js, identifyschema.js, protectschema.js, detectshema.js, respondschema.js, recoverschema.js and recommendations.js(in models))</w:t>
+      </w:r>
+      <w:r>
+        <w:rPr>
+          <w:sz w:val="28"/>
+          <w:szCs w:val="28"/>
+        </w:rPr>
+        <w:t xml:space="preserve"> </w:t>
+      </w:r>
+      <w:r>
+        <w:rPr>
+          <w:sz w:val="28"/>
+          <w:szCs w:val="28"/>
+        </w:rPr>
+        <w:t>.</w:t>
+      </w:r>
+    </w:p>
+    <w:p>
+      <w:pPr>
+        <w:jc w:val="both"/>
+        <w:rPr>
+          <w:sz w:val="28"/>
+          <w:szCs w:val="28"/>
+        </w:rPr>
+      </w:pPr>
+      <w:r>
+        <w:rPr>
+          <w:sz w:val="28"/>
+          <w:szCs w:val="28"/>
+        </w:rPr>
+        <w:t xml:space="preserve">We used </w:t>
+      </w:r>
       <w:r>
         <w:rPr>
           <w:b/>
@@ -2073,21 +2134,14 @@
           <w:sz w:val="28"/>
           <w:szCs w:val="28"/>
         </w:rPr>
-        <w:t>)</w:t>
-      </w:r>
-      <w:r>
-        <w:rPr>
-          <w:sz w:val="28"/>
-          <w:szCs w:val="28"/>
-        </w:rPr>
-        <w:t xml:space="preserve"> </w:t>
-      </w:r>
-      <w:r>
-        <w:rPr>
-          <w:sz w:val="28"/>
-          <w:szCs w:val="28"/>
-        </w:rPr>
-        <w:t>.</w:t>
+        <w:t>Node.js</w:t>
+      </w:r>
+      <w:r>
+        <w:rPr>
+          <w:sz w:val="28"/>
+          <w:szCs w:val="28"/>
+        </w:rPr>
+        <w:t xml:space="preserve"> as the server.</w:t>
       </w:r>
     </w:p>
     <w:p>
@@ -2112,30 +2166,7 @@
           <w:sz w:val="28"/>
           <w:szCs w:val="28"/>
         </w:rPr>
-        <w:t>Node.js</w:t>
-      </w:r>
-      <w:r>
-        <w:rPr>
-          <w:sz w:val="28"/>
-          <w:szCs w:val="28"/>
-        </w:rPr>
-        <w:t xml:space="preserve"> as the server.</w:t>
-      </w:r>
-    </w:p>
-    <w:p>
-      <w:pPr>
-        <w:jc w:val="both"/>
-        <w:rPr>
-          <w:sz w:val="28"/>
-          <w:szCs w:val="28"/>
-        </w:rPr>
-      </w:pPr>
-      <w:r>
-        <w:rPr>
-          <w:sz w:val="28"/>
-          <w:szCs w:val="28"/>
-        </w:rPr>
-        <w:t xml:space="preserve">We used </w:t>
+        <w:t>expres</w:t>
       </w:r>
       <w:r>
         <w:rPr>
@@ -2144,7 +2175,30 @@
           <w:sz w:val="28"/>
           <w:szCs w:val="28"/>
         </w:rPr>
-        <w:t>expres</w:t>
+        <w:t>s.js</w:t>
+      </w:r>
+      <w:r>
+        <w:rPr>
+          <w:sz w:val="28"/>
+          <w:szCs w:val="28"/>
+        </w:rPr>
+        <w:t xml:space="preserve"> as middleware.</w:t>
+      </w:r>
+    </w:p>
+    <w:p>
+      <w:pPr>
+        <w:jc w:val="both"/>
+        <w:rPr>
+          <w:sz w:val="28"/>
+          <w:szCs w:val="28"/>
+        </w:rPr>
+      </w:pPr>
+      <w:r>
+        <w:rPr>
+          <w:sz w:val="28"/>
+          <w:szCs w:val="28"/>
+        </w:rPr>
+        <w:t xml:space="preserve">We used </w:t>
       </w:r>
       <w:r>
         <w:rPr>
@@ -2153,30 +2207,7 @@
           <w:sz w:val="28"/>
           <w:szCs w:val="28"/>
         </w:rPr>
-        <w:t>s.js</w:t>
-      </w:r>
-      <w:r>
-        <w:rPr>
-          <w:sz w:val="28"/>
-          <w:szCs w:val="28"/>
-        </w:rPr>
-        <w:t xml:space="preserve"> as middleware.</w:t>
-      </w:r>
-    </w:p>
-    <w:p>
-      <w:pPr>
-        <w:jc w:val="both"/>
-        <w:rPr>
-          <w:sz w:val="28"/>
-          <w:szCs w:val="28"/>
-        </w:rPr>
-      </w:pPr>
-      <w:r>
-        <w:rPr>
-          <w:sz w:val="28"/>
-          <w:szCs w:val="28"/>
-        </w:rPr>
-        <w:t xml:space="preserve">We used </w:t>
+        <w:t xml:space="preserve">cloud </w:t>
       </w:r>
       <w:r>
         <w:rPr>
@@ -2185,7 +2216,7 @@
           <w:sz w:val="28"/>
           <w:szCs w:val="28"/>
         </w:rPr>
-        <w:t xml:space="preserve">cloud </w:t>
+        <w:t>mongodb</w:t>
       </w:r>
       <w:r>
         <w:rPr>
@@ -2194,7 +2225,7 @@
           <w:sz w:val="28"/>
           <w:szCs w:val="28"/>
         </w:rPr>
-        <w:t>mongodb</w:t>
+        <w:t xml:space="preserve"> atlas</w:t>
       </w:r>
       <w:r>
         <w:rPr>
@@ -2203,37 +2234,82 @@
           <w:sz w:val="28"/>
           <w:szCs w:val="28"/>
         </w:rPr>
-        <w:t xml:space="preserve"> atlas</w:t>
-      </w:r>
-      <w:r>
+        <w:t xml:space="preserve"> </w:t>
+      </w:r>
+      <w:r>
+        <w:rPr>
+          <w:sz w:val="28"/>
+          <w:szCs w:val="28"/>
+        </w:rPr>
+        <w:t>as the database.</w:t>
+      </w:r>
+    </w:p>
+    <w:p>
+      <w:pPr>
+        <w:jc w:val="both"/>
         <w:rPr>
           <w:b/>
           <w:bCs/>
           <w:sz w:val="28"/>
           <w:szCs w:val="28"/>
         </w:rPr>
-        <w:t xml:space="preserve"> </w:t>
-      </w:r>
-      <w:r>
-        <w:rPr>
-          <w:sz w:val="28"/>
-          <w:szCs w:val="28"/>
-        </w:rPr>
-        <w:t>as the database.</w:t>
-      </w:r>
-    </w:p>
-    <w:p>
-      <w:pPr>
-        <w:jc w:val="both"/>
+      </w:pPr>
+      <w:r>
         <w:rPr>
           <w:b/>
           <w:bCs/>
           <w:sz w:val="28"/>
           <w:szCs w:val="28"/>
-          <w:u w:val="single"/>
-        </w:rPr>
-      </w:pPr>
-      <w:r>
+        </w:rPr>
+        <w:t xml:space="preserve">Credentials for MongoDb atlas: </w:t>
+      </w:r>
+    </w:p>
+    <w:p>
+      <w:pPr>
+        <w:jc w:val="both"/>
+        <w:rPr>
+          <w:sz w:val="28"/>
+          <w:szCs w:val="28"/>
+        </w:rPr>
+      </w:pPr>
+      <w:r>
+        <w:rPr>
+          <w:sz w:val="28"/>
+          <w:szCs w:val="28"/>
+        </w:rPr>
+        <w:t xml:space="preserve">email id: </w:t>
+      </w:r>
+      <w:hyperlink r:id="rId15" w:history="1">
+        <w:r>
+          <w:rPr>
+            <w:rStyle w:val="Hyperlink"/>
+            <w:sz w:val="28"/>
+            <w:szCs w:val="28"/>
+          </w:rPr>
+          <w:t>csrimaturitycalculation@gmail.com</w:t>
+        </w:r>
+      </w:hyperlink>
+    </w:p>
+    <w:p>
+      <w:pPr>
+        <w:jc w:val="both"/>
+        <w:rPr>
+          <w:sz w:val="28"/>
+          <w:szCs w:val="28"/>
+        </w:rPr>
+      </w:pPr>
+      <w:r>
+        <w:rPr>
+          <w:sz w:val="28"/>
+          <w:szCs w:val="28"/>
+        </w:rPr>
+        <w:lastRenderedPageBreak/>
+        <w:t>Password: CSRI@deakin</w:t>
+      </w:r>
+    </w:p>
+    <w:p>
+      <w:pPr>
+        <w:jc w:val="both"/>
         <w:rPr>
           <w:b/>
           <w:bCs/>
@@ -2241,8 +2317,7 @@
           <w:szCs w:val="28"/>
           <w:u w:val="single"/>
         </w:rPr>
-        <w:t xml:space="preserve">How </w:t>
-      </w:r>
+      </w:pPr>
       <w:r>
         <w:rPr>
           <w:b/>
@@ -2251,7 +2326,7 @@
           <w:szCs w:val="28"/>
           <w:u w:val="single"/>
         </w:rPr>
-        <w:t>have</w:t>
+        <w:t xml:space="preserve">How </w:t>
       </w:r>
       <w:r>
         <w:rPr>
@@ -2261,23 +2336,7 @@
           <w:szCs w:val="28"/>
           <w:u w:val="single"/>
         </w:rPr>
-        <w:t xml:space="preserve"> we implemented this?</w:t>
-      </w:r>
-    </w:p>
-    <w:p>
-      <w:pPr>
-        <w:jc w:val="both"/>
-        <w:rPr>
-          <w:sz w:val="28"/>
-          <w:szCs w:val="28"/>
-        </w:rPr>
-      </w:pPr>
-      <w:r>
-        <w:rPr>
-          <w:sz w:val="28"/>
-          <w:szCs w:val="28"/>
-        </w:rPr>
-        <w:t xml:space="preserve">For each </w:t>
+        <w:t>have</w:t>
       </w:r>
       <w:r>
         <w:rPr>
@@ -2285,15 +2344,25 @@
           <w:bCs/>
           <w:sz w:val="28"/>
           <w:szCs w:val="28"/>
-        </w:rPr>
-        <w:t>question</w:t>
-      </w:r>
-      <w:r>
-        <w:rPr>
-          <w:sz w:val="28"/>
-          <w:szCs w:val="28"/>
-        </w:rPr>
-        <w:t xml:space="preserve"> in each phase, we have </w:t>
+          <w:u w:val="single"/>
+        </w:rPr>
+        <w:t xml:space="preserve"> we implemented this?</w:t>
+      </w:r>
+    </w:p>
+    <w:p>
+      <w:pPr>
+        <w:jc w:val="both"/>
+        <w:rPr>
+          <w:sz w:val="28"/>
+          <w:szCs w:val="28"/>
+        </w:rPr>
+      </w:pPr>
+      <w:r>
+        <w:rPr>
+          <w:sz w:val="28"/>
+          <w:szCs w:val="28"/>
+        </w:rPr>
+        <w:t xml:space="preserve">For each </w:t>
       </w:r>
       <w:r>
         <w:rPr>
@@ -2302,14 +2371,14 @@
           <w:sz w:val="28"/>
           <w:szCs w:val="28"/>
         </w:rPr>
-        <w:t>select</w:t>
-      </w:r>
-      <w:r>
-        <w:rPr>
-          <w:sz w:val="28"/>
-          <w:szCs w:val="28"/>
-        </w:rPr>
-        <w:t xml:space="preserve"> tag with </w:t>
+        <w:t>question</w:t>
+      </w:r>
+      <w:r>
+        <w:rPr>
+          <w:sz w:val="28"/>
+          <w:szCs w:val="28"/>
+        </w:rPr>
+        <w:t xml:space="preserve"> in each phase, we have </w:t>
       </w:r>
       <w:r>
         <w:rPr>
@@ -2318,7 +2387,14 @@
           <w:sz w:val="28"/>
           <w:szCs w:val="28"/>
         </w:rPr>
-        <w:t>options</w:t>
+        <w:t>select</w:t>
+      </w:r>
+      <w:r>
+        <w:rPr>
+          <w:sz w:val="28"/>
+          <w:szCs w:val="28"/>
+        </w:rPr>
+        <w:t xml:space="preserve"> tag with </w:t>
       </w:r>
       <w:r>
         <w:rPr>
@@ -2327,14 +2403,7 @@
           <w:sz w:val="28"/>
           <w:szCs w:val="28"/>
         </w:rPr>
-        <w:t xml:space="preserve"> </w:t>
-      </w:r>
-      <w:r>
-        <w:rPr>
-          <w:sz w:val="28"/>
-          <w:szCs w:val="28"/>
-        </w:rPr>
-        <w:t xml:space="preserve">and </w:t>
+        <w:t>options</w:t>
       </w:r>
       <w:r>
         <w:rPr>
@@ -2343,37 +2412,14 @@
           <w:sz w:val="28"/>
           <w:szCs w:val="28"/>
         </w:rPr>
-        <w:t>input</w:t>
-      </w:r>
-      <w:r>
-        <w:rPr>
-          <w:sz w:val="28"/>
-          <w:szCs w:val="28"/>
-        </w:rPr>
-        <w:t xml:space="preserve"> tags</w:t>
-      </w:r>
-      <w:r>
-        <w:rPr>
-          <w:sz w:val="28"/>
-          <w:szCs w:val="28"/>
-        </w:rPr>
-        <w:t>.</w:t>
-      </w:r>
-    </w:p>
-    <w:p>
-      <w:pPr>
-        <w:jc w:val="both"/>
-        <w:rPr>
-          <w:sz w:val="28"/>
-          <w:szCs w:val="28"/>
-        </w:rPr>
-      </w:pPr>
-      <w:r>
-        <w:rPr>
-          <w:sz w:val="28"/>
-          <w:szCs w:val="28"/>
-        </w:rPr>
-        <w:t xml:space="preserve">We used </w:t>
+        <w:t xml:space="preserve"> </w:t>
+      </w:r>
+      <w:r>
+        <w:rPr>
+          <w:sz w:val="28"/>
+          <w:szCs w:val="28"/>
+        </w:rPr>
+        <w:t xml:space="preserve">and </w:t>
       </w:r>
       <w:r>
         <w:rPr>
@@ -2382,14 +2428,37 @@
           <w:sz w:val="28"/>
           <w:szCs w:val="28"/>
         </w:rPr>
-        <w:t>name</w:t>
-      </w:r>
-      <w:r>
-        <w:rPr>
-          <w:sz w:val="28"/>
-          <w:szCs w:val="28"/>
-        </w:rPr>
-        <w:t xml:space="preserve"> and </w:t>
+        <w:t>input</w:t>
+      </w:r>
+      <w:r>
+        <w:rPr>
+          <w:sz w:val="28"/>
+          <w:szCs w:val="28"/>
+        </w:rPr>
+        <w:t xml:space="preserve"> tags</w:t>
+      </w:r>
+      <w:r>
+        <w:rPr>
+          <w:sz w:val="28"/>
+          <w:szCs w:val="28"/>
+        </w:rPr>
+        <w:t>.</w:t>
+      </w:r>
+    </w:p>
+    <w:p>
+      <w:pPr>
+        <w:jc w:val="both"/>
+        <w:rPr>
+          <w:sz w:val="28"/>
+          <w:szCs w:val="28"/>
+        </w:rPr>
+      </w:pPr>
+      <w:r>
+        <w:rPr>
+          <w:sz w:val="28"/>
+          <w:szCs w:val="28"/>
+        </w:rPr>
+        <w:t xml:space="preserve">We used </w:t>
       </w:r>
       <w:r>
         <w:rPr>
@@ -2398,14 +2467,14 @@
           <w:sz w:val="28"/>
           <w:szCs w:val="28"/>
         </w:rPr>
-        <w:t>id</w:t>
-      </w:r>
-      <w:r>
-        <w:rPr>
-          <w:sz w:val="28"/>
-          <w:szCs w:val="28"/>
-        </w:rPr>
-        <w:t xml:space="preserve"> attributes for every </w:t>
+        <w:t>name</w:t>
+      </w:r>
+      <w:r>
+        <w:rPr>
+          <w:sz w:val="28"/>
+          <w:szCs w:val="28"/>
+        </w:rPr>
+        <w:t xml:space="preserve"> and </w:t>
       </w:r>
       <w:r>
         <w:rPr>
@@ -2414,14 +2483,14 @@
           <w:sz w:val="28"/>
           <w:szCs w:val="28"/>
         </w:rPr>
-        <w:t xml:space="preserve">select </w:t>
-      </w:r>
-      <w:r>
-        <w:rPr>
-          <w:sz w:val="28"/>
-          <w:szCs w:val="28"/>
-        </w:rPr>
-        <w:t xml:space="preserve">and </w:t>
+        <w:t>id</w:t>
+      </w:r>
+      <w:r>
+        <w:rPr>
+          <w:sz w:val="28"/>
+          <w:szCs w:val="28"/>
+        </w:rPr>
+        <w:t xml:space="preserve"> attributes for every </w:t>
       </w:r>
       <w:r>
         <w:rPr>
@@ -2430,35 +2499,14 @@
           <w:sz w:val="28"/>
           <w:szCs w:val="28"/>
         </w:rPr>
-        <w:t xml:space="preserve">input </w:t>
-      </w:r>
-      <w:r>
-        <w:rPr>
-          <w:sz w:val="28"/>
-          <w:szCs w:val="28"/>
-        </w:rPr>
-        <w:t>tag</w:t>
-      </w:r>
-      <w:r>
-        <w:rPr>
-          <w:sz w:val="28"/>
-          <w:szCs w:val="28"/>
-        </w:rPr>
-        <w:t>s</w:t>
-      </w:r>
-      <w:r>
-        <w:rPr>
-          <w:sz w:val="28"/>
-          <w:szCs w:val="28"/>
-        </w:rPr>
-        <w:t xml:space="preserve">. </w:t>
-      </w:r>
-      <w:r>
-        <w:rPr>
-          <w:sz w:val="28"/>
-          <w:szCs w:val="28"/>
-        </w:rPr>
-        <w:t xml:space="preserve">For every </w:t>
+        <w:t xml:space="preserve">select </w:t>
+      </w:r>
+      <w:r>
+        <w:rPr>
+          <w:sz w:val="28"/>
+          <w:szCs w:val="28"/>
+        </w:rPr>
+        <w:t xml:space="preserve">and </w:t>
       </w:r>
       <w:r>
         <w:rPr>
@@ -2467,7 +2515,35 @@
           <w:sz w:val="28"/>
           <w:szCs w:val="28"/>
         </w:rPr>
-        <w:t>option</w:t>
+        <w:t xml:space="preserve">input </w:t>
+      </w:r>
+      <w:r>
+        <w:rPr>
+          <w:sz w:val="28"/>
+          <w:szCs w:val="28"/>
+        </w:rPr>
+        <w:t>tag</w:t>
+      </w:r>
+      <w:r>
+        <w:rPr>
+          <w:sz w:val="28"/>
+          <w:szCs w:val="28"/>
+        </w:rPr>
+        <w:t>s</w:t>
+      </w:r>
+      <w:r>
+        <w:rPr>
+          <w:sz w:val="28"/>
+          <w:szCs w:val="28"/>
+        </w:rPr>
+        <w:t xml:space="preserve">. </w:t>
+      </w:r>
+      <w:r>
+        <w:rPr>
+          <w:sz w:val="28"/>
+          <w:szCs w:val="28"/>
+        </w:rPr>
+        <w:t xml:space="preserve">For every </w:t>
       </w:r>
       <w:r>
         <w:rPr>
@@ -2476,14 +2552,7 @@
           <w:sz w:val="28"/>
           <w:szCs w:val="28"/>
         </w:rPr>
-        <w:t xml:space="preserve"> </w:t>
-      </w:r>
-      <w:r>
-        <w:rPr>
-          <w:sz w:val="28"/>
-          <w:szCs w:val="28"/>
-        </w:rPr>
-        <w:t>and</w:t>
+        <w:t>option</w:t>
       </w:r>
       <w:r>
         <w:rPr>
@@ -2492,7 +2561,14 @@
           <w:sz w:val="28"/>
           <w:szCs w:val="28"/>
         </w:rPr>
-        <w:t xml:space="preserve"> input</w:t>
+        <w:t xml:space="preserve"> </w:t>
+      </w:r>
+      <w:r>
+        <w:rPr>
+          <w:sz w:val="28"/>
+          <w:szCs w:val="28"/>
+        </w:rPr>
+        <w:t>and</w:t>
       </w:r>
       <w:r>
         <w:rPr>
@@ -2501,28 +2577,7 @@
           <w:sz w:val="28"/>
           <w:szCs w:val="28"/>
         </w:rPr>
-        <w:t xml:space="preserve"> </w:t>
-      </w:r>
-      <w:r>
-        <w:rPr>
-          <w:sz w:val="28"/>
-          <w:szCs w:val="28"/>
-        </w:rPr>
-        <w:t>tag</w:t>
-      </w:r>
-      <w:r>
-        <w:rPr>
-          <w:sz w:val="28"/>
-          <w:szCs w:val="28"/>
-        </w:rPr>
-        <w:t>s</w:t>
-      </w:r>
-      <w:r>
-        <w:rPr>
-          <w:sz w:val="28"/>
-          <w:szCs w:val="28"/>
-        </w:rPr>
-        <w:t xml:space="preserve"> we have taken </w:t>
+        <w:t xml:space="preserve"> input</w:t>
       </w:r>
       <w:r>
         <w:rPr>
@@ -2531,30 +2586,60 @@
           <w:sz w:val="28"/>
           <w:szCs w:val="28"/>
         </w:rPr>
-        <w:t>value</w:t>
-      </w:r>
-      <w:r>
-        <w:rPr>
-          <w:sz w:val="28"/>
-          <w:szCs w:val="28"/>
-        </w:rPr>
-        <w:t xml:space="preserve"> as attribute. </w:t>
-      </w:r>
-    </w:p>
-    <w:p>
-      <w:pPr>
-        <w:jc w:val="both"/>
-        <w:rPr>
-          <w:sz w:val="28"/>
-          <w:szCs w:val="28"/>
-        </w:rPr>
-      </w:pPr>
+        <w:t xml:space="preserve"> </w:t>
+      </w:r>
+      <w:r>
+        <w:rPr>
+          <w:sz w:val="28"/>
+          <w:szCs w:val="28"/>
+        </w:rPr>
+        <w:t>tag</w:t>
+      </w:r>
+      <w:r>
+        <w:rPr>
+          <w:sz w:val="28"/>
+          <w:szCs w:val="28"/>
+        </w:rPr>
+        <w:t>s</w:t>
+      </w:r>
+      <w:r>
+        <w:rPr>
+          <w:sz w:val="28"/>
+          <w:szCs w:val="28"/>
+        </w:rPr>
+        <w:t xml:space="preserve"> we have taken </w:t>
+      </w:r>
       <w:r>
         <w:rPr>
           <w:b/>
           <w:bCs/>
           <w:sz w:val="28"/>
           <w:szCs w:val="28"/>
+        </w:rPr>
+        <w:t>value</w:t>
+      </w:r>
+      <w:r>
+        <w:rPr>
+          <w:sz w:val="28"/>
+          <w:szCs w:val="28"/>
+        </w:rPr>
+        <w:t xml:space="preserve"> as attribute. </w:t>
+      </w:r>
+    </w:p>
+    <w:p>
+      <w:pPr>
+        <w:jc w:val="both"/>
+        <w:rPr>
+          <w:sz w:val="28"/>
+          <w:szCs w:val="28"/>
+        </w:rPr>
+      </w:pPr>
+      <w:r>
+        <w:rPr>
+          <w:b/>
+          <w:bCs/>
+          <w:sz w:val="28"/>
+          <w:szCs w:val="28"/>
           <w:u w:val="single"/>
         </w:rPr>
         <w:t>Example:-</w:t>
@@ -2755,281 +2840,281 @@
           <w:sz w:val="28"/>
           <w:szCs w:val="28"/>
         </w:rPr>
+        <w:tab/>
+      </w:r>
+      <w:r>
+        <w:rPr>
+          <w:sz w:val="28"/>
+          <w:szCs w:val="28"/>
+        </w:rPr>
+        <w:tab/>
+      </w:r>
+      <w:r>
+        <w:rPr>
+          <w:sz w:val="28"/>
+          <w:szCs w:val="28"/>
+        </w:rPr>
+        <w:tab/>
+      </w:r>
+      <w:r>
+        <w:rPr>
+          <w:sz w:val="28"/>
+          <w:szCs w:val="28"/>
+        </w:rPr>
+        <w:tab/>
+      </w:r>
+      <w:r>
+        <w:rPr>
+          <w:sz w:val="28"/>
+          <w:szCs w:val="28"/>
+        </w:rPr>
+        <w:tab/>
+      </w:r>
+      <w:r>
+        <w:rPr>
+          <w:sz w:val="28"/>
+          <w:szCs w:val="28"/>
+        </w:rPr>
+        <w:tab/>
+        <w:t xml:space="preserve">  &lt;option</w:t>
+      </w:r>
+      <w:r>
+        <w:rPr>
+          <w:sz w:val="28"/>
+          <w:szCs w:val="28"/>
+        </w:rPr>
+        <w:tab/>
+      </w:r>
+      <w:r>
+        <w:rPr>
+          <w:sz w:val="28"/>
+          <w:szCs w:val="28"/>
+        </w:rPr>
+        <w:t>value="1"&gt;Partially</w:t>
+      </w:r>
+      <w:r>
+        <w:rPr>
+          <w:sz w:val="28"/>
+          <w:szCs w:val="28"/>
+        </w:rPr>
+        <w:t xml:space="preserve"> </w:t>
+      </w:r>
+      <w:r>
+        <w:rPr>
+          <w:sz w:val="28"/>
+          <w:szCs w:val="28"/>
+        </w:rPr>
+        <w:t>implemented &lt;/option&gt;</w:t>
+      </w:r>
+    </w:p>
+    <w:p>
+      <w:pPr>
+        <w:jc w:val="both"/>
+        <w:rPr>
+          <w:sz w:val="28"/>
+          <w:szCs w:val="28"/>
+        </w:rPr>
+      </w:pPr>
+      <w:r>
+        <w:rPr>
+          <w:sz w:val="28"/>
+          <w:szCs w:val="28"/>
+        </w:rPr>
+        <w:tab/>
+      </w:r>
+      <w:r>
+        <w:rPr>
+          <w:sz w:val="28"/>
+          <w:szCs w:val="28"/>
+        </w:rPr>
+        <w:tab/>
+      </w:r>
+      <w:r>
+        <w:rPr>
+          <w:sz w:val="28"/>
+          <w:szCs w:val="28"/>
+        </w:rPr>
+        <w:tab/>
+      </w:r>
+      <w:r>
+        <w:rPr>
+          <w:sz w:val="28"/>
+          <w:szCs w:val="28"/>
+        </w:rPr>
+        <w:tab/>
+      </w:r>
+      <w:r>
+        <w:rPr>
+          <w:sz w:val="28"/>
+          <w:szCs w:val="28"/>
+        </w:rPr>
+        <w:tab/>
+      </w:r>
+      <w:r>
+        <w:rPr>
+          <w:sz w:val="28"/>
+          <w:szCs w:val="28"/>
+        </w:rPr>
+        <w:tab/>
+        <w:t xml:space="preserve">  &lt;option</w:t>
+      </w:r>
+      <w:r>
+        <w:rPr>
+          <w:sz w:val="28"/>
+          <w:szCs w:val="28"/>
+        </w:rPr>
+        <w:tab/>
+      </w:r>
+      <w:r>
+        <w:rPr>
+          <w:sz w:val="28"/>
+          <w:szCs w:val="28"/>
+        </w:rPr>
+        <w:t>value="2"&gt;Fully Implemented&lt;/option&gt;</w:t>
+      </w:r>
+    </w:p>
+    <w:p>
+      <w:pPr>
+        <w:jc w:val="both"/>
+        <w:rPr>
+          <w:sz w:val="28"/>
+          <w:szCs w:val="28"/>
+        </w:rPr>
+      </w:pPr>
+      <w:r>
+        <w:rPr>
+          <w:sz w:val="28"/>
+          <w:szCs w:val="28"/>
+        </w:rPr>
+        <w:t xml:space="preserve">                    &lt;/select&gt;</w:t>
+      </w:r>
+    </w:p>
+    <w:p>
+      <w:pPr>
+        <w:jc w:val="both"/>
+        <w:rPr>
+          <w:sz w:val="28"/>
+          <w:szCs w:val="28"/>
+        </w:rPr>
+      </w:pPr>
+      <w:r>
+        <w:rPr>
+          <w:sz w:val="28"/>
+          <w:szCs w:val="28"/>
+        </w:rPr>
+        <w:t xml:space="preserve">            &lt;div class="selectOption"&gt;</w:t>
+      </w:r>
+    </w:p>
+    <w:p>
+      <w:pPr>
+        <w:jc w:val="both"/>
+        <w:rPr>
+          <w:sz w:val="28"/>
+          <w:szCs w:val="28"/>
+        </w:rPr>
+      </w:pPr>
+      <w:r>
+        <w:rPr>
+          <w:sz w:val="28"/>
+          <w:szCs w:val="28"/>
+        </w:rPr>
+        <w:t xml:space="preserve">                &lt;label&gt;Difficulty Level: &lt;/label&gt;</w:t>
+      </w:r>
+    </w:p>
+    <w:p>
+      <w:pPr>
+        <w:jc w:val="both"/>
+        <w:rPr>
+          <w:sz w:val="28"/>
+          <w:szCs w:val="28"/>
+        </w:rPr>
+      </w:pPr>
+      <w:r>
+        <w:rPr>
+          <w:sz w:val="28"/>
+          <w:szCs w:val="28"/>
+        </w:rPr>
+        <w:t xml:space="preserve">                &lt;input type="radio" value="1" checked name="id1" /&gt; Low</w:t>
+      </w:r>
+    </w:p>
+    <w:p>
+      <w:pPr>
+        <w:jc w:val="both"/>
+        <w:rPr>
+          <w:sz w:val="28"/>
+          <w:szCs w:val="28"/>
+        </w:rPr>
+      </w:pPr>
+      <w:r>
+        <w:rPr>
+          <w:sz w:val="28"/>
+          <w:szCs w:val="28"/>
+        </w:rPr>
+        <w:t xml:space="preserve">                &lt;input type="radio" value="2" name="id1" /&gt;</w:t>
+      </w:r>
+    </w:p>
+    <w:p>
+      <w:pPr>
+        <w:jc w:val="both"/>
+        <w:rPr>
+          <w:sz w:val="28"/>
+          <w:szCs w:val="28"/>
+        </w:rPr>
+      </w:pPr>
+      <w:r>
+        <w:rPr>
+          <w:sz w:val="28"/>
+          <w:szCs w:val="28"/>
+        </w:rPr>
+        <w:t xml:space="preserve">                Medium</w:t>
+      </w:r>
+    </w:p>
+    <w:p>
+      <w:pPr>
+        <w:jc w:val="both"/>
+        <w:rPr>
+          <w:sz w:val="28"/>
+          <w:szCs w:val="28"/>
+        </w:rPr>
+      </w:pPr>
+      <w:r>
+        <w:rPr>
+          <w:sz w:val="28"/>
+          <w:szCs w:val="28"/>
+        </w:rPr>
+        <w:t xml:space="preserve">                &lt;input type="radio" value="3" name="id1" /&gt;</w:t>
+      </w:r>
+    </w:p>
+    <w:p>
+      <w:pPr>
+        <w:jc w:val="both"/>
+        <w:rPr>
+          <w:sz w:val="28"/>
+          <w:szCs w:val="28"/>
+        </w:rPr>
+      </w:pPr>
+      <w:r>
+        <w:rPr>
+          <w:sz w:val="28"/>
+          <w:szCs w:val="28"/>
+        </w:rPr>
+        <w:t xml:space="preserve">                High</w:t>
+      </w:r>
+    </w:p>
+    <w:p>
+      <w:pPr>
+        <w:jc w:val="both"/>
+        <w:rPr>
+          <w:sz w:val="28"/>
+          <w:szCs w:val="28"/>
+        </w:rPr>
+      </w:pPr>
+      <w:r>
+        <w:rPr>
+          <w:sz w:val="28"/>
+          <w:szCs w:val="28"/>
+        </w:rPr>
         <w:lastRenderedPageBreak/>
-        <w:tab/>
-      </w:r>
-      <w:r>
-        <w:rPr>
-          <w:sz w:val="28"/>
-          <w:szCs w:val="28"/>
-        </w:rPr>
-        <w:tab/>
-      </w:r>
-      <w:r>
-        <w:rPr>
-          <w:sz w:val="28"/>
-          <w:szCs w:val="28"/>
-        </w:rPr>
-        <w:tab/>
-      </w:r>
-      <w:r>
-        <w:rPr>
-          <w:sz w:val="28"/>
-          <w:szCs w:val="28"/>
-        </w:rPr>
-        <w:tab/>
-      </w:r>
-      <w:r>
-        <w:rPr>
-          <w:sz w:val="28"/>
-          <w:szCs w:val="28"/>
-        </w:rPr>
-        <w:tab/>
-      </w:r>
-      <w:r>
-        <w:rPr>
-          <w:sz w:val="28"/>
-          <w:szCs w:val="28"/>
-        </w:rPr>
-        <w:tab/>
-        <w:t xml:space="preserve">  &lt;option</w:t>
-      </w:r>
-      <w:r>
-        <w:rPr>
-          <w:sz w:val="28"/>
-          <w:szCs w:val="28"/>
-        </w:rPr>
-        <w:tab/>
-      </w:r>
-      <w:r>
-        <w:rPr>
-          <w:sz w:val="28"/>
-          <w:szCs w:val="28"/>
-        </w:rPr>
-        <w:t>value="1"&gt;Partially</w:t>
-      </w:r>
-      <w:r>
-        <w:rPr>
-          <w:sz w:val="28"/>
-          <w:szCs w:val="28"/>
-        </w:rPr>
-        <w:t xml:space="preserve"> </w:t>
-      </w:r>
-      <w:r>
-        <w:rPr>
-          <w:sz w:val="28"/>
-          <w:szCs w:val="28"/>
-        </w:rPr>
-        <w:t>implemented &lt;/option&gt;</w:t>
-      </w:r>
-    </w:p>
-    <w:p>
-      <w:pPr>
-        <w:jc w:val="both"/>
-        <w:rPr>
-          <w:sz w:val="28"/>
-          <w:szCs w:val="28"/>
-        </w:rPr>
-      </w:pPr>
-      <w:r>
-        <w:rPr>
-          <w:sz w:val="28"/>
-          <w:szCs w:val="28"/>
-        </w:rPr>
-        <w:tab/>
-      </w:r>
-      <w:r>
-        <w:rPr>
-          <w:sz w:val="28"/>
-          <w:szCs w:val="28"/>
-        </w:rPr>
-        <w:tab/>
-      </w:r>
-      <w:r>
-        <w:rPr>
-          <w:sz w:val="28"/>
-          <w:szCs w:val="28"/>
-        </w:rPr>
-        <w:tab/>
-      </w:r>
-      <w:r>
-        <w:rPr>
-          <w:sz w:val="28"/>
-          <w:szCs w:val="28"/>
-        </w:rPr>
-        <w:tab/>
-      </w:r>
-      <w:r>
-        <w:rPr>
-          <w:sz w:val="28"/>
-          <w:szCs w:val="28"/>
-        </w:rPr>
-        <w:tab/>
-      </w:r>
-      <w:r>
-        <w:rPr>
-          <w:sz w:val="28"/>
-          <w:szCs w:val="28"/>
-        </w:rPr>
-        <w:tab/>
-        <w:t xml:space="preserve">  &lt;option</w:t>
-      </w:r>
-      <w:r>
-        <w:rPr>
-          <w:sz w:val="28"/>
-          <w:szCs w:val="28"/>
-        </w:rPr>
-        <w:tab/>
-      </w:r>
-      <w:r>
-        <w:rPr>
-          <w:sz w:val="28"/>
-          <w:szCs w:val="28"/>
-        </w:rPr>
-        <w:t>value="2"&gt;Fully Implemented&lt;/option&gt;</w:t>
-      </w:r>
-    </w:p>
-    <w:p>
-      <w:pPr>
-        <w:jc w:val="both"/>
-        <w:rPr>
-          <w:sz w:val="28"/>
-          <w:szCs w:val="28"/>
-        </w:rPr>
-      </w:pPr>
-      <w:r>
-        <w:rPr>
-          <w:sz w:val="28"/>
-          <w:szCs w:val="28"/>
-        </w:rPr>
-        <w:t xml:space="preserve">                    &lt;/select&gt;</w:t>
-      </w:r>
-    </w:p>
-    <w:p>
-      <w:pPr>
-        <w:jc w:val="both"/>
-        <w:rPr>
-          <w:sz w:val="28"/>
-          <w:szCs w:val="28"/>
-        </w:rPr>
-      </w:pPr>
-      <w:r>
-        <w:rPr>
-          <w:sz w:val="28"/>
-          <w:szCs w:val="28"/>
-        </w:rPr>
-        <w:t xml:space="preserve">            &lt;div class="selectOption"&gt;</w:t>
-      </w:r>
-    </w:p>
-    <w:p>
-      <w:pPr>
-        <w:jc w:val="both"/>
-        <w:rPr>
-          <w:sz w:val="28"/>
-          <w:szCs w:val="28"/>
-        </w:rPr>
-      </w:pPr>
-      <w:r>
-        <w:rPr>
-          <w:sz w:val="28"/>
-          <w:szCs w:val="28"/>
-        </w:rPr>
-        <w:t xml:space="preserve">                &lt;label&gt;Difficulty Level: &lt;/label&gt;</w:t>
-      </w:r>
-    </w:p>
-    <w:p>
-      <w:pPr>
-        <w:jc w:val="both"/>
-        <w:rPr>
-          <w:sz w:val="28"/>
-          <w:szCs w:val="28"/>
-        </w:rPr>
-      </w:pPr>
-      <w:r>
-        <w:rPr>
-          <w:sz w:val="28"/>
-          <w:szCs w:val="28"/>
-        </w:rPr>
-        <w:t xml:space="preserve">                &lt;input type="radio" value="1" checked name="id1" /&gt; Low</w:t>
-      </w:r>
-    </w:p>
-    <w:p>
-      <w:pPr>
-        <w:jc w:val="both"/>
-        <w:rPr>
-          <w:sz w:val="28"/>
-          <w:szCs w:val="28"/>
-        </w:rPr>
-      </w:pPr>
-      <w:r>
-        <w:rPr>
-          <w:sz w:val="28"/>
-          <w:szCs w:val="28"/>
-        </w:rPr>
-        <w:t xml:space="preserve">                &lt;input type="radio" value="2" name="id1" /&gt;</w:t>
-      </w:r>
-    </w:p>
-    <w:p>
-      <w:pPr>
-        <w:jc w:val="both"/>
-        <w:rPr>
-          <w:sz w:val="28"/>
-          <w:szCs w:val="28"/>
-        </w:rPr>
-      </w:pPr>
-      <w:r>
-        <w:rPr>
-          <w:sz w:val="28"/>
-          <w:szCs w:val="28"/>
-        </w:rPr>
-        <w:t xml:space="preserve">                Medium</w:t>
-      </w:r>
-    </w:p>
-    <w:p>
-      <w:pPr>
-        <w:jc w:val="both"/>
-        <w:rPr>
-          <w:sz w:val="28"/>
-          <w:szCs w:val="28"/>
-        </w:rPr>
-      </w:pPr>
-      <w:r>
-        <w:rPr>
-          <w:sz w:val="28"/>
-          <w:szCs w:val="28"/>
-        </w:rPr>
-        <w:t xml:space="preserve">                &lt;input type="radio" value="3" name="id1" /&gt;</w:t>
-      </w:r>
-    </w:p>
-    <w:p>
-      <w:pPr>
-        <w:jc w:val="both"/>
-        <w:rPr>
-          <w:sz w:val="28"/>
-          <w:szCs w:val="28"/>
-        </w:rPr>
-      </w:pPr>
-      <w:r>
-        <w:rPr>
-          <w:sz w:val="28"/>
-          <w:szCs w:val="28"/>
-        </w:rPr>
-        <w:t xml:space="preserve">                High</w:t>
-      </w:r>
-    </w:p>
-    <w:p>
-      <w:pPr>
-        <w:jc w:val="both"/>
-        <w:rPr>
-          <w:sz w:val="28"/>
-          <w:szCs w:val="28"/>
-        </w:rPr>
-      </w:pPr>
-      <w:r>
-        <w:rPr>
-          <w:sz w:val="28"/>
-          <w:szCs w:val="28"/>
-        </w:rPr>
         <w:t xml:space="preserve">                &lt;/div&gt;</w:t>
       </w:r>
     </w:p>
@@ -3234,7 +3319,7 @@
                     <pic:cNvPicPr/>
                   </pic:nvPicPr>
                   <pic:blipFill>
-                    <a:blip r:embed="rId14"/>
+                    <a:blip r:embed="rId16"/>
                     <a:stretch>
                       <a:fillRect/>
                     </a:stretch>
@@ -3327,7 +3412,6 @@
           <w:sz w:val="28"/>
           <w:szCs w:val="28"/>
         </w:rPr>
-        <w:lastRenderedPageBreak/>
         <w:t>This process of collection of data occurs when the user presses the button(i.e., Next for identify, protect, detect, and respond and Submit for recovery phase) at the bottom of the page</w:t>
       </w:r>
       <w:r>
@@ -3492,6 +3576,7 @@
           <w:sz w:val="28"/>
           <w:szCs w:val="28"/>
         </w:rPr>
+        <w:lastRenderedPageBreak/>
         <w:t xml:space="preserve">            for(var i =0; i&lt;selectBoxes.length; i++){</w:t>
       </w:r>
     </w:p>
@@ -3686,7 +3771,6 @@
           <w:sz w:val="28"/>
           <w:szCs w:val="28"/>
         </w:rPr>
-        <w:lastRenderedPageBreak/>
         <w:t xml:space="preserve">            if(validationCheck == true){</w:t>
       </w:r>
     </w:p>
@@ -4161,682 +4245,6 @@
         </w:rPr>
         <w:tab/>
         <w:t>'i7': $('#i7').val(),</w:t>
-      </w:r>
-    </w:p>
-    <w:p>
-      <w:pPr>
-        <w:jc w:val="both"/>
-        <w:rPr>
-          <w:sz w:val="28"/>
-          <w:szCs w:val="28"/>
-        </w:rPr>
-      </w:pPr>
-      <w:r>
-        <w:rPr>
-          <w:sz w:val="28"/>
-          <w:szCs w:val="28"/>
-        </w:rPr>
-        <w:t xml:space="preserve">              </w:t>
-      </w:r>
-      <w:r>
-        <w:rPr>
-          <w:sz w:val="28"/>
-          <w:szCs w:val="28"/>
-        </w:rPr>
-        <w:tab/>
-      </w:r>
-      <w:r>
-        <w:rPr>
-          <w:sz w:val="28"/>
-          <w:szCs w:val="28"/>
-        </w:rPr>
-        <w:tab/>
-      </w:r>
-      <w:r>
-        <w:rPr>
-          <w:sz w:val="28"/>
-          <w:szCs w:val="28"/>
-        </w:rPr>
-        <w:tab/>
-      </w:r>
-      <w:r>
-        <w:rPr>
-          <w:sz w:val="28"/>
-          <w:szCs w:val="28"/>
-        </w:rPr>
-        <w:tab/>
-      </w:r>
-      <w:r>
-        <w:rPr>
-          <w:sz w:val="28"/>
-          <w:szCs w:val="28"/>
-        </w:rPr>
-        <w:tab/>
-        <w:t>'i8': $('#i8').val(),</w:t>
-      </w:r>
-    </w:p>
-    <w:p>
-      <w:pPr>
-        <w:jc w:val="both"/>
-        <w:rPr>
-          <w:sz w:val="28"/>
-          <w:szCs w:val="28"/>
-        </w:rPr>
-      </w:pPr>
-      <w:r>
-        <w:rPr>
-          <w:sz w:val="28"/>
-          <w:szCs w:val="28"/>
-        </w:rPr>
-        <w:t xml:space="preserve">              </w:t>
-      </w:r>
-      <w:r>
-        <w:rPr>
-          <w:sz w:val="28"/>
-          <w:szCs w:val="28"/>
-        </w:rPr>
-        <w:tab/>
-      </w:r>
-      <w:r>
-        <w:rPr>
-          <w:sz w:val="28"/>
-          <w:szCs w:val="28"/>
-        </w:rPr>
-        <w:tab/>
-      </w:r>
-      <w:r>
-        <w:rPr>
-          <w:sz w:val="28"/>
-          <w:szCs w:val="28"/>
-        </w:rPr>
-        <w:tab/>
-      </w:r>
-      <w:r>
-        <w:rPr>
-          <w:sz w:val="28"/>
-          <w:szCs w:val="28"/>
-        </w:rPr>
-        <w:tab/>
-      </w:r>
-      <w:r>
-        <w:rPr>
-          <w:sz w:val="28"/>
-          <w:szCs w:val="28"/>
-        </w:rPr>
-        <w:tab/>
-        <w:t>'i9': $('#i9').val(),</w:t>
-      </w:r>
-    </w:p>
-    <w:p>
-      <w:pPr>
-        <w:jc w:val="both"/>
-        <w:rPr>
-          <w:sz w:val="28"/>
-          <w:szCs w:val="28"/>
-        </w:rPr>
-      </w:pPr>
-      <w:r>
-        <w:rPr>
-          <w:sz w:val="28"/>
-          <w:szCs w:val="28"/>
-        </w:rPr>
-        <w:t xml:space="preserve">              </w:t>
-      </w:r>
-      <w:r>
-        <w:rPr>
-          <w:sz w:val="28"/>
-          <w:szCs w:val="28"/>
-        </w:rPr>
-        <w:tab/>
-      </w:r>
-      <w:r>
-        <w:rPr>
-          <w:sz w:val="28"/>
-          <w:szCs w:val="28"/>
-        </w:rPr>
-        <w:tab/>
-      </w:r>
-      <w:r>
-        <w:rPr>
-          <w:sz w:val="28"/>
-          <w:szCs w:val="28"/>
-        </w:rPr>
-        <w:tab/>
-      </w:r>
-      <w:r>
-        <w:rPr>
-          <w:sz w:val="28"/>
-          <w:szCs w:val="28"/>
-        </w:rPr>
-        <w:tab/>
-      </w:r>
-      <w:r>
-        <w:rPr>
-          <w:sz w:val="28"/>
-          <w:szCs w:val="28"/>
-        </w:rPr>
-        <w:tab/>
-        <w:t>'i10': $('#i10').val(),</w:t>
-      </w:r>
-    </w:p>
-    <w:p>
-      <w:pPr>
-        <w:jc w:val="both"/>
-        <w:rPr>
-          <w:sz w:val="28"/>
-          <w:szCs w:val="28"/>
-        </w:rPr>
-      </w:pPr>
-      <w:r>
-        <w:rPr>
-          <w:sz w:val="28"/>
-          <w:szCs w:val="28"/>
-        </w:rPr>
-        <w:t xml:space="preserve">              </w:t>
-      </w:r>
-      <w:r>
-        <w:rPr>
-          <w:sz w:val="28"/>
-          <w:szCs w:val="28"/>
-        </w:rPr>
-        <w:tab/>
-      </w:r>
-      <w:r>
-        <w:rPr>
-          <w:sz w:val="28"/>
-          <w:szCs w:val="28"/>
-        </w:rPr>
-        <w:tab/>
-      </w:r>
-      <w:r>
-        <w:rPr>
-          <w:sz w:val="28"/>
-          <w:szCs w:val="28"/>
-        </w:rPr>
-        <w:tab/>
-      </w:r>
-      <w:r>
-        <w:rPr>
-          <w:sz w:val="28"/>
-          <w:szCs w:val="28"/>
-        </w:rPr>
-        <w:tab/>
-      </w:r>
-      <w:r>
-        <w:rPr>
-          <w:sz w:val="28"/>
-          <w:szCs w:val="28"/>
-        </w:rPr>
-        <w:tab/>
-        <w:t>'i11': $('#i11').val(),</w:t>
-      </w:r>
-    </w:p>
-    <w:p>
-      <w:pPr>
-        <w:jc w:val="both"/>
-        <w:rPr>
-          <w:sz w:val="28"/>
-          <w:szCs w:val="28"/>
-        </w:rPr>
-      </w:pPr>
-      <w:r>
-        <w:rPr>
-          <w:sz w:val="28"/>
-          <w:szCs w:val="28"/>
-        </w:rPr>
-        <w:t xml:space="preserve">              </w:t>
-      </w:r>
-      <w:r>
-        <w:rPr>
-          <w:sz w:val="28"/>
-          <w:szCs w:val="28"/>
-        </w:rPr>
-        <w:tab/>
-      </w:r>
-      <w:r>
-        <w:rPr>
-          <w:sz w:val="28"/>
-          <w:szCs w:val="28"/>
-        </w:rPr>
-        <w:tab/>
-      </w:r>
-      <w:r>
-        <w:rPr>
-          <w:sz w:val="28"/>
-          <w:szCs w:val="28"/>
-        </w:rPr>
-        <w:tab/>
-      </w:r>
-      <w:r>
-        <w:rPr>
-          <w:sz w:val="28"/>
-          <w:szCs w:val="28"/>
-        </w:rPr>
-        <w:tab/>
-      </w:r>
-      <w:r>
-        <w:rPr>
-          <w:sz w:val="28"/>
-          <w:szCs w:val="28"/>
-        </w:rPr>
-        <w:tab/>
-        <w:t>'i12': $('#i12').val(),</w:t>
-      </w:r>
-    </w:p>
-    <w:p>
-      <w:pPr>
-        <w:jc w:val="both"/>
-        <w:rPr>
-          <w:sz w:val="28"/>
-          <w:szCs w:val="28"/>
-        </w:rPr>
-      </w:pPr>
-      <w:r>
-        <w:rPr>
-          <w:sz w:val="28"/>
-          <w:szCs w:val="28"/>
-        </w:rPr>
-        <w:t xml:space="preserve">              </w:t>
-      </w:r>
-      <w:r>
-        <w:rPr>
-          <w:sz w:val="28"/>
-          <w:szCs w:val="28"/>
-        </w:rPr>
-        <w:tab/>
-      </w:r>
-      <w:r>
-        <w:rPr>
-          <w:sz w:val="28"/>
-          <w:szCs w:val="28"/>
-        </w:rPr>
-        <w:tab/>
-      </w:r>
-      <w:r>
-        <w:rPr>
-          <w:sz w:val="28"/>
-          <w:szCs w:val="28"/>
-        </w:rPr>
-        <w:tab/>
-      </w:r>
-      <w:r>
-        <w:rPr>
-          <w:sz w:val="28"/>
-          <w:szCs w:val="28"/>
-        </w:rPr>
-        <w:tab/>
-      </w:r>
-      <w:r>
-        <w:rPr>
-          <w:sz w:val="28"/>
-          <w:szCs w:val="28"/>
-        </w:rPr>
-        <w:tab/>
-        <w:t>'i13': $('#i13').val(),</w:t>
-      </w:r>
-    </w:p>
-    <w:p>
-      <w:pPr>
-        <w:jc w:val="both"/>
-        <w:rPr>
-          <w:sz w:val="28"/>
-          <w:szCs w:val="28"/>
-        </w:rPr>
-      </w:pPr>
-      <w:r>
-        <w:rPr>
-          <w:sz w:val="28"/>
-          <w:szCs w:val="28"/>
-        </w:rPr>
-        <w:t xml:space="preserve">              </w:t>
-      </w:r>
-      <w:r>
-        <w:rPr>
-          <w:sz w:val="28"/>
-          <w:szCs w:val="28"/>
-        </w:rPr>
-        <w:tab/>
-      </w:r>
-      <w:r>
-        <w:rPr>
-          <w:sz w:val="28"/>
-          <w:szCs w:val="28"/>
-        </w:rPr>
-        <w:tab/>
-      </w:r>
-      <w:r>
-        <w:rPr>
-          <w:sz w:val="28"/>
-          <w:szCs w:val="28"/>
-        </w:rPr>
-        <w:tab/>
-      </w:r>
-      <w:r>
-        <w:rPr>
-          <w:sz w:val="28"/>
-          <w:szCs w:val="28"/>
-        </w:rPr>
-        <w:tab/>
-      </w:r>
-      <w:r>
-        <w:rPr>
-          <w:sz w:val="28"/>
-          <w:szCs w:val="28"/>
-        </w:rPr>
-        <w:tab/>
-        <w:t>'i14': $('#i14').val(),</w:t>
-      </w:r>
-    </w:p>
-    <w:p>
-      <w:pPr>
-        <w:jc w:val="both"/>
-        <w:rPr>
-          <w:sz w:val="28"/>
-          <w:szCs w:val="28"/>
-        </w:rPr>
-      </w:pPr>
-      <w:r>
-        <w:rPr>
-          <w:sz w:val="28"/>
-          <w:szCs w:val="28"/>
-        </w:rPr>
-        <w:t xml:space="preserve">              </w:t>
-      </w:r>
-      <w:r>
-        <w:rPr>
-          <w:sz w:val="28"/>
-          <w:szCs w:val="28"/>
-        </w:rPr>
-        <w:tab/>
-      </w:r>
-      <w:r>
-        <w:rPr>
-          <w:sz w:val="28"/>
-          <w:szCs w:val="28"/>
-        </w:rPr>
-        <w:tab/>
-      </w:r>
-      <w:r>
-        <w:rPr>
-          <w:sz w:val="28"/>
-          <w:szCs w:val="28"/>
-        </w:rPr>
-        <w:tab/>
-      </w:r>
-      <w:r>
-        <w:rPr>
-          <w:sz w:val="28"/>
-          <w:szCs w:val="28"/>
-        </w:rPr>
-        <w:tab/>
-      </w:r>
-      <w:r>
-        <w:rPr>
-          <w:sz w:val="28"/>
-          <w:szCs w:val="28"/>
-        </w:rPr>
-        <w:tab/>
-        <w:t>'i15': $('#i15').val(),</w:t>
-      </w:r>
-    </w:p>
-    <w:p>
-      <w:pPr>
-        <w:jc w:val="both"/>
-        <w:rPr>
-          <w:sz w:val="28"/>
-          <w:szCs w:val="28"/>
-        </w:rPr>
-      </w:pPr>
-      <w:r>
-        <w:rPr>
-          <w:sz w:val="28"/>
-          <w:szCs w:val="28"/>
-        </w:rPr>
-        <w:t xml:space="preserve">              </w:t>
-      </w:r>
-      <w:r>
-        <w:rPr>
-          <w:sz w:val="28"/>
-          <w:szCs w:val="28"/>
-        </w:rPr>
-        <w:tab/>
-      </w:r>
-      <w:r>
-        <w:rPr>
-          <w:sz w:val="28"/>
-          <w:szCs w:val="28"/>
-        </w:rPr>
-        <w:tab/>
-      </w:r>
-      <w:r>
-        <w:rPr>
-          <w:sz w:val="28"/>
-          <w:szCs w:val="28"/>
-        </w:rPr>
-        <w:tab/>
-      </w:r>
-      <w:r>
-        <w:rPr>
-          <w:sz w:val="28"/>
-          <w:szCs w:val="28"/>
-        </w:rPr>
-        <w:tab/>
-      </w:r>
-      <w:r>
-        <w:rPr>
-          <w:sz w:val="28"/>
-          <w:szCs w:val="28"/>
-        </w:rPr>
-        <w:tab/>
-        <w:t>'i16': $('#i16').val(),</w:t>
-      </w:r>
-    </w:p>
-    <w:p>
-      <w:pPr>
-        <w:jc w:val="both"/>
-        <w:rPr>
-          <w:sz w:val="28"/>
-          <w:szCs w:val="28"/>
-        </w:rPr>
-      </w:pPr>
-      <w:r>
-        <w:rPr>
-          <w:sz w:val="28"/>
-          <w:szCs w:val="28"/>
-        </w:rPr>
-        <w:t xml:space="preserve">              </w:t>
-      </w:r>
-      <w:r>
-        <w:rPr>
-          <w:sz w:val="28"/>
-          <w:szCs w:val="28"/>
-        </w:rPr>
-        <w:tab/>
-      </w:r>
-      <w:r>
-        <w:rPr>
-          <w:sz w:val="28"/>
-          <w:szCs w:val="28"/>
-        </w:rPr>
-        <w:tab/>
-      </w:r>
-      <w:r>
-        <w:rPr>
-          <w:sz w:val="28"/>
-          <w:szCs w:val="28"/>
-        </w:rPr>
-        <w:tab/>
-      </w:r>
-      <w:r>
-        <w:rPr>
-          <w:sz w:val="28"/>
-          <w:szCs w:val="28"/>
-        </w:rPr>
-        <w:tab/>
-      </w:r>
-      <w:r>
-        <w:rPr>
-          <w:sz w:val="28"/>
-          <w:szCs w:val="28"/>
-        </w:rPr>
-        <w:tab/>
-        <w:t>'i17': $('#i17').val(),</w:t>
-      </w:r>
-    </w:p>
-    <w:p>
-      <w:pPr>
-        <w:jc w:val="both"/>
-        <w:rPr>
-          <w:sz w:val="28"/>
-          <w:szCs w:val="28"/>
-        </w:rPr>
-      </w:pPr>
-      <w:r>
-        <w:rPr>
-          <w:sz w:val="28"/>
-          <w:szCs w:val="28"/>
-        </w:rPr>
-        <w:t xml:space="preserve">              </w:t>
-      </w:r>
-      <w:r>
-        <w:rPr>
-          <w:sz w:val="28"/>
-          <w:szCs w:val="28"/>
-        </w:rPr>
-        <w:tab/>
-      </w:r>
-      <w:r>
-        <w:rPr>
-          <w:sz w:val="28"/>
-          <w:szCs w:val="28"/>
-        </w:rPr>
-        <w:tab/>
-      </w:r>
-      <w:r>
-        <w:rPr>
-          <w:sz w:val="28"/>
-          <w:szCs w:val="28"/>
-        </w:rPr>
-        <w:tab/>
-      </w:r>
-      <w:r>
-        <w:rPr>
-          <w:sz w:val="28"/>
-          <w:szCs w:val="28"/>
-        </w:rPr>
-        <w:tab/>
-      </w:r>
-      <w:r>
-        <w:rPr>
-          <w:sz w:val="28"/>
-          <w:szCs w:val="28"/>
-        </w:rPr>
-        <w:tab/>
-        <w:t>'i18': $('#i18').val(),</w:t>
-      </w:r>
-    </w:p>
-    <w:p>
-      <w:pPr>
-        <w:jc w:val="both"/>
-        <w:rPr>
-          <w:sz w:val="28"/>
-          <w:szCs w:val="28"/>
-        </w:rPr>
-      </w:pPr>
-      <w:r>
-        <w:rPr>
-          <w:sz w:val="28"/>
-          <w:szCs w:val="28"/>
-        </w:rPr>
-        <w:t xml:space="preserve">              </w:t>
-      </w:r>
-      <w:r>
-        <w:rPr>
-          <w:sz w:val="28"/>
-          <w:szCs w:val="28"/>
-        </w:rPr>
-        <w:tab/>
-      </w:r>
-      <w:r>
-        <w:rPr>
-          <w:sz w:val="28"/>
-          <w:szCs w:val="28"/>
-        </w:rPr>
-        <w:tab/>
-      </w:r>
-      <w:r>
-        <w:rPr>
-          <w:sz w:val="28"/>
-          <w:szCs w:val="28"/>
-        </w:rPr>
-        <w:tab/>
-      </w:r>
-      <w:r>
-        <w:rPr>
-          <w:sz w:val="28"/>
-          <w:szCs w:val="28"/>
-        </w:rPr>
-        <w:tab/>
-      </w:r>
-      <w:r>
-        <w:rPr>
-          <w:sz w:val="28"/>
-          <w:szCs w:val="28"/>
-        </w:rPr>
-        <w:tab/>
-        <w:t>'i19': $('#i19').val(),</w:t>
-      </w:r>
-    </w:p>
-    <w:p>
-      <w:pPr>
-        <w:jc w:val="both"/>
-        <w:rPr>
-          <w:sz w:val="28"/>
-          <w:szCs w:val="28"/>
-        </w:rPr>
-      </w:pPr>
-      <w:r>
-        <w:rPr>
-          <w:sz w:val="28"/>
-          <w:szCs w:val="28"/>
-        </w:rPr>
-        <w:t xml:space="preserve">              </w:t>
-      </w:r>
-      <w:r>
-        <w:rPr>
-          <w:sz w:val="28"/>
-          <w:szCs w:val="28"/>
-        </w:rPr>
-        <w:tab/>
-      </w:r>
-      <w:r>
-        <w:rPr>
-          <w:sz w:val="28"/>
-          <w:szCs w:val="28"/>
-        </w:rPr>
-        <w:tab/>
-      </w:r>
-      <w:r>
-        <w:rPr>
-          <w:sz w:val="28"/>
-          <w:szCs w:val="28"/>
-        </w:rPr>
-        <w:tab/>
-      </w:r>
-      <w:r>
-        <w:rPr>
-          <w:sz w:val="28"/>
-          <w:szCs w:val="28"/>
-        </w:rPr>
-        <w:tab/>
-      </w:r>
-      <w:r>
-        <w:rPr>
-          <w:sz w:val="28"/>
-          <w:szCs w:val="28"/>
-        </w:rPr>
-        <w:tab/>
-        <w:t>'i20': $('#i20').val(),</w:t>
       </w:r>
     </w:p>
     <w:p>
@@ -4889,6 +4297,682 @@
           <w:szCs w:val="28"/>
         </w:rPr>
         <w:tab/>
+        <w:t>'i8': $('#i8').val(),</w:t>
+      </w:r>
+    </w:p>
+    <w:p>
+      <w:pPr>
+        <w:jc w:val="both"/>
+        <w:rPr>
+          <w:sz w:val="28"/>
+          <w:szCs w:val="28"/>
+        </w:rPr>
+      </w:pPr>
+      <w:r>
+        <w:rPr>
+          <w:sz w:val="28"/>
+          <w:szCs w:val="28"/>
+        </w:rPr>
+        <w:t xml:space="preserve">              </w:t>
+      </w:r>
+      <w:r>
+        <w:rPr>
+          <w:sz w:val="28"/>
+          <w:szCs w:val="28"/>
+        </w:rPr>
+        <w:tab/>
+      </w:r>
+      <w:r>
+        <w:rPr>
+          <w:sz w:val="28"/>
+          <w:szCs w:val="28"/>
+        </w:rPr>
+        <w:tab/>
+      </w:r>
+      <w:r>
+        <w:rPr>
+          <w:sz w:val="28"/>
+          <w:szCs w:val="28"/>
+        </w:rPr>
+        <w:tab/>
+      </w:r>
+      <w:r>
+        <w:rPr>
+          <w:sz w:val="28"/>
+          <w:szCs w:val="28"/>
+        </w:rPr>
+        <w:tab/>
+      </w:r>
+      <w:r>
+        <w:rPr>
+          <w:sz w:val="28"/>
+          <w:szCs w:val="28"/>
+        </w:rPr>
+        <w:tab/>
+        <w:t>'i9': $('#i9').val(),</w:t>
+      </w:r>
+    </w:p>
+    <w:p>
+      <w:pPr>
+        <w:jc w:val="both"/>
+        <w:rPr>
+          <w:sz w:val="28"/>
+          <w:szCs w:val="28"/>
+        </w:rPr>
+      </w:pPr>
+      <w:r>
+        <w:rPr>
+          <w:sz w:val="28"/>
+          <w:szCs w:val="28"/>
+        </w:rPr>
+        <w:t xml:space="preserve">              </w:t>
+      </w:r>
+      <w:r>
+        <w:rPr>
+          <w:sz w:val="28"/>
+          <w:szCs w:val="28"/>
+        </w:rPr>
+        <w:tab/>
+      </w:r>
+      <w:r>
+        <w:rPr>
+          <w:sz w:val="28"/>
+          <w:szCs w:val="28"/>
+        </w:rPr>
+        <w:tab/>
+      </w:r>
+      <w:r>
+        <w:rPr>
+          <w:sz w:val="28"/>
+          <w:szCs w:val="28"/>
+        </w:rPr>
+        <w:tab/>
+      </w:r>
+      <w:r>
+        <w:rPr>
+          <w:sz w:val="28"/>
+          <w:szCs w:val="28"/>
+        </w:rPr>
+        <w:tab/>
+      </w:r>
+      <w:r>
+        <w:rPr>
+          <w:sz w:val="28"/>
+          <w:szCs w:val="28"/>
+        </w:rPr>
+        <w:tab/>
+        <w:t>'i10': $('#i10').val(),</w:t>
+      </w:r>
+    </w:p>
+    <w:p>
+      <w:pPr>
+        <w:jc w:val="both"/>
+        <w:rPr>
+          <w:sz w:val="28"/>
+          <w:szCs w:val="28"/>
+        </w:rPr>
+      </w:pPr>
+      <w:r>
+        <w:rPr>
+          <w:sz w:val="28"/>
+          <w:szCs w:val="28"/>
+        </w:rPr>
+        <w:t xml:space="preserve">              </w:t>
+      </w:r>
+      <w:r>
+        <w:rPr>
+          <w:sz w:val="28"/>
+          <w:szCs w:val="28"/>
+        </w:rPr>
+        <w:tab/>
+      </w:r>
+      <w:r>
+        <w:rPr>
+          <w:sz w:val="28"/>
+          <w:szCs w:val="28"/>
+        </w:rPr>
+        <w:tab/>
+      </w:r>
+      <w:r>
+        <w:rPr>
+          <w:sz w:val="28"/>
+          <w:szCs w:val="28"/>
+        </w:rPr>
+        <w:tab/>
+      </w:r>
+      <w:r>
+        <w:rPr>
+          <w:sz w:val="28"/>
+          <w:szCs w:val="28"/>
+        </w:rPr>
+        <w:tab/>
+      </w:r>
+      <w:r>
+        <w:rPr>
+          <w:sz w:val="28"/>
+          <w:szCs w:val="28"/>
+        </w:rPr>
+        <w:tab/>
+        <w:t>'i11': $('#i11').val(),</w:t>
+      </w:r>
+    </w:p>
+    <w:p>
+      <w:pPr>
+        <w:jc w:val="both"/>
+        <w:rPr>
+          <w:sz w:val="28"/>
+          <w:szCs w:val="28"/>
+        </w:rPr>
+      </w:pPr>
+      <w:r>
+        <w:rPr>
+          <w:sz w:val="28"/>
+          <w:szCs w:val="28"/>
+        </w:rPr>
+        <w:t xml:space="preserve">              </w:t>
+      </w:r>
+      <w:r>
+        <w:rPr>
+          <w:sz w:val="28"/>
+          <w:szCs w:val="28"/>
+        </w:rPr>
+        <w:tab/>
+      </w:r>
+      <w:r>
+        <w:rPr>
+          <w:sz w:val="28"/>
+          <w:szCs w:val="28"/>
+        </w:rPr>
+        <w:tab/>
+      </w:r>
+      <w:r>
+        <w:rPr>
+          <w:sz w:val="28"/>
+          <w:szCs w:val="28"/>
+        </w:rPr>
+        <w:tab/>
+      </w:r>
+      <w:r>
+        <w:rPr>
+          <w:sz w:val="28"/>
+          <w:szCs w:val="28"/>
+        </w:rPr>
+        <w:tab/>
+      </w:r>
+      <w:r>
+        <w:rPr>
+          <w:sz w:val="28"/>
+          <w:szCs w:val="28"/>
+        </w:rPr>
+        <w:tab/>
+        <w:t>'i12': $('#i12').val(),</w:t>
+      </w:r>
+    </w:p>
+    <w:p>
+      <w:pPr>
+        <w:jc w:val="both"/>
+        <w:rPr>
+          <w:sz w:val="28"/>
+          <w:szCs w:val="28"/>
+        </w:rPr>
+      </w:pPr>
+      <w:r>
+        <w:rPr>
+          <w:sz w:val="28"/>
+          <w:szCs w:val="28"/>
+        </w:rPr>
+        <w:t xml:space="preserve">              </w:t>
+      </w:r>
+      <w:r>
+        <w:rPr>
+          <w:sz w:val="28"/>
+          <w:szCs w:val="28"/>
+        </w:rPr>
+        <w:tab/>
+      </w:r>
+      <w:r>
+        <w:rPr>
+          <w:sz w:val="28"/>
+          <w:szCs w:val="28"/>
+        </w:rPr>
+        <w:tab/>
+      </w:r>
+      <w:r>
+        <w:rPr>
+          <w:sz w:val="28"/>
+          <w:szCs w:val="28"/>
+        </w:rPr>
+        <w:tab/>
+      </w:r>
+      <w:r>
+        <w:rPr>
+          <w:sz w:val="28"/>
+          <w:szCs w:val="28"/>
+        </w:rPr>
+        <w:tab/>
+      </w:r>
+      <w:r>
+        <w:rPr>
+          <w:sz w:val="28"/>
+          <w:szCs w:val="28"/>
+        </w:rPr>
+        <w:tab/>
+        <w:t>'i13': $('#i13').val(),</w:t>
+      </w:r>
+    </w:p>
+    <w:p>
+      <w:pPr>
+        <w:jc w:val="both"/>
+        <w:rPr>
+          <w:sz w:val="28"/>
+          <w:szCs w:val="28"/>
+        </w:rPr>
+      </w:pPr>
+      <w:r>
+        <w:rPr>
+          <w:sz w:val="28"/>
+          <w:szCs w:val="28"/>
+        </w:rPr>
+        <w:t xml:space="preserve">              </w:t>
+      </w:r>
+      <w:r>
+        <w:rPr>
+          <w:sz w:val="28"/>
+          <w:szCs w:val="28"/>
+        </w:rPr>
+        <w:tab/>
+      </w:r>
+      <w:r>
+        <w:rPr>
+          <w:sz w:val="28"/>
+          <w:szCs w:val="28"/>
+        </w:rPr>
+        <w:tab/>
+      </w:r>
+      <w:r>
+        <w:rPr>
+          <w:sz w:val="28"/>
+          <w:szCs w:val="28"/>
+        </w:rPr>
+        <w:tab/>
+      </w:r>
+      <w:r>
+        <w:rPr>
+          <w:sz w:val="28"/>
+          <w:szCs w:val="28"/>
+        </w:rPr>
+        <w:tab/>
+      </w:r>
+      <w:r>
+        <w:rPr>
+          <w:sz w:val="28"/>
+          <w:szCs w:val="28"/>
+        </w:rPr>
+        <w:tab/>
+        <w:t>'i14': $('#i14').val(),</w:t>
+      </w:r>
+    </w:p>
+    <w:p>
+      <w:pPr>
+        <w:jc w:val="both"/>
+        <w:rPr>
+          <w:sz w:val="28"/>
+          <w:szCs w:val="28"/>
+        </w:rPr>
+      </w:pPr>
+      <w:r>
+        <w:rPr>
+          <w:sz w:val="28"/>
+          <w:szCs w:val="28"/>
+        </w:rPr>
+        <w:t xml:space="preserve">              </w:t>
+      </w:r>
+      <w:r>
+        <w:rPr>
+          <w:sz w:val="28"/>
+          <w:szCs w:val="28"/>
+        </w:rPr>
+        <w:tab/>
+      </w:r>
+      <w:r>
+        <w:rPr>
+          <w:sz w:val="28"/>
+          <w:szCs w:val="28"/>
+        </w:rPr>
+        <w:tab/>
+      </w:r>
+      <w:r>
+        <w:rPr>
+          <w:sz w:val="28"/>
+          <w:szCs w:val="28"/>
+        </w:rPr>
+        <w:tab/>
+      </w:r>
+      <w:r>
+        <w:rPr>
+          <w:sz w:val="28"/>
+          <w:szCs w:val="28"/>
+        </w:rPr>
+        <w:tab/>
+      </w:r>
+      <w:r>
+        <w:rPr>
+          <w:sz w:val="28"/>
+          <w:szCs w:val="28"/>
+        </w:rPr>
+        <w:tab/>
+        <w:t>'i15': $('#i15').val(),</w:t>
+      </w:r>
+    </w:p>
+    <w:p>
+      <w:pPr>
+        <w:jc w:val="both"/>
+        <w:rPr>
+          <w:sz w:val="28"/>
+          <w:szCs w:val="28"/>
+        </w:rPr>
+      </w:pPr>
+      <w:r>
+        <w:rPr>
+          <w:sz w:val="28"/>
+          <w:szCs w:val="28"/>
+        </w:rPr>
+        <w:t xml:space="preserve">              </w:t>
+      </w:r>
+      <w:r>
+        <w:rPr>
+          <w:sz w:val="28"/>
+          <w:szCs w:val="28"/>
+        </w:rPr>
+        <w:tab/>
+      </w:r>
+      <w:r>
+        <w:rPr>
+          <w:sz w:val="28"/>
+          <w:szCs w:val="28"/>
+        </w:rPr>
+        <w:tab/>
+      </w:r>
+      <w:r>
+        <w:rPr>
+          <w:sz w:val="28"/>
+          <w:szCs w:val="28"/>
+        </w:rPr>
+        <w:tab/>
+      </w:r>
+      <w:r>
+        <w:rPr>
+          <w:sz w:val="28"/>
+          <w:szCs w:val="28"/>
+        </w:rPr>
+        <w:tab/>
+      </w:r>
+      <w:r>
+        <w:rPr>
+          <w:sz w:val="28"/>
+          <w:szCs w:val="28"/>
+        </w:rPr>
+        <w:tab/>
+        <w:t>'i16': $('#i16').val(),</w:t>
+      </w:r>
+    </w:p>
+    <w:p>
+      <w:pPr>
+        <w:jc w:val="both"/>
+        <w:rPr>
+          <w:sz w:val="28"/>
+          <w:szCs w:val="28"/>
+        </w:rPr>
+      </w:pPr>
+      <w:r>
+        <w:rPr>
+          <w:sz w:val="28"/>
+          <w:szCs w:val="28"/>
+        </w:rPr>
+        <w:t xml:space="preserve">              </w:t>
+      </w:r>
+      <w:r>
+        <w:rPr>
+          <w:sz w:val="28"/>
+          <w:szCs w:val="28"/>
+        </w:rPr>
+        <w:tab/>
+      </w:r>
+      <w:r>
+        <w:rPr>
+          <w:sz w:val="28"/>
+          <w:szCs w:val="28"/>
+        </w:rPr>
+        <w:tab/>
+      </w:r>
+      <w:r>
+        <w:rPr>
+          <w:sz w:val="28"/>
+          <w:szCs w:val="28"/>
+        </w:rPr>
+        <w:tab/>
+      </w:r>
+      <w:r>
+        <w:rPr>
+          <w:sz w:val="28"/>
+          <w:szCs w:val="28"/>
+        </w:rPr>
+        <w:tab/>
+      </w:r>
+      <w:r>
+        <w:rPr>
+          <w:sz w:val="28"/>
+          <w:szCs w:val="28"/>
+        </w:rPr>
+        <w:tab/>
+        <w:t>'i17': $('#i17').val(),</w:t>
+      </w:r>
+    </w:p>
+    <w:p>
+      <w:pPr>
+        <w:jc w:val="both"/>
+        <w:rPr>
+          <w:sz w:val="28"/>
+          <w:szCs w:val="28"/>
+        </w:rPr>
+      </w:pPr>
+      <w:r>
+        <w:rPr>
+          <w:sz w:val="28"/>
+          <w:szCs w:val="28"/>
+        </w:rPr>
+        <w:t xml:space="preserve">              </w:t>
+      </w:r>
+      <w:r>
+        <w:rPr>
+          <w:sz w:val="28"/>
+          <w:szCs w:val="28"/>
+        </w:rPr>
+        <w:tab/>
+      </w:r>
+      <w:r>
+        <w:rPr>
+          <w:sz w:val="28"/>
+          <w:szCs w:val="28"/>
+        </w:rPr>
+        <w:tab/>
+      </w:r>
+      <w:r>
+        <w:rPr>
+          <w:sz w:val="28"/>
+          <w:szCs w:val="28"/>
+        </w:rPr>
+        <w:tab/>
+      </w:r>
+      <w:r>
+        <w:rPr>
+          <w:sz w:val="28"/>
+          <w:szCs w:val="28"/>
+        </w:rPr>
+        <w:tab/>
+      </w:r>
+      <w:r>
+        <w:rPr>
+          <w:sz w:val="28"/>
+          <w:szCs w:val="28"/>
+        </w:rPr>
+        <w:tab/>
+        <w:t>'i18': $('#i18').val(),</w:t>
+      </w:r>
+    </w:p>
+    <w:p>
+      <w:pPr>
+        <w:jc w:val="both"/>
+        <w:rPr>
+          <w:sz w:val="28"/>
+          <w:szCs w:val="28"/>
+        </w:rPr>
+      </w:pPr>
+      <w:r>
+        <w:rPr>
+          <w:sz w:val="28"/>
+          <w:szCs w:val="28"/>
+        </w:rPr>
+        <w:t xml:space="preserve">              </w:t>
+      </w:r>
+      <w:r>
+        <w:rPr>
+          <w:sz w:val="28"/>
+          <w:szCs w:val="28"/>
+        </w:rPr>
+        <w:tab/>
+      </w:r>
+      <w:r>
+        <w:rPr>
+          <w:sz w:val="28"/>
+          <w:szCs w:val="28"/>
+        </w:rPr>
+        <w:tab/>
+      </w:r>
+      <w:r>
+        <w:rPr>
+          <w:sz w:val="28"/>
+          <w:szCs w:val="28"/>
+        </w:rPr>
+        <w:tab/>
+      </w:r>
+      <w:r>
+        <w:rPr>
+          <w:sz w:val="28"/>
+          <w:szCs w:val="28"/>
+        </w:rPr>
+        <w:tab/>
+      </w:r>
+      <w:r>
+        <w:rPr>
+          <w:sz w:val="28"/>
+          <w:szCs w:val="28"/>
+        </w:rPr>
+        <w:tab/>
+        <w:t>'i19': $('#i19').val(),</w:t>
+      </w:r>
+    </w:p>
+    <w:p>
+      <w:pPr>
+        <w:jc w:val="both"/>
+        <w:rPr>
+          <w:sz w:val="28"/>
+          <w:szCs w:val="28"/>
+        </w:rPr>
+      </w:pPr>
+      <w:r>
+        <w:rPr>
+          <w:sz w:val="28"/>
+          <w:szCs w:val="28"/>
+        </w:rPr>
+        <w:t xml:space="preserve">              </w:t>
+      </w:r>
+      <w:r>
+        <w:rPr>
+          <w:sz w:val="28"/>
+          <w:szCs w:val="28"/>
+        </w:rPr>
+        <w:tab/>
+      </w:r>
+      <w:r>
+        <w:rPr>
+          <w:sz w:val="28"/>
+          <w:szCs w:val="28"/>
+        </w:rPr>
+        <w:tab/>
+      </w:r>
+      <w:r>
+        <w:rPr>
+          <w:sz w:val="28"/>
+          <w:szCs w:val="28"/>
+        </w:rPr>
+        <w:tab/>
+      </w:r>
+      <w:r>
+        <w:rPr>
+          <w:sz w:val="28"/>
+          <w:szCs w:val="28"/>
+        </w:rPr>
+        <w:tab/>
+      </w:r>
+      <w:r>
+        <w:rPr>
+          <w:sz w:val="28"/>
+          <w:szCs w:val="28"/>
+        </w:rPr>
+        <w:tab/>
+        <w:t>'i20': $('#i20').val(),</w:t>
+      </w:r>
+    </w:p>
+    <w:p>
+      <w:pPr>
+        <w:jc w:val="both"/>
+        <w:rPr>
+          <w:sz w:val="28"/>
+          <w:szCs w:val="28"/>
+        </w:rPr>
+      </w:pPr>
+      <w:r>
+        <w:rPr>
+          <w:sz w:val="28"/>
+          <w:szCs w:val="28"/>
+        </w:rPr>
+        <w:t xml:space="preserve">              </w:t>
+      </w:r>
+      <w:r>
+        <w:rPr>
+          <w:sz w:val="28"/>
+          <w:szCs w:val="28"/>
+        </w:rPr>
+        <w:tab/>
+      </w:r>
+      <w:r>
+        <w:rPr>
+          <w:sz w:val="28"/>
+          <w:szCs w:val="28"/>
+        </w:rPr>
+        <w:tab/>
+      </w:r>
+      <w:r>
+        <w:rPr>
+          <w:sz w:val="28"/>
+          <w:szCs w:val="28"/>
+        </w:rPr>
+        <w:tab/>
+      </w:r>
+      <w:r>
+        <w:rPr>
+          <w:sz w:val="28"/>
+          <w:szCs w:val="28"/>
+        </w:rPr>
+        <w:tab/>
+      </w:r>
+      <w:r>
+        <w:rPr>
+          <w:sz w:val="28"/>
+          <w:szCs w:val="28"/>
+        </w:rPr>
+        <w:tab/>
         <w:t>'i21': $('#i21').val(),</w:t>
       </w:r>
     </w:p>
@@ -5097,6 +5181,7 @@
           <w:sz w:val="28"/>
           <w:szCs w:val="28"/>
         </w:rPr>
+        <w:lastRenderedPageBreak/>
         <w:t xml:space="preserve">                        'id13':$("input[name=id13]:checked").val(),</w:t>
       </w:r>
     </w:p>
@@ -5428,7 +5513,6 @@
           <w:sz w:val="28"/>
           <w:szCs w:val="28"/>
         </w:rPr>
-        <w:lastRenderedPageBreak/>
         <w:t xml:space="preserve">              </w:t>
       </w:r>
       <w:r>
@@ -5844,7 +5928,7 @@
                     <pic:cNvPicPr/>
                   </pic:nvPicPr>
                   <pic:blipFill>
-                    <a:blip r:embed="rId15"/>
+                    <a:blip r:embed="rId17"/>
                     <a:stretch>
                       <a:fillRect/>
                     </a:stretch>
@@ -5968,7 +6052,7 @@
                     <pic:cNvPicPr/>
                   </pic:nvPicPr>
                   <pic:blipFill>
-                    <a:blip r:embed="rId16"/>
+                    <a:blip r:embed="rId18"/>
                     <a:stretch>
                       <a:fillRect/>
                     </a:stretch>
@@ -7479,7 +7563,7 @@
                     <pic:cNvPicPr/>
                   </pic:nvPicPr>
                   <pic:blipFill>
-                    <a:blip r:embed="rId17"/>
+                    <a:blip r:embed="rId19"/>
                     <a:stretch>
                       <a:fillRect/>
                     </a:stretch>
@@ -7537,7 +7621,7 @@
                     <pic:cNvPicPr/>
                   </pic:nvPicPr>
                   <pic:blipFill>
-                    <a:blip r:embed="rId18"/>
+                    <a:blip r:embed="rId20"/>
                     <a:stretch>
                       <a:fillRect/>
                     </a:stretch>
@@ -7637,7 +7721,7 @@
                     <pic:cNvPicPr/>
                   </pic:nvPicPr>
                   <pic:blipFill>
-                    <a:blip r:embed="rId19"/>
+                    <a:blip r:embed="rId21"/>
                     <a:stretch>
                       <a:fillRect/>
                     </a:stretch>

</xml_diff>